<commit_message>
get value from application.properties file
</commit_message>
<xml_diff>
--- a/spring.docx
+++ b/spring.docx
@@ -5161,16 +5161,7 @@
           <w:sz w:val="24"/>
           <w:szCs w:val="24"/>
         </w:rPr>
-        <w:t xml:space="preserve"> DynamicFilterBean {</w:t>
-      </w:r>
-      <w:r>
-        <w:rPr>
-          <w:rFonts w:ascii="Consolas" w:hAnsi="Consolas" w:cs="Consolas"/>
-          <w:color w:val="000000"/>
-          <w:sz w:val="24"/>
-          <w:szCs w:val="24"/>
-        </w:rPr>
-        <w:t>}</w:t>
+        <w:t xml:space="preserve"> DynamicFilterBean {}</w:t>
       </w:r>
     </w:p>
     <w:p>
@@ -5833,6 +5824,53 @@
         <w:tab/>
         <w:t>}</w:t>
       </w:r>
+    </w:p>
+    <w:p>
+      <w:pPr>
+        <w:rPr>
+          <w:b/>
+          <w:bCs/>
+          <w:color w:val="FF0000"/>
+          <w:sz w:val="28"/>
+          <w:szCs w:val="28"/>
+        </w:rPr>
+      </w:pPr>
+      <w:r>
+        <w:rPr>
+          <w:b/>
+          <w:bCs/>
+          <w:color w:val="FF0000"/>
+          <w:sz w:val="28"/>
+          <w:szCs w:val="28"/>
+        </w:rPr>
+        <w:t xml:space="preserve">6. Lấy các giá trị trong file </w:t>
+      </w:r>
+      <w:r>
+        <w:rPr>
+          <w:b/>
+          <w:bCs/>
+          <w:color w:val="FF0000"/>
+          <w:sz w:val="28"/>
+          <w:szCs w:val="28"/>
+        </w:rPr>
+        <w:t>application.properties</w:t>
+      </w:r>
+    </w:p>
+    <w:p>
+      <w:pPr>
+        <w:rPr>
+          <w:sz w:val="28"/>
+          <w:szCs w:val="28"/>
+        </w:rPr>
+      </w:pPr>
+    </w:p>
+    <w:p>
+      <w:pPr>
+        <w:rPr>
+          <w:sz w:val="28"/>
+          <w:szCs w:val="28"/>
+        </w:rPr>
+      </w:pPr>
     </w:p>
     <w:p>
       <w:pPr>

</xml_diff>

<commit_message>
get other config properties
</commit_message>
<xml_diff>
--- a/spring.docx
+++ b/spring.docx
@@ -5843,18 +5843,4010 @@
           <w:sz w:val="28"/>
           <w:szCs w:val="28"/>
         </w:rPr>
-        <w:t xml:space="preserve">6. Lấy các giá trị trong file </w:t>
-      </w:r>
-      <w:r>
-        <w:rPr>
+        <w:t>6. Lấy các giá trị trong file application.properties</w:t>
+      </w:r>
+    </w:p>
+    <w:p>
+      <w:pPr>
+        <w:rPr>
+          <w:sz w:val="28"/>
+          <w:szCs w:val="28"/>
+        </w:rPr>
+      </w:pPr>
+      <w:r>
+        <w:rPr>
+          <w:sz w:val="28"/>
+          <w:szCs w:val="28"/>
+        </w:rPr>
+        <w:t xml:space="preserve">Cách 1: Dùng class </w:t>
+      </w:r>
+      <w:r>
+        <w:rPr>
+          <w:rFonts w:ascii="Consolas" w:hAnsi="Consolas" w:cs="Consolas"/>
+          <w:color w:val="000000"/>
+          <w:sz w:val="24"/>
+          <w:szCs w:val="24"/>
+          <w:shd w:val="clear" w:color="auto" w:fill="D4D4D4"/>
+        </w:rPr>
+        <w:t>org.springframework.core.env.Environment</w:t>
+      </w:r>
+      <w:r>
+        <w:rPr>
+          <w:rFonts w:ascii="Consolas" w:hAnsi="Consolas" w:cs="Consolas"/>
+          <w:color w:val="000000"/>
+          <w:sz w:val="24"/>
+          <w:szCs w:val="24"/>
+          <w:shd w:val="clear" w:color="auto" w:fill="E8F2FE"/>
+        </w:rPr>
+        <w:t>;</w:t>
+      </w:r>
+    </w:p>
+    <w:p>
+      <w:pPr>
+        <w:autoSpaceDE w:val="0"/>
+        <w:autoSpaceDN w:val="0"/>
+        <w:adjustRightInd w:val="0"/>
+        <w:spacing w:after="0" w:line="240" w:lineRule="auto"/>
+        <w:rPr>
+          <w:rFonts w:ascii="Consolas" w:hAnsi="Consolas" w:cs="Consolas"/>
+          <w:sz w:val="24"/>
+          <w:szCs w:val="24"/>
+        </w:rPr>
+      </w:pPr>
+      <w:r>
+        <w:rPr>
+          <w:sz w:val="28"/>
+          <w:szCs w:val="28"/>
+        </w:rPr>
+        <w:tab/>
+      </w:r>
+      <w:r>
+        <w:rPr>
+          <w:rFonts w:ascii="Consolas" w:hAnsi="Consolas" w:cs="Consolas"/>
+          <w:color w:val="000000"/>
+          <w:sz w:val="24"/>
+          <w:szCs w:val="24"/>
+        </w:rPr>
+        <w:tab/>
+      </w:r>
+      <w:r>
+        <w:rPr>
+          <w:rFonts w:ascii="Consolas" w:hAnsi="Consolas" w:cs="Consolas"/>
+          <w:color w:val="646464"/>
+          <w:sz w:val="24"/>
+          <w:szCs w:val="24"/>
+        </w:rPr>
+        <w:t>@</w:t>
+      </w:r>
+      <w:r>
+        <w:rPr>
+          <w:rFonts w:ascii="Consolas" w:hAnsi="Consolas" w:cs="Consolas"/>
+          <w:color w:val="646464"/>
+          <w:sz w:val="24"/>
+          <w:szCs w:val="24"/>
+          <w:shd w:val="clear" w:color="auto" w:fill="D4D4D4"/>
+        </w:rPr>
+        <w:t>Autowired</w:t>
+      </w:r>
+    </w:p>
+    <w:p>
+      <w:pPr>
+        <w:rPr>
+          <w:sz w:val="28"/>
+          <w:szCs w:val="28"/>
+        </w:rPr>
+      </w:pPr>
+      <w:r>
+        <w:rPr>
+          <w:rFonts w:ascii="Consolas" w:hAnsi="Consolas" w:cs="Consolas"/>
+          <w:color w:val="000000"/>
+          <w:sz w:val="24"/>
+          <w:szCs w:val="24"/>
+        </w:rPr>
+        <w:tab/>
+      </w:r>
+      <w:r>
+        <w:rPr>
+          <w:rFonts w:ascii="Consolas" w:hAnsi="Consolas" w:cs="Consolas"/>
+          <w:color w:val="000000"/>
+          <w:sz w:val="24"/>
+          <w:szCs w:val="24"/>
+        </w:rPr>
+        <w:tab/>
+      </w:r>
+      <w:r>
+        <w:rPr>
+          <w:rFonts w:ascii="Consolas" w:hAnsi="Consolas" w:cs="Consolas"/>
+          <w:color w:val="000000"/>
+          <w:sz w:val="24"/>
+          <w:szCs w:val="24"/>
+        </w:rPr>
+        <w:t xml:space="preserve">Environment </w:t>
+      </w:r>
+      <w:r>
+        <w:rPr>
+          <w:rFonts w:ascii="Consolas" w:hAnsi="Consolas" w:cs="Consolas"/>
+          <w:color w:val="0000C0"/>
+          <w:sz w:val="24"/>
+          <w:szCs w:val="24"/>
+        </w:rPr>
+        <w:t>enviroment</w:t>
+      </w:r>
+      <w:r>
+        <w:rPr>
+          <w:rFonts w:ascii="Consolas" w:hAnsi="Consolas" w:cs="Consolas"/>
+          <w:color w:val="000000"/>
+          <w:sz w:val="24"/>
+          <w:szCs w:val="24"/>
+        </w:rPr>
+        <w:t>;</w:t>
+      </w:r>
+      <w:r>
+        <w:rPr>
+          <w:sz w:val="28"/>
+          <w:szCs w:val="28"/>
+        </w:rPr>
+        <w:t xml:space="preserve"> </w:t>
+      </w:r>
+    </w:p>
+    <w:p>
+      <w:pPr>
+        <w:rPr>
+          <w:sz w:val="28"/>
+          <w:szCs w:val="28"/>
+        </w:rPr>
+      </w:pPr>
+      <w:r>
+        <w:rPr>
+          <w:sz w:val="28"/>
+          <w:szCs w:val="28"/>
+        </w:rPr>
+        <w:tab/>
+      </w:r>
+      <w:r>
+        <w:rPr>
+          <w:sz w:val="28"/>
+          <w:szCs w:val="28"/>
+        </w:rPr>
+        <w:tab/>
+      </w:r>
+      <w:r>
+        <w:rPr>
+          <w:rFonts w:ascii="Consolas" w:hAnsi="Consolas" w:cs="Consolas"/>
+          <w:color w:val="0000C0"/>
+          <w:sz w:val="24"/>
+          <w:szCs w:val="24"/>
+          <w:shd w:val="clear" w:color="auto" w:fill="E8F2FE"/>
+        </w:rPr>
+        <w:t>enviroment</w:t>
+      </w:r>
+      <w:r>
+        <w:rPr>
+          <w:rFonts w:ascii="Consolas" w:hAnsi="Consolas" w:cs="Consolas"/>
+          <w:color w:val="000000"/>
+          <w:sz w:val="24"/>
+          <w:szCs w:val="24"/>
+          <w:shd w:val="clear" w:color="auto" w:fill="E8F2FE"/>
+        </w:rPr>
+        <w:t>.getProperty(</w:t>
+      </w:r>
+      <w:r>
+        <w:rPr>
+          <w:rFonts w:ascii="Consolas" w:hAnsi="Consolas" w:cs="Consolas"/>
+          <w:color w:val="2A00FF"/>
+          <w:sz w:val="24"/>
+          <w:szCs w:val="24"/>
+          <w:shd w:val="clear" w:color="auto" w:fill="E8F2FE"/>
+        </w:rPr>
+        <w:t>"user-setting.minLengthOfUsername"</w:t>
+      </w:r>
+      <w:r>
+        <w:rPr>
+          <w:rFonts w:ascii="Consolas" w:hAnsi="Consolas" w:cs="Consolas"/>
+          <w:color w:val="000000"/>
+          <w:sz w:val="24"/>
+          <w:szCs w:val="24"/>
+          <w:shd w:val="clear" w:color="auto" w:fill="E8F2FE"/>
+        </w:rPr>
+        <w:t>)</w:t>
+      </w:r>
+    </w:p>
+    <w:p>
+      <w:pPr>
+        <w:rPr>
+          <w:sz w:val="28"/>
+          <w:szCs w:val="28"/>
+        </w:rPr>
+      </w:pPr>
+      <w:r>
+        <w:rPr>
+          <w:sz w:val="28"/>
+          <w:szCs w:val="28"/>
+        </w:rPr>
+        <w:t xml:space="preserve">Cách 2: Dùng annotation </w:t>
+      </w:r>
+      <w:r>
+        <w:rPr>
+          <w:rFonts w:ascii="Consolas" w:hAnsi="Consolas" w:cs="Consolas"/>
+          <w:color w:val="000000"/>
+          <w:sz w:val="24"/>
+          <w:szCs w:val="24"/>
+          <w:shd w:val="clear" w:color="auto" w:fill="E8F2FE"/>
+        </w:rPr>
+        <w:t>org.springframework.beans.factory.annotation.Value</w:t>
+      </w:r>
+      <w:r>
+        <w:rPr>
+          <w:rFonts w:ascii="Consolas" w:hAnsi="Consolas" w:cs="Consolas"/>
+          <w:color w:val="000000"/>
+          <w:sz w:val="24"/>
+          <w:szCs w:val="24"/>
+          <w:shd w:val="clear" w:color="auto" w:fill="E8F2FE"/>
+        </w:rPr>
+        <w:t xml:space="preserve"> (dùng với thuộc tính của class)</w:t>
+      </w:r>
+    </w:p>
+    <w:p>
+      <w:pPr>
+        <w:autoSpaceDE w:val="0"/>
+        <w:autoSpaceDN w:val="0"/>
+        <w:adjustRightInd w:val="0"/>
+        <w:spacing w:after="0" w:line="240" w:lineRule="auto"/>
+        <w:rPr>
+          <w:rFonts w:ascii="Consolas" w:hAnsi="Consolas" w:cs="Consolas"/>
+          <w:sz w:val="24"/>
+          <w:szCs w:val="24"/>
+        </w:rPr>
+      </w:pPr>
+      <w:r>
+        <w:rPr>
+          <w:sz w:val="28"/>
+          <w:szCs w:val="28"/>
+        </w:rPr>
+        <w:tab/>
+      </w:r>
+      <w:r>
+        <w:rPr>
+          <w:sz w:val="28"/>
+          <w:szCs w:val="28"/>
+        </w:rPr>
+        <w:tab/>
+      </w:r>
+      <w:r>
+        <w:rPr>
+          <w:rFonts w:ascii="Consolas" w:hAnsi="Consolas" w:cs="Consolas"/>
+          <w:color w:val="646464"/>
+          <w:sz w:val="24"/>
+          <w:szCs w:val="24"/>
+        </w:rPr>
+        <w:t>@Value</w:t>
+      </w:r>
+      <w:r>
+        <w:rPr>
+          <w:rFonts w:ascii="Consolas" w:hAnsi="Consolas" w:cs="Consolas"/>
+          <w:color w:val="000000"/>
+          <w:sz w:val="24"/>
+          <w:szCs w:val="24"/>
+        </w:rPr>
+        <w:t>(</w:t>
+      </w:r>
+      <w:r>
+        <w:rPr>
+          <w:rFonts w:ascii="Consolas" w:hAnsi="Consolas" w:cs="Consolas"/>
+          <w:color w:val="2A00FF"/>
+          <w:sz w:val="24"/>
+          <w:szCs w:val="24"/>
+        </w:rPr>
+        <w:t>"${user-setting.maxLengthOfUsername}"</w:t>
+      </w:r>
+      <w:r>
+        <w:rPr>
+          <w:rFonts w:ascii="Consolas" w:hAnsi="Consolas" w:cs="Consolas"/>
+          <w:color w:val="000000"/>
+          <w:sz w:val="24"/>
+          <w:szCs w:val="24"/>
+        </w:rPr>
+        <w:t>)</w:t>
+      </w:r>
+    </w:p>
+    <w:p>
+      <w:pPr>
+        <w:rPr>
+          <w:sz w:val="28"/>
+          <w:szCs w:val="28"/>
+        </w:rPr>
+      </w:pPr>
+      <w:r>
+        <w:rPr>
+          <w:rFonts w:ascii="Consolas" w:hAnsi="Consolas" w:cs="Consolas"/>
+          <w:color w:val="000000"/>
+          <w:sz w:val="24"/>
+          <w:szCs w:val="24"/>
+        </w:rPr>
+        <w:tab/>
+      </w:r>
+      <w:r>
+        <w:rPr>
+          <w:rFonts w:ascii="Consolas" w:hAnsi="Consolas" w:cs="Consolas"/>
+          <w:color w:val="000000"/>
+          <w:sz w:val="24"/>
+          <w:szCs w:val="24"/>
+        </w:rPr>
+        <w:tab/>
+      </w:r>
+      <w:r>
+        <w:rPr>
+          <w:rFonts w:ascii="Consolas" w:hAnsi="Consolas" w:cs="Consolas"/>
+          <w:color w:val="000000"/>
+          <w:sz w:val="24"/>
+          <w:szCs w:val="24"/>
+        </w:rPr>
+        <w:t xml:space="preserve">String </w:t>
+      </w:r>
+      <w:r>
+        <w:rPr>
+          <w:rFonts w:ascii="Consolas" w:hAnsi="Consolas" w:cs="Consolas"/>
+          <w:color w:val="0000C0"/>
+          <w:sz w:val="24"/>
+          <w:szCs w:val="24"/>
+        </w:rPr>
+        <w:t>maxLengthOfUsername</w:t>
+      </w:r>
+      <w:r>
+        <w:rPr>
+          <w:rFonts w:ascii="Consolas" w:hAnsi="Consolas" w:cs="Consolas"/>
+          <w:color w:val="000000"/>
+          <w:sz w:val="24"/>
+          <w:szCs w:val="24"/>
+        </w:rPr>
+        <w:t>;</w:t>
+      </w:r>
+    </w:p>
+    <w:p>
+      <w:pPr>
+        <w:rPr>
+          <w:rFonts w:ascii="Consolas" w:hAnsi="Consolas" w:cs="Consolas"/>
+          <w:color w:val="000000"/>
+          <w:sz w:val="24"/>
+          <w:szCs w:val="24"/>
+          <w:shd w:val="clear" w:color="auto" w:fill="D4D4D4"/>
+        </w:rPr>
+      </w:pPr>
+      <w:r>
+        <w:rPr>
+          <w:sz w:val="28"/>
+          <w:szCs w:val="28"/>
+        </w:rPr>
+        <w:t>Cách 3: Dùng annotation @</w:t>
+      </w:r>
+      <w:r>
+        <w:rPr>
+          <w:rFonts w:ascii="Consolas" w:hAnsi="Consolas" w:cs="Consolas"/>
+          <w:color w:val="000000"/>
+          <w:sz w:val="24"/>
+          <w:szCs w:val="24"/>
+          <w:shd w:val="clear" w:color="auto" w:fill="D4D4D4"/>
+        </w:rPr>
+        <w:t>ConfigurationProperties</w:t>
+      </w:r>
+      <w:r>
+        <w:rPr>
+          <w:rFonts w:ascii="Consolas" w:hAnsi="Consolas" w:cs="Consolas"/>
+          <w:color w:val="000000"/>
+          <w:sz w:val="24"/>
+          <w:szCs w:val="24"/>
+          <w:shd w:val="clear" w:color="auto" w:fill="D4D4D4"/>
+        </w:rPr>
+        <w:t xml:space="preserve"> (dùng với class)</w:t>
+      </w:r>
+    </w:p>
+    <w:p>
+      <w:pPr>
+        <w:autoSpaceDE w:val="0"/>
+        <w:autoSpaceDN w:val="0"/>
+        <w:adjustRightInd w:val="0"/>
+        <w:spacing w:after="0" w:line="240" w:lineRule="auto"/>
+        <w:ind w:left="720"/>
+        <w:rPr>
+          <w:rFonts w:ascii="Consolas" w:hAnsi="Consolas" w:cs="Consolas"/>
+          <w:sz w:val="24"/>
+          <w:szCs w:val="24"/>
+        </w:rPr>
+      </w:pPr>
+      <w:r>
+        <w:rPr>
+          <w:rFonts w:ascii="Consolas" w:hAnsi="Consolas" w:cs="Consolas"/>
+          <w:color w:val="646464"/>
+          <w:sz w:val="24"/>
+          <w:szCs w:val="24"/>
+        </w:rPr>
+        <w:t>@Component</w:t>
+      </w:r>
+    </w:p>
+    <w:p>
+      <w:pPr>
+        <w:autoSpaceDE w:val="0"/>
+        <w:autoSpaceDN w:val="0"/>
+        <w:adjustRightInd w:val="0"/>
+        <w:spacing w:after="0" w:line="240" w:lineRule="auto"/>
+        <w:ind w:left="720"/>
+        <w:rPr>
+          <w:rFonts w:ascii="Consolas" w:hAnsi="Consolas" w:cs="Consolas"/>
+          <w:sz w:val="24"/>
+          <w:szCs w:val="24"/>
+        </w:rPr>
+      </w:pPr>
+      <w:r>
+        <w:rPr>
+          <w:rFonts w:ascii="Consolas" w:hAnsi="Consolas" w:cs="Consolas"/>
+          <w:color w:val="646464"/>
+          <w:sz w:val="24"/>
+          <w:szCs w:val="24"/>
+        </w:rPr>
+        <w:t>@</w:t>
+      </w:r>
+      <w:r>
+        <w:rPr>
+          <w:rFonts w:ascii="Consolas" w:hAnsi="Consolas" w:cs="Consolas"/>
+          <w:color w:val="646464"/>
+          <w:sz w:val="24"/>
+          <w:szCs w:val="24"/>
+          <w:shd w:val="clear" w:color="auto" w:fill="D4D4D4"/>
+        </w:rPr>
+        <w:t>ConfigurationProperties</w:t>
+      </w:r>
+      <w:r>
+        <w:rPr>
+          <w:rFonts w:ascii="Consolas" w:hAnsi="Consolas" w:cs="Consolas"/>
+          <w:color w:val="000000"/>
+          <w:sz w:val="24"/>
+          <w:szCs w:val="24"/>
+        </w:rPr>
+        <w:t>(prefix=</w:t>
+      </w:r>
+      <w:r>
+        <w:rPr>
+          <w:rFonts w:ascii="Consolas" w:hAnsi="Consolas" w:cs="Consolas"/>
+          <w:color w:val="2A00FF"/>
+          <w:sz w:val="24"/>
+          <w:szCs w:val="24"/>
+        </w:rPr>
+        <w:t>"user-setting"</w:t>
+      </w:r>
+      <w:r>
+        <w:rPr>
+          <w:rFonts w:ascii="Consolas" w:hAnsi="Consolas" w:cs="Consolas"/>
+          <w:color w:val="000000"/>
+          <w:sz w:val="24"/>
+          <w:szCs w:val="24"/>
+        </w:rPr>
+        <w:t>)</w:t>
+      </w:r>
+    </w:p>
+    <w:p>
+      <w:pPr>
+        <w:autoSpaceDE w:val="0"/>
+        <w:autoSpaceDN w:val="0"/>
+        <w:adjustRightInd w:val="0"/>
+        <w:spacing w:after="0" w:line="240" w:lineRule="auto"/>
+        <w:ind w:left="720"/>
+        <w:rPr>
+          <w:rFonts w:ascii="Consolas" w:hAnsi="Consolas" w:cs="Consolas"/>
+          <w:sz w:val="24"/>
+          <w:szCs w:val="24"/>
+        </w:rPr>
+      </w:pPr>
+      <w:r>
+        <w:rPr>
+          <w:rFonts w:ascii="Consolas" w:hAnsi="Consolas" w:cs="Consolas"/>
           <w:b/>
           <w:bCs/>
-          <w:color w:val="FF0000"/>
-          <w:sz w:val="28"/>
-          <w:szCs w:val="28"/>
-        </w:rPr>
-        <w:t>application.properties</w:t>
-      </w:r>
+          <w:color w:val="7F0055"/>
+          <w:sz w:val="24"/>
+          <w:szCs w:val="24"/>
+        </w:rPr>
+        <w:t>public</w:t>
+      </w:r>
+      <w:r>
+        <w:rPr>
+          <w:rFonts w:ascii="Consolas" w:hAnsi="Consolas" w:cs="Consolas"/>
+          <w:color w:val="000000"/>
+          <w:sz w:val="24"/>
+          <w:szCs w:val="24"/>
+        </w:rPr>
+        <w:t xml:space="preserve"> </w:t>
+      </w:r>
+      <w:r>
+        <w:rPr>
+          <w:rFonts w:ascii="Consolas" w:hAnsi="Consolas" w:cs="Consolas"/>
+          <w:b/>
+          <w:bCs/>
+          <w:color w:val="7F0055"/>
+          <w:sz w:val="24"/>
+          <w:szCs w:val="24"/>
+        </w:rPr>
+        <w:t>class</w:t>
+      </w:r>
+      <w:r>
+        <w:rPr>
+          <w:rFonts w:ascii="Consolas" w:hAnsi="Consolas" w:cs="Consolas"/>
+          <w:color w:val="000000"/>
+          <w:sz w:val="24"/>
+          <w:szCs w:val="24"/>
+        </w:rPr>
+        <w:t xml:space="preserve"> UserConfig {</w:t>
+      </w:r>
+    </w:p>
+    <w:p>
+      <w:pPr>
+        <w:autoSpaceDE w:val="0"/>
+        <w:autoSpaceDN w:val="0"/>
+        <w:adjustRightInd w:val="0"/>
+        <w:spacing w:after="0" w:line="240" w:lineRule="auto"/>
+        <w:ind w:left="720"/>
+        <w:rPr>
+          <w:rFonts w:ascii="Consolas" w:hAnsi="Consolas" w:cs="Consolas"/>
+          <w:sz w:val="24"/>
+          <w:szCs w:val="24"/>
+        </w:rPr>
+      </w:pPr>
+      <w:r>
+        <w:rPr>
+          <w:rFonts w:ascii="Consolas" w:hAnsi="Consolas" w:cs="Consolas"/>
+          <w:color w:val="000000"/>
+          <w:sz w:val="24"/>
+          <w:szCs w:val="24"/>
+        </w:rPr>
+        <w:tab/>
+      </w:r>
+      <w:r>
+        <w:rPr>
+          <w:rFonts w:ascii="Consolas" w:hAnsi="Consolas" w:cs="Consolas"/>
+          <w:b/>
+          <w:bCs/>
+          <w:color w:val="7F0055"/>
+          <w:sz w:val="24"/>
+          <w:szCs w:val="24"/>
+        </w:rPr>
+        <w:t>private</w:t>
+      </w:r>
+      <w:r>
+        <w:rPr>
+          <w:rFonts w:ascii="Consolas" w:hAnsi="Consolas" w:cs="Consolas"/>
+          <w:color w:val="000000"/>
+          <w:sz w:val="24"/>
+          <w:szCs w:val="24"/>
+        </w:rPr>
+        <w:t xml:space="preserve"> </w:t>
+      </w:r>
+      <w:r>
+        <w:rPr>
+          <w:rFonts w:ascii="Consolas" w:hAnsi="Consolas" w:cs="Consolas"/>
+          <w:b/>
+          <w:bCs/>
+          <w:color w:val="7F0055"/>
+          <w:sz w:val="24"/>
+          <w:szCs w:val="24"/>
+        </w:rPr>
+        <w:t>int</w:t>
+      </w:r>
+      <w:r>
+        <w:rPr>
+          <w:rFonts w:ascii="Consolas" w:hAnsi="Consolas" w:cs="Consolas"/>
+          <w:color w:val="000000"/>
+          <w:sz w:val="24"/>
+          <w:szCs w:val="24"/>
+        </w:rPr>
+        <w:t xml:space="preserve"> </w:t>
+      </w:r>
+      <w:r>
+        <w:rPr>
+          <w:rFonts w:ascii="Consolas" w:hAnsi="Consolas" w:cs="Consolas"/>
+          <w:color w:val="0000C0"/>
+          <w:sz w:val="24"/>
+          <w:szCs w:val="24"/>
+        </w:rPr>
+        <w:t>maxAge</w:t>
+      </w:r>
+      <w:r>
+        <w:rPr>
+          <w:rFonts w:ascii="Consolas" w:hAnsi="Consolas" w:cs="Consolas"/>
+          <w:color w:val="000000"/>
+          <w:sz w:val="24"/>
+          <w:szCs w:val="24"/>
+        </w:rPr>
+        <w:t>;</w:t>
+      </w:r>
+    </w:p>
+    <w:p>
+      <w:pPr>
+        <w:autoSpaceDE w:val="0"/>
+        <w:autoSpaceDN w:val="0"/>
+        <w:adjustRightInd w:val="0"/>
+        <w:spacing w:after="0" w:line="240" w:lineRule="auto"/>
+        <w:ind w:left="720"/>
+        <w:rPr>
+          <w:rFonts w:ascii="Consolas" w:hAnsi="Consolas" w:cs="Consolas"/>
+          <w:sz w:val="24"/>
+          <w:szCs w:val="24"/>
+        </w:rPr>
+      </w:pPr>
+      <w:r>
+        <w:rPr>
+          <w:rFonts w:ascii="Consolas" w:hAnsi="Consolas" w:cs="Consolas"/>
+          <w:color w:val="000000"/>
+          <w:sz w:val="24"/>
+          <w:szCs w:val="24"/>
+        </w:rPr>
+        <w:tab/>
+      </w:r>
+      <w:r>
+        <w:rPr>
+          <w:rFonts w:ascii="Consolas" w:hAnsi="Consolas" w:cs="Consolas"/>
+          <w:b/>
+          <w:bCs/>
+          <w:color w:val="7F0055"/>
+          <w:sz w:val="24"/>
+          <w:szCs w:val="24"/>
+        </w:rPr>
+        <w:t>private</w:t>
+      </w:r>
+      <w:r>
+        <w:rPr>
+          <w:rFonts w:ascii="Consolas" w:hAnsi="Consolas" w:cs="Consolas"/>
+          <w:color w:val="000000"/>
+          <w:sz w:val="24"/>
+          <w:szCs w:val="24"/>
+        </w:rPr>
+        <w:t xml:space="preserve"> </w:t>
+      </w:r>
+      <w:r>
+        <w:rPr>
+          <w:rFonts w:ascii="Consolas" w:hAnsi="Consolas" w:cs="Consolas"/>
+          <w:b/>
+          <w:bCs/>
+          <w:color w:val="7F0055"/>
+          <w:sz w:val="24"/>
+          <w:szCs w:val="24"/>
+        </w:rPr>
+        <w:t>int</w:t>
+      </w:r>
+      <w:r>
+        <w:rPr>
+          <w:rFonts w:ascii="Consolas" w:hAnsi="Consolas" w:cs="Consolas"/>
+          <w:color w:val="000000"/>
+          <w:sz w:val="24"/>
+          <w:szCs w:val="24"/>
+        </w:rPr>
+        <w:t xml:space="preserve"> </w:t>
+      </w:r>
+      <w:r>
+        <w:rPr>
+          <w:rFonts w:ascii="Consolas" w:hAnsi="Consolas" w:cs="Consolas"/>
+          <w:color w:val="0000C0"/>
+          <w:sz w:val="24"/>
+          <w:szCs w:val="24"/>
+        </w:rPr>
+        <w:t>minAge</w:t>
+      </w:r>
+      <w:r>
+        <w:rPr>
+          <w:rFonts w:ascii="Consolas" w:hAnsi="Consolas" w:cs="Consolas"/>
+          <w:color w:val="000000"/>
+          <w:sz w:val="24"/>
+          <w:szCs w:val="24"/>
+        </w:rPr>
+        <w:t>;</w:t>
+      </w:r>
+    </w:p>
+    <w:p>
+      <w:pPr>
+        <w:autoSpaceDE w:val="0"/>
+        <w:autoSpaceDN w:val="0"/>
+        <w:adjustRightInd w:val="0"/>
+        <w:spacing w:after="0" w:line="240" w:lineRule="auto"/>
+        <w:ind w:left="720"/>
+        <w:rPr>
+          <w:rFonts w:ascii="Consolas" w:hAnsi="Consolas" w:cs="Consolas"/>
+          <w:sz w:val="24"/>
+          <w:szCs w:val="24"/>
+        </w:rPr>
+      </w:pPr>
+      <w:r>
+        <w:rPr>
+          <w:rFonts w:ascii="Consolas" w:hAnsi="Consolas" w:cs="Consolas"/>
+          <w:color w:val="000000"/>
+          <w:sz w:val="24"/>
+          <w:szCs w:val="24"/>
+        </w:rPr>
+        <w:tab/>
+      </w:r>
+    </w:p>
+    <w:p>
+      <w:pPr>
+        <w:autoSpaceDE w:val="0"/>
+        <w:autoSpaceDN w:val="0"/>
+        <w:adjustRightInd w:val="0"/>
+        <w:spacing w:after="0" w:line="240" w:lineRule="auto"/>
+        <w:ind w:left="720"/>
+        <w:rPr>
+          <w:rFonts w:ascii="Consolas" w:hAnsi="Consolas" w:cs="Consolas"/>
+          <w:sz w:val="24"/>
+          <w:szCs w:val="24"/>
+        </w:rPr>
+      </w:pPr>
+      <w:r>
+        <w:rPr>
+          <w:rFonts w:ascii="Consolas" w:hAnsi="Consolas" w:cs="Consolas"/>
+          <w:color w:val="000000"/>
+          <w:sz w:val="24"/>
+          <w:szCs w:val="24"/>
+        </w:rPr>
+        <w:tab/>
+      </w:r>
+      <w:r>
+        <w:rPr>
+          <w:rFonts w:ascii="Consolas" w:hAnsi="Consolas" w:cs="Consolas"/>
+          <w:b/>
+          <w:bCs/>
+          <w:color w:val="7F0055"/>
+          <w:sz w:val="24"/>
+          <w:szCs w:val="24"/>
+        </w:rPr>
+        <w:t>public</w:t>
+      </w:r>
+      <w:r>
+        <w:rPr>
+          <w:rFonts w:ascii="Consolas" w:hAnsi="Consolas" w:cs="Consolas"/>
+          <w:color w:val="000000"/>
+          <w:sz w:val="24"/>
+          <w:szCs w:val="24"/>
+        </w:rPr>
+        <w:t xml:space="preserve"> </w:t>
+      </w:r>
+      <w:r>
+        <w:rPr>
+          <w:rFonts w:ascii="Consolas" w:hAnsi="Consolas" w:cs="Consolas"/>
+          <w:b/>
+          <w:bCs/>
+          <w:color w:val="7F0055"/>
+          <w:sz w:val="24"/>
+          <w:szCs w:val="24"/>
+        </w:rPr>
+        <w:t>int</w:t>
+      </w:r>
+      <w:r>
+        <w:rPr>
+          <w:rFonts w:ascii="Consolas" w:hAnsi="Consolas" w:cs="Consolas"/>
+          <w:color w:val="000000"/>
+          <w:sz w:val="24"/>
+          <w:szCs w:val="24"/>
+        </w:rPr>
+        <w:t xml:space="preserve"> getMaxAge() {</w:t>
+      </w:r>
+    </w:p>
+    <w:p>
+      <w:pPr>
+        <w:autoSpaceDE w:val="0"/>
+        <w:autoSpaceDN w:val="0"/>
+        <w:adjustRightInd w:val="0"/>
+        <w:spacing w:after="0" w:line="240" w:lineRule="auto"/>
+        <w:ind w:left="720"/>
+        <w:rPr>
+          <w:rFonts w:ascii="Consolas" w:hAnsi="Consolas" w:cs="Consolas"/>
+          <w:sz w:val="24"/>
+          <w:szCs w:val="24"/>
+        </w:rPr>
+      </w:pPr>
+      <w:r>
+        <w:rPr>
+          <w:rFonts w:ascii="Consolas" w:hAnsi="Consolas" w:cs="Consolas"/>
+          <w:color w:val="000000"/>
+          <w:sz w:val="24"/>
+          <w:szCs w:val="24"/>
+        </w:rPr>
+        <w:tab/>
+      </w:r>
+      <w:r>
+        <w:rPr>
+          <w:rFonts w:ascii="Consolas" w:hAnsi="Consolas" w:cs="Consolas"/>
+          <w:color w:val="000000"/>
+          <w:sz w:val="24"/>
+          <w:szCs w:val="24"/>
+        </w:rPr>
+        <w:tab/>
+      </w:r>
+      <w:r>
+        <w:rPr>
+          <w:rFonts w:ascii="Consolas" w:hAnsi="Consolas" w:cs="Consolas"/>
+          <w:b/>
+          <w:bCs/>
+          <w:color w:val="7F0055"/>
+          <w:sz w:val="24"/>
+          <w:szCs w:val="24"/>
+        </w:rPr>
+        <w:t>return</w:t>
+      </w:r>
+      <w:r>
+        <w:rPr>
+          <w:rFonts w:ascii="Consolas" w:hAnsi="Consolas" w:cs="Consolas"/>
+          <w:color w:val="000000"/>
+          <w:sz w:val="24"/>
+          <w:szCs w:val="24"/>
+        </w:rPr>
+        <w:t xml:space="preserve"> </w:t>
+      </w:r>
+      <w:r>
+        <w:rPr>
+          <w:rFonts w:ascii="Consolas" w:hAnsi="Consolas" w:cs="Consolas"/>
+          <w:color w:val="0000C0"/>
+          <w:sz w:val="24"/>
+          <w:szCs w:val="24"/>
+        </w:rPr>
+        <w:t>maxAge</w:t>
+      </w:r>
+      <w:r>
+        <w:rPr>
+          <w:rFonts w:ascii="Consolas" w:hAnsi="Consolas" w:cs="Consolas"/>
+          <w:color w:val="000000"/>
+          <w:sz w:val="24"/>
+          <w:szCs w:val="24"/>
+        </w:rPr>
+        <w:t>;</w:t>
+      </w:r>
+    </w:p>
+    <w:p>
+      <w:pPr>
+        <w:autoSpaceDE w:val="0"/>
+        <w:autoSpaceDN w:val="0"/>
+        <w:adjustRightInd w:val="0"/>
+        <w:spacing w:after="0" w:line="240" w:lineRule="auto"/>
+        <w:ind w:left="720"/>
+        <w:rPr>
+          <w:rFonts w:ascii="Consolas" w:hAnsi="Consolas" w:cs="Consolas"/>
+          <w:sz w:val="24"/>
+          <w:szCs w:val="24"/>
+        </w:rPr>
+      </w:pPr>
+      <w:r>
+        <w:rPr>
+          <w:rFonts w:ascii="Consolas" w:hAnsi="Consolas" w:cs="Consolas"/>
+          <w:color w:val="000000"/>
+          <w:sz w:val="24"/>
+          <w:szCs w:val="24"/>
+        </w:rPr>
+        <w:tab/>
+        <w:t>}</w:t>
+      </w:r>
+    </w:p>
+    <w:p>
+      <w:pPr>
+        <w:autoSpaceDE w:val="0"/>
+        <w:autoSpaceDN w:val="0"/>
+        <w:adjustRightInd w:val="0"/>
+        <w:spacing w:after="0" w:line="240" w:lineRule="auto"/>
+        <w:ind w:left="720"/>
+        <w:rPr>
+          <w:rFonts w:ascii="Consolas" w:hAnsi="Consolas" w:cs="Consolas"/>
+          <w:sz w:val="24"/>
+          <w:szCs w:val="24"/>
+        </w:rPr>
+      </w:pPr>
+      <w:r>
+        <w:rPr>
+          <w:rFonts w:ascii="Consolas" w:hAnsi="Consolas" w:cs="Consolas"/>
+          <w:color w:val="000000"/>
+          <w:sz w:val="24"/>
+          <w:szCs w:val="24"/>
+        </w:rPr>
+        <w:tab/>
+      </w:r>
+      <w:r>
+        <w:rPr>
+          <w:rFonts w:ascii="Consolas" w:hAnsi="Consolas" w:cs="Consolas"/>
+          <w:b/>
+          <w:bCs/>
+          <w:color w:val="7F0055"/>
+          <w:sz w:val="24"/>
+          <w:szCs w:val="24"/>
+        </w:rPr>
+        <w:t>public</w:t>
+      </w:r>
+      <w:r>
+        <w:rPr>
+          <w:rFonts w:ascii="Consolas" w:hAnsi="Consolas" w:cs="Consolas"/>
+          <w:color w:val="000000"/>
+          <w:sz w:val="24"/>
+          <w:szCs w:val="24"/>
+        </w:rPr>
+        <w:t xml:space="preserve"> </w:t>
+      </w:r>
+      <w:r>
+        <w:rPr>
+          <w:rFonts w:ascii="Consolas" w:hAnsi="Consolas" w:cs="Consolas"/>
+          <w:b/>
+          <w:bCs/>
+          <w:color w:val="7F0055"/>
+          <w:sz w:val="24"/>
+          <w:szCs w:val="24"/>
+        </w:rPr>
+        <w:t>void</w:t>
+      </w:r>
+      <w:r>
+        <w:rPr>
+          <w:rFonts w:ascii="Consolas" w:hAnsi="Consolas" w:cs="Consolas"/>
+          <w:color w:val="000000"/>
+          <w:sz w:val="24"/>
+          <w:szCs w:val="24"/>
+        </w:rPr>
+        <w:t xml:space="preserve"> setMaxAge(</w:t>
+      </w:r>
+      <w:r>
+        <w:rPr>
+          <w:rFonts w:ascii="Consolas" w:hAnsi="Consolas" w:cs="Consolas"/>
+          <w:b/>
+          <w:bCs/>
+          <w:color w:val="7F0055"/>
+          <w:sz w:val="24"/>
+          <w:szCs w:val="24"/>
+        </w:rPr>
+        <w:t>int</w:t>
+      </w:r>
+      <w:r>
+        <w:rPr>
+          <w:rFonts w:ascii="Consolas" w:hAnsi="Consolas" w:cs="Consolas"/>
+          <w:color w:val="000000"/>
+          <w:sz w:val="24"/>
+          <w:szCs w:val="24"/>
+        </w:rPr>
+        <w:t xml:space="preserve"> </w:t>
+      </w:r>
+      <w:r>
+        <w:rPr>
+          <w:rFonts w:ascii="Consolas" w:hAnsi="Consolas" w:cs="Consolas"/>
+          <w:color w:val="6A3E3E"/>
+          <w:sz w:val="24"/>
+          <w:szCs w:val="24"/>
+        </w:rPr>
+        <w:t>maxAge</w:t>
+      </w:r>
+      <w:r>
+        <w:rPr>
+          <w:rFonts w:ascii="Consolas" w:hAnsi="Consolas" w:cs="Consolas"/>
+          <w:color w:val="000000"/>
+          <w:sz w:val="24"/>
+          <w:szCs w:val="24"/>
+        </w:rPr>
+        <w:t>) {</w:t>
+      </w:r>
+    </w:p>
+    <w:p>
+      <w:pPr>
+        <w:autoSpaceDE w:val="0"/>
+        <w:autoSpaceDN w:val="0"/>
+        <w:adjustRightInd w:val="0"/>
+        <w:spacing w:after="0" w:line="240" w:lineRule="auto"/>
+        <w:ind w:left="720"/>
+        <w:rPr>
+          <w:rFonts w:ascii="Consolas" w:hAnsi="Consolas" w:cs="Consolas"/>
+          <w:sz w:val="24"/>
+          <w:szCs w:val="24"/>
+        </w:rPr>
+      </w:pPr>
+      <w:r>
+        <w:rPr>
+          <w:rFonts w:ascii="Consolas" w:hAnsi="Consolas" w:cs="Consolas"/>
+          <w:color w:val="000000"/>
+          <w:sz w:val="24"/>
+          <w:szCs w:val="24"/>
+        </w:rPr>
+        <w:tab/>
+      </w:r>
+      <w:r>
+        <w:rPr>
+          <w:rFonts w:ascii="Consolas" w:hAnsi="Consolas" w:cs="Consolas"/>
+          <w:color w:val="000000"/>
+          <w:sz w:val="24"/>
+          <w:szCs w:val="24"/>
+        </w:rPr>
+        <w:tab/>
+      </w:r>
+      <w:r>
+        <w:rPr>
+          <w:rFonts w:ascii="Consolas" w:hAnsi="Consolas" w:cs="Consolas"/>
+          <w:b/>
+          <w:bCs/>
+          <w:color w:val="7F0055"/>
+          <w:sz w:val="24"/>
+          <w:szCs w:val="24"/>
+        </w:rPr>
+        <w:t>this</w:t>
+      </w:r>
+      <w:r>
+        <w:rPr>
+          <w:rFonts w:ascii="Consolas" w:hAnsi="Consolas" w:cs="Consolas"/>
+          <w:color w:val="000000"/>
+          <w:sz w:val="24"/>
+          <w:szCs w:val="24"/>
+        </w:rPr>
+        <w:t>.</w:t>
+      </w:r>
+      <w:r>
+        <w:rPr>
+          <w:rFonts w:ascii="Consolas" w:hAnsi="Consolas" w:cs="Consolas"/>
+          <w:color w:val="0000C0"/>
+          <w:sz w:val="24"/>
+          <w:szCs w:val="24"/>
+        </w:rPr>
+        <w:t>maxAge</w:t>
+      </w:r>
+      <w:r>
+        <w:rPr>
+          <w:rFonts w:ascii="Consolas" w:hAnsi="Consolas" w:cs="Consolas"/>
+          <w:color w:val="000000"/>
+          <w:sz w:val="24"/>
+          <w:szCs w:val="24"/>
+        </w:rPr>
+        <w:t xml:space="preserve"> = </w:t>
+      </w:r>
+      <w:r>
+        <w:rPr>
+          <w:rFonts w:ascii="Consolas" w:hAnsi="Consolas" w:cs="Consolas"/>
+          <w:color w:val="6A3E3E"/>
+          <w:sz w:val="24"/>
+          <w:szCs w:val="24"/>
+        </w:rPr>
+        <w:t>maxAge</w:t>
+      </w:r>
+      <w:r>
+        <w:rPr>
+          <w:rFonts w:ascii="Consolas" w:hAnsi="Consolas" w:cs="Consolas"/>
+          <w:color w:val="000000"/>
+          <w:sz w:val="24"/>
+          <w:szCs w:val="24"/>
+        </w:rPr>
+        <w:t>;</w:t>
+      </w:r>
+    </w:p>
+    <w:p>
+      <w:pPr>
+        <w:autoSpaceDE w:val="0"/>
+        <w:autoSpaceDN w:val="0"/>
+        <w:adjustRightInd w:val="0"/>
+        <w:spacing w:after="0" w:line="240" w:lineRule="auto"/>
+        <w:ind w:left="720"/>
+        <w:rPr>
+          <w:rFonts w:ascii="Consolas" w:hAnsi="Consolas" w:cs="Consolas"/>
+          <w:sz w:val="24"/>
+          <w:szCs w:val="24"/>
+        </w:rPr>
+      </w:pPr>
+      <w:r>
+        <w:rPr>
+          <w:rFonts w:ascii="Consolas" w:hAnsi="Consolas" w:cs="Consolas"/>
+          <w:color w:val="000000"/>
+          <w:sz w:val="24"/>
+          <w:szCs w:val="24"/>
+        </w:rPr>
+        <w:tab/>
+        <w:t>}</w:t>
+      </w:r>
+    </w:p>
+    <w:p>
+      <w:pPr>
+        <w:autoSpaceDE w:val="0"/>
+        <w:autoSpaceDN w:val="0"/>
+        <w:adjustRightInd w:val="0"/>
+        <w:spacing w:after="0" w:line="240" w:lineRule="auto"/>
+        <w:ind w:left="720"/>
+        <w:rPr>
+          <w:rFonts w:ascii="Consolas" w:hAnsi="Consolas" w:cs="Consolas"/>
+          <w:sz w:val="24"/>
+          <w:szCs w:val="24"/>
+        </w:rPr>
+      </w:pPr>
+      <w:r>
+        <w:rPr>
+          <w:rFonts w:ascii="Consolas" w:hAnsi="Consolas" w:cs="Consolas"/>
+          <w:color w:val="000000"/>
+          <w:sz w:val="24"/>
+          <w:szCs w:val="24"/>
+        </w:rPr>
+        <w:tab/>
+      </w:r>
+      <w:r>
+        <w:rPr>
+          <w:rFonts w:ascii="Consolas" w:hAnsi="Consolas" w:cs="Consolas"/>
+          <w:b/>
+          <w:bCs/>
+          <w:color w:val="7F0055"/>
+          <w:sz w:val="24"/>
+          <w:szCs w:val="24"/>
+        </w:rPr>
+        <w:t>public</w:t>
+      </w:r>
+      <w:r>
+        <w:rPr>
+          <w:rFonts w:ascii="Consolas" w:hAnsi="Consolas" w:cs="Consolas"/>
+          <w:color w:val="000000"/>
+          <w:sz w:val="24"/>
+          <w:szCs w:val="24"/>
+        </w:rPr>
+        <w:t xml:space="preserve"> </w:t>
+      </w:r>
+      <w:r>
+        <w:rPr>
+          <w:rFonts w:ascii="Consolas" w:hAnsi="Consolas" w:cs="Consolas"/>
+          <w:b/>
+          <w:bCs/>
+          <w:color w:val="7F0055"/>
+          <w:sz w:val="24"/>
+          <w:szCs w:val="24"/>
+        </w:rPr>
+        <w:t>int</w:t>
+      </w:r>
+      <w:r>
+        <w:rPr>
+          <w:rFonts w:ascii="Consolas" w:hAnsi="Consolas" w:cs="Consolas"/>
+          <w:color w:val="000000"/>
+          <w:sz w:val="24"/>
+          <w:szCs w:val="24"/>
+        </w:rPr>
+        <w:t xml:space="preserve"> getMinAge() {</w:t>
+      </w:r>
+    </w:p>
+    <w:p>
+      <w:pPr>
+        <w:autoSpaceDE w:val="0"/>
+        <w:autoSpaceDN w:val="0"/>
+        <w:adjustRightInd w:val="0"/>
+        <w:spacing w:after="0" w:line="240" w:lineRule="auto"/>
+        <w:ind w:left="720"/>
+        <w:rPr>
+          <w:rFonts w:ascii="Consolas" w:hAnsi="Consolas" w:cs="Consolas"/>
+          <w:sz w:val="24"/>
+          <w:szCs w:val="24"/>
+        </w:rPr>
+      </w:pPr>
+      <w:r>
+        <w:rPr>
+          <w:rFonts w:ascii="Consolas" w:hAnsi="Consolas" w:cs="Consolas"/>
+          <w:color w:val="000000"/>
+          <w:sz w:val="24"/>
+          <w:szCs w:val="24"/>
+        </w:rPr>
+        <w:tab/>
+      </w:r>
+      <w:r>
+        <w:rPr>
+          <w:rFonts w:ascii="Consolas" w:hAnsi="Consolas" w:cs="Consolas"/>
+          <w:color w:val="000000"/>
+          <w:sz w:val="24"/>
+          <w:szCs w:val="24"/>
+        </w:rPr>
+        <w:tab/>
+      </w:r>
+      <w:r>
+        <w:rPr>
+          <w:rFonts w:ascii="Consolas" w:hAnsi="Consolas" w:cs="Consolas"/>
+          <w:b/>
+          <w:bCs/>
+          <w:color w:val="7F0055"/>
+          <w:sz w:val="24"/>
+          <w:szCs w:val="24"/>
+        </w:rPr>
+        <w:t>return</w:t>
+      </w:r>
+      <w:r>
+        <w:rPr>
+          <w:rFonts w:ascii="Consolas" w:hAnsi="Consolas" w:cs="Consolas"/>
+          <w:color w:val="000000"/>
+          <w:sz w:val="24"/>
+          <w:szCs w:val="24"/>
+        </w:rPr>
+        <w:t xml:space="preserve"> </w:t>
+      </w:r>
+      <w:r>
+        <w:rPr>
+          <w:rFonts w:ascii="Consolas" w:hAnsi="Consolas" w:cs="Consolas"/>
+          <w:color w:val="0000C0"/>
+          <w:sz w:val="24"/>
+          <w:szCs w:val="24"/>
+        </w:rPr>
+        <w:t>minAge</w:t>
+      </w:r>
+      <w:r>
+        <w:rPr>
+          <w:rFonts w:ascii="Consolas" w:hAnsi="Consolas" w:cs="Consolas"/>
+          <w:color w:val="000000"/>
+          <w:sz w:val="24"/>
+          <w:szCs w:val="24"/>
+        </w:rPr>
+        <w:t>;</w:t>
+      </w:r>
+    </w:p>
+    <w:p>
+      <w:pPr>
+        <w:autoSpaceDE w:val="0"/>
+        <w:autoSpaceDN w:val="0"/>
+        <w:adjustRightInd w:val="0"/>
+        <w:spacing w:after="0" w:line="240" w:lineRule="auto"/>
+        <w:ind w:left="720"/>
+        <w:rPr>
+          <w:rFonts w:ascii="Consolas" w:hAnsi="Consolas" w:cs="Consolas"/>
+          <w:sz w:val="24"/>
+          <w:szCs w:val="24"/>
+        </w:rPr>
+      </w:pPr>
+      <w:r>
+        <w:rPr>
+          <w:rFonts w:ascii="Consolas" w:hAnsi="Consolas" w:cs="Consolas"/>
+          <w:color w:val="000000"/>
+          <w:sz w:val="24"/>
+          <w:szCs w:val="24"/>
+        </w:rPr>
+        <w:tab/>
+        <w:t>}</w:t>
+      </w:r>
+    </w:p>
+    <w:p>
+      <w:pPr>
+        <w:autoSpaceDE w:val="0"/>
+        <w:autoSpaceDN w:val="0"/>
+        <w:adjustRightInd w:val="0"/>
+        <w:spacing w:after="0" w:line="240" w:lineRule="auto"/>
+        <w:ind w:left="720"/>
+        <w:rPr>
+          <w:rFonts w:ascii="Consolas" w:hAnsi="Consolas" w:cs="Consolas"/>
+          <w:sz w:val="24"/>
+          <w:szCs w:val="24"/>
+        </w:rPr>
+      </w:pPr>
+      <w:r>
+        <w:rPr>
+          <w:rFonts w:ascii="Consolas" w:hAnsi="Consolas" w:cs="Consolas"/>
+          <w:color w:val="000000"/>
+          <w:sz w:val="24"/>
+          <w:szCs w:val="24"/>
+        </w:rPr>
+        <w:tab/>
+      </w:r>
+      <w:r>
+        <w:rPr>
+          <w:rFonts w:ascii="Consolas" w:hAnsi="Consolas" w:cs="Consolas"/>
+          <w:b/>
+          <w:bCs/>
+          <w:color w:val="7F0055"/>
+          <w:sz w:val="24"/>
+          <w:szCs w:val="24"/>
+        </w:rPr>
+        <w:t>public</w:t>
+      </w:r>
+      <w:r>
+        <w:rPr>
+          <w:rFonts w:ascii="Consolas" w:hAnsi="Consolas" w:cs="Consolas"/>
+          <w:color w:val="000000"/>
+          <w:sz w:val="24"/>
+          <w:szCs w:val="24"/>
+        </w:rPr>
+        <w:t xml:space="preserve"> </w:t>
+      </w:r>
+      <w:r>
+        <w:rPr>
+          <w:rFonts w:ascii="Consolas" w:hAnsi="Consolas" w:cs="Consolas"/>
+          <w:b/>
+          <w:bCs/>
+          <w:color w:val="7F0055"/>
+          <w:sz w:val="24"/>
+          <w:szCs w:val="24"/>
+        </w:rPr>
+        <w:t>void</w:t>
+      </w:r>
+      <w:r>
+        <w:rPr>
+          <w:rFonts w:ascii="Consolas" w:hAnsi="Consolas" w:cs="Consolas"/>
+          <w:color w:val="000000"/>
+          <w:sz w:val="24"/>
+          <w:szCs w:val="24"/>
+        </w:rPr>
+        <w:t xml:space="preserve"> setMinAge(</w:t>
+      </w:r>
+      <w:r>
+        <w:rPr>
+          <w:rFonts w:ascii="Consolas" w:hAnsi="Consolas" w:cs="Consolas"/>
+          <w:b/>
+          <w:bCs/>
+          <w:color w:val="7F0055"/>
+          <w:sz w:val="24"/>
+          <w:szCs w:val="24"/>
+        </w:rPr>
+        <w:t>int</w:t>
+      </w:r>
+      <w:r>
+        <w:rPr>
+          <w:rFonts w:ascii="Consolas" w:hAnsi="Consolas" w:cs="Consolas"/>
+          <w:color w:val="000000"/>
+          <w:sz w:val="24"/>
+          <w:szCs w:val="24"/>
+        </w:rPr>
+        <w:t xml:space="preserve"> </w:t>
+      </w:r>
+      <w:r>
+        <w:rPr>
+          <w:rFonts w:ascii="Consolas" w:hAnsi="Consolas" w:cs="Consolas"/>
+          <w:color w:val="6A3E3E"/>
+          <w:sz w:val="24"/>
+          <w:szCs w:val="24"/>
+        </w:rPr>
+        <w:t>minAge</w:t>
+      </w:r>
+      <w:r>
+        <w:rPr>
+          <w:rFonts w:ascii="Consolas" w:hAnsi="Consolas" w:cs="Consolas"/>
+          <w:color w:val="000000"/>
+          <w:sz w:val="24"/>
+          <w:szCs w:val="24"/>
+        </w:rPr>
+        <w:t>) {</w:t>
+      </w:r>
+    </w:p>
+    <w:p>
+      <w:pPr>
+        <w:autoSpaceDE w:val="0"/>
+        <w:autoSpaceDN w:val="0"/>
+        <w:adjustRightInd w:val="0"/>
+        <w:spacing w:after="0" w:line="240" w:lineRule="auto"/>
+        <w:ind w:left="720"/>
+        <w:rPr>
+          <w:rFonts w:ascii="Consolas" w:hAnsi="Consolas" w:cs="Consolas"/>
+          <w:sz w:val="24"/>
+          <w:szCs w:val="24"/>
+        </w:rPr>
+      </w:pPr>
+      <w:r>
+        <w:rPr>
+          <w:rFonts w:ascii="Consolas" w:hAnsi="Consolas" w:cs="Consolas"/>
+          <w:color w:val="000000"/>
+          <w:sz w:val="24"/>
+          <w:szCs w:val="24"/>
+        </w:rPr>
+        <w:tab/>
+      </w:r>
+      <w:r>
+        <w:rPr>
+          <w:rFonts w:ascii="Consolas" w:hAnsi="Consolas" w:cs="Consolas"/>
+          <w:color w:val="000000"/>
+          <w:sz w:val="24"/>
+          <w:szCs w:val="24"/>
+        </w:rPr>
+        <w:tab/>
+      </w:r>
+      <w:r>
+        <w:rPr>
+          <w:rFonts w:ascii="Consolas" w:hAnsi="Consolas" w:cs="Consolas"/>
+          <w:b/>
+          <w:bCs/>
+          <w:color w:val="7F0055"/>
+          <w:sz w:val="24"/>
+          <w:szCs w:val="24"/>
+        </w:rPr>
+        <w:t>this</w:t>
+      </w:r>
+      <w:r>
+        <w:rPr>
+          <w:rFonts w:ascii="Consolas" w:hAnsi="Consolas" w:cs="Consolas"/>
+          <w:color w:val="000000"/>
+          <w:sz w:val="24"/>
+          <w:szCs w:val="24"/>
+        </w:rPr>
+        <w:t>.</w:t>
+      </w:r>
+      <w:r>
+        <w:rPr>
+          <w:rFonts w:ascii="Consolas" w:hAnsi="Consolas" w:cs="Consolas"/>
+          <w:color w:val="0000C0"/>
+          <w:sz w:val="24"/>
+          <w:szCs w:val="24"/>
+        </w:rPr>
+        <w:t>minAge</w:t>
+      </w:r>
+      <w:r>
+        <w:rPr>
+          <w:rFonts w:ascii="Consolas" w:hAnsi="Consolas" w:cs="Consolas"/>
+          <w:color w:val="000000"/>
+          <w:sz w:val="24"/>
+          <w:szCs w:val="24"/>
+        </w:rPr>
+        <w:t xml:space="preserve"> = </w:t>
+      </w:r>
+      <w:r>
+        <w:rPr>
+          <w:rFonts w:ascii="Consolas" w:hAnsi="Consolas" w:cs="Consolas"/>
+          <w:color w:val="6A3E3E"/>
+          <w:sz w:val="24"/>
+          <w:szCs w:val="24"/>
+        </w:rPr>
+        <w:t>minAge</w:t>
+      </w:r>
+      <w:r>
+        <w:rPr>
+          <w:rFonts w:ascii="Consolas" w:hAnsi="Consolas" w:cs="Consolas"/>
+          <w:color w:val="000000"/>
+          <w:sz w:val="24"/>
+          <w:szCs w:val="24"/>
+        </w:rPr>
+        <w:t>;</w:t>
+      </w:r>
+    </w:p>
+    <w:p>
+      <w:pPr>
+        <w:autoSpaceDE w:val="0"/>
+        <w:autoSpaceDN w:val="0"/>
+        <w:adjustRightInd w:val="0"/>
+        <w:spacing w:after="0" w:line="240" w:lineRule="auto"/>
+        <w:ind w:left="720"/>
+        <w:rPr>
+          <w:rFonts w:ascii="Consolas" w:hAnsi="Consolas" w:cs="Consolas"/>
+          <w:sz w:val="24"/>
+          <w:szCs w:val="24"/>
+        </w:rPr>
+      </w:pPr>
+      <w:r>
+        <w:rPr>
+          <w:rFonts w:ascii="Consolas" w:hAnsi="Consolas" w:cs="Consolas"/>
+          <w:color w:val="000000"/>
+          <w:sz w:val="24"/>
+          <w:szCs w:val="24"/>
+        </w:rPr>
+        <w:tab/>
+        <w:t>}</w:t>
+      </w:r>
+    </w:p>
+    <w:p>
+      <w:pPr>
+        <w:ind w:left="720"/>
+        <w:rPr>
+          <w:rFonts w:ascii="Consolas" w:hAnsi="Consolas" w:cs="Consolas"/>
+          <w:color w:val="000000"/>
+          <w:sz w:val="24"/>
+          <w:szCs w:val="24"/>
+        </w:rPr>
+      </w:pPr>
+      <w:r>
+        <w:rPr>
+          <w:rFonts w:ascii="Consolas" w:hAnsi="Consolas" w:cs="Consolas"/>
+          <w:color w:val="000000"/>
+          <w:sz w:val="24"/>
+          <w:szCs w:val="24"/>
+        </w:rPr>
+        <w:t>}</w:t>
+      </w:r>
+    </w:p>
+    <w:p>
+      <w:pPr>
+        <w:ind w:left="720"/>
+        <w:rPr>
+          <w:rFonts w:ascii="Consolas" w:hAnsi="Consolas" w:cs="Consolas"/>
+          <w:color w:val="000000"/>
+          <w:sz w:val="24"/>
+          <w:szCs w:val="24"/>
+        </w:rPr>
+      </w:pPr>
+    </w:p>
+    <w:p>
+      <w:pPr>
+        <w:autoSpaceDE w:val="0"/>
+        <w:autoSpaceDN w:val="0"/>
+        <w:adjustRightInd w:val="0"/>
+        <w:spacing w:after="0" w:line="240" w:lineRule="auto"/>
+        <w:ind w:left="720"/>
+        <w:rPr>
+          <w:rFonts w:ascii="Consolas" w:hAnsi="Consolas" w:cs="Consolas"/>
+          <w:sz w:val="24"/>
+          <w:szCs w:val="24"/>
+        </w:rPr>
+      </w:pPr>
+      <w:r>
+        <w:rPr>
+          <w:rFonts w:ascii="Consolas" w:hAnsi="Consolas" w:cs="Consolas"/>
+          <w:color w:val="646464"/>
+          <w:sz w:val="24"/>
+          <w:szCs w:val="24"/>
+        </w:rPr>
+        <w:t>@Component</w:t>
+      </w:r>
+    </w:p>
+    <w:p>
+      <w:pPr>
+        <w:autoSpaceDE w:val="0"/>
+        <w:autoSpaceDN w:val="0"/>
+        <w:adjustRightInd w:val="0"/>
+        <w:spacing w:after="0" w:line="240" w:lineRule="auto"/>
+        <w:ind w:left="720"/>
+        <w:rPr>
+          <w:rFonts w:ascii="Consolas" w:hAnsi="Consolas" w:cs="Consolas"/>
+          <w:sz w:val="24"/>
+          <w:szCs w:val="24"/>
+        </w:rPr>
+      </w:pPr>
+      <w:r>
+        <w:rPr>
+          <w:rFonts w:ascii="Consolas" w:hAnsi="Consolas" w:cs="Consolas"/>
+          <w:color w:val="646464"/>
+          <w:sz w:val="24"/>
+          <w:szCs w:val="24"/>
+        </w:rPr>
+        <w:t>@ConfigurationProperties</w:t>
+      </w:r>
+    </w:p>
+    <w:p>
+      <w:pPr>
+        <w:autoSpaceDE w:val="0"/>
+        <w:autoSpaceDN w:val="0"/>
+        <w:adjustRightInd w:val="0"/>
+        <w:spacing w:after="0" w:line="240" w:lineRule="auto"/>
+        <w:ind w:left="720"/>
+        <w:rPr>
+          <w:rFonts w:ascii="Consolas" w:hAnsi="Consolas" w:cs="Consolas"/>
+          <w:sz w:val="24"/>
+          <w:szCs w:val="24"/>
+        </w:rPr>
+      </w:pPr>
+      <w:r>
+        <w:rPr>
+          <w:rFonts w:ascii="Consolas" w:hAnsi="Consolas" w:cs="Consolas"/>
+          <w:b/>
+          <w:bCs/>
+          <w:color w:val="7F0055"/>
+          <w:sz w:val="24"/>
+          <w:szCs w:val="24"/>
+        </w:rPr>
+        <w:t>public</w:t>
+      </w:r>
+      <w:r>
+        <w:rPr>
+          <w:rFonts w:ascii="Consolas" w:hAnsi="Consolas" w:cs="Consolas"/>
+          <w:color w:val="000000"/>
+          <w:sz w:val="24"/>
+          <w:szCs w:val="24"/>
+        </w:rPr>
+        <w:t xml:space="preserve"> </w:t>
+      </w:r>
+      <w:r>
+        <w:rPr>
+          <w:rFonts w:ascii="Consolas" w:hAnsi="Consolas" w:cs="Consolas"/>
+          <w:b/>
+          <w:bCs/>
+          <w:color w:val="7F0055"/>
+          <w:sz w:val="24"/>
+          <w:szCs w:val="24"/>
+        </w:rPr>
+        <w:t>class</w:t>
+      </w:r>
+      <w:r>
+        <w:rPr>
+          <w:rFonts w:ascii="Consolas" w:hAnsi="Consolas" w:cs="Consolas"/>
+          <w:color w:val="000000"/>
+          <w:sz w:val="24"/>
+          <w:szCs w:val="24"/>
+        </w:rPr>
+        <w:t xml:space="preserve"> </w:t>
+      </w:r>
+      <w:r>
+        <w:rPr>
+          <w:rFonts w:ascii="Consolas" w:hAnsi="Consolas" w:cs="Consolas"/>
+          <w:color w:val="000000"/>
+          <w:sz w:val="24"/>
+          <w:szCs w:val="24"/>
+          <w:shd w:val="clear" w:color="auto" w:fill="D4D4D4"/>
+        </w:rPr>
+        <w:t>PaginationConfig</w:t>
+      </w:r>
+      <w:r>
+        <w:rPr>
+          <w:rFonts w:ascii="Consolas" w:hAnsi="Consolas" w:cs="Consolas"/>
+          <w:color w:val="000000"/>
+          <w:sz w:val="24"/>
+          <w:szCs w:val="24"/>
+        </w:rPr>
+        <w:t xml:space="preserve"> {</w:t>
+      </w:r>
+    </w:p>
+    <w:p>
+      <w:pPr>
+        <w:autoSpaceDE w:val="0"/>
+        <w:autoSpaceDN w:val="0"/>
+        <w:adjustRightInd w:val="0"/>
+        <w:spacing w:after="0" w:line="240" w:lineRule="auto"/>
+        <w:ind w:left="720"/>
+        <w:rPr>
+          <w:rFonts w:ascii="Consolas" w:hAnsi="Consolas" w:cs="Consolas"/>
+          <w:sz w:val="24"/>
+          <w:szCs w:val="24"/>
+        </w:rPr>
+      </w:pPr>
+      <w:r>
+        <w:rPr>
+          <w:rFonts w:ascii="Consolas" w:hAnsi="Consolas" w:cs="Consolas"/>
+          <w:color w:val="000000"/>
+          <w:sz w:val="24"/>
+          <w:szCs w:val="24"/>
+        </w:rPr>
+        <w:tab/>
+      </w:r>
+      <w:r>
+        <w:rPr>
+          <w:rFonts w:ascii="Consolas" w:hAnsi="Consolas" w:cs="Consolas"/>
+          <w:b/>
+          <w:bCs/>
+          <w:color w:val="7F0055"/>
+          <w:sz w:val="24"/>
+          <w:szCs w:val="24"/>
+        </w:rPr>
+        <w:t>private</w:t>
+      </w:r>
+      <w:r>
+        <w:rPr>
+          <w:rFonts w:ascii="Consolas" w:hAnsi="Consolas" w:cs="Consolas"/>
+          <w:color w:val="000000"/>
+          <w:sz w:val="24"/>
+          <w:szCs w:val="24"/>
+        </w:rPr>
+        <w:t xml:space="preserve"> </w:t>
+      </w:r>
+      <w:r>
+        <w:rPr>
+          <w:rFonts w:ascii="Consolas" w:hAnsi="Consolas" w:cs="Consolas"/>
+          <w:b/>
+          <w:bCs/>
+          <w:color w:val="7F0055"/>
+          <w:sz w:val="24"/>
+          <w:szCs w:val="24"/>
+        </w:rPr>
+        <w:t>int</w:t>
+      </w:r>
+      <w:r>
+        <w:rPr>
+          <w:rFonts w:ascii="Consolas" w:hAnsi="Consolas" w:cs="Consolas"/>
+          <w:color w:val="000000"/>
+          <w:sz w:val="24"/>
+          <w:szCs w:val="24"/>
+        </w:rPr>
+        <w:t xml:space="preserve"> </w:t>
+      </w:r>
+      <w:r>
+        <w:rPr>
+          <w:rFonts w:ascii="Consolas" w:hAnsi="Consolas" w:cs="Consolas"/>
+          <w:color w:val="0000C0"/>
+          <w:sz w:val="24"/>
+          <w:szCs w:val="24"/>
+        </w:rPr>
+        <w:t>itemsPerPage</w:t>
+      </w:r>
+      <w:r>
+        <w:rPr>
+          <w:rFonts w:ascii="Consolas" w:hAnsi="Consolas" w:cs="Consolas"/>
+          <w:color w:val="000000"/>
+          <w:sz w:val="24"/>
+          <w:szCs w:val="24"/>
+        </w:rPr>
+        <w:t>;</w:t>
+      </w:r>
+    </w:p>
+    <w:p>
+      <w:pPr>
+        <w:autoSpaceDE w:val="0"/>
+        <w:autoSpaceDN w:val="0"/>
+        <w:adjustRightInd w:val="0"/>
+        <w:spacing w:after="0" w:line="240" w:lineRule="auto"/>
+        <w:ind w:left="720"/>
+        <w:rPr>
+          <w:rFonts w:ascii="Consolas" w:hAnsi="Consolas" w:cs="Consolas"/>
+          <w:sz w:val="24"/>
+          <w:szCs w:val="24"/>
+        </w:rPr>
+      </w:pPr>
+    </w:p>
+    <w:p>
+      <w:pPr>
+        <w:autoSpaceDE w:val="0"/>
+        <w:autoSpaceDN w:val="0"/>
+        <w:adjustRightInd w:val="0"/>
+        <w:spacing w:after="0" w:line="240" w:lineRule="auto"/>
+        <w:ind w:left="720"/>
+        <w:rPr>
+          <w:rFonts w:ascii="Consolas" w:hAnsi="Consolas" w:cs="Consolas"/>
+          <w:sz w:val="24"/>
+          <w:szCs w:val="24"/>
+        </w:rPr>
+      </w:pPr>
+      <w:r>
+        <w:rPr>
+          <w:rFonts w:ascii="Consolas" w:hAnsi="Consolas" w:cs="Consolas"/>
+          <w:color w:val="000000"/>
+          <w:sz w:val="24"/>
+          <w:szCs w:val="24"/>
+        </w:rPr>
+        <w:tab/>
+      </w:r>
+      <w:r>
+        <w:rPr>
+          <w:rFonts w:ascii="Consolas" w:hAnsi="Consolas" w:cs="Consolas"/>
+          <w:b/>
+          <w:bCs/>
+          <w:color w:val="7F0055"/>
+          <w:sz w:val="24"/>
+          <w:szCs w:val="24"/>
+        </w:rPr>
+        <w:t>public</w:t>
+      </w:r>
+      <w:r>
+        <w:rPr>
+          <w:rFonts w:ascii="Consolas" w:hAnsi="Consolas" w:cs="Consolas"/>
+          <w:color w:val="000000"/>
+          <w:sz w:val="24"/>
+          <w:szCs w:val="24"/>
+        </w:rPr>
+        <w:t xml:space="preserve"> </w:t>
+      </w:r>
+      <w:r>
+        <w:rPr>
+          <w:rFonts w:ascii="Consolas" w:hAnsi="Consolas" w:cs="Consolas"/>
+          <w:b/>
+          <w:bCs/>
+          <w:color w:val="7F0055"/>
+          <w:sz w:val="24"/>
+          <w:szCs w:val="24"/>
+        </w:rPr>
+        <w:t>int</w:t>
+      </w:r>
+      <w:r>
+        <w:rPr>
+          <w:rFonts w:ascii="Consolas" w:hAnsi="Consolas" w:cs="Consolas"/>
+          <w:color w:val="000000"/>
+          <w:sz w:val="24"/>
+          <w:szCs w:val="24"/>
+        </w:rPr>
+        <w:t xml:space="preserve"> getItemsPerPage() {</w:t>
+      </w:r>
+    </w:p>
+    <w:p>
+      <w:pPr>
+        <w:autoSpaceDE w:val="0"/>
+        <w:autoSpaceDN w:val="0"/>
+        <w:adjustRightInd w:val="0"/>
+        <w:spacing w:after="0" w:line="240" w:lineRule="auto"/>
+        <w:ind w:left="720"/>
+        <w:rPr>
+          <w:rFonts w:ascii="Consolas" w:hAnsi="Consolas" w:cs="Consolas"/>
+          <w:sz w:val="24"/>
+          <w:szCs w:val="24"/>
+        </w:rPr>
+      </w:pPr>
+      <w:r>
+        <w:rPr>
+          <w:rFonts w:ascii="Consolas" w:hAnsi="Consolas" w:cs="Consolas"/>
+          <w:color w:val="000000"/>
+          <w:sz w:val="24"/>
+          <w:szCs w:val="24"/>
+        </w:rPr>
+        <w:tab/>
+      </w:r>
+      <w:r>
+        <w:rPr>
+          <w:rFonts w:ascii="Consolas" w:hAnsi="Consolas" w:cs="Consolas"/>
+          <w:color w:val="000000"/>
+          <w:sz w:val="24"/>
+          <w:szCs w:val="24"/>
+        </w:rPr>
+        <w:tab/>
+      </w:r>
+      <w:r>
+        <w:rPr>
+          <w:rFonts w:ascii="Consolas" w:hAnsi="Consolas" w:cs="Consolas"/>
+          <w:b/>
+          <w:bCs/>
+          <w:color w:val="7F0055"/>
+          <w:sz w:val="24"/>
+          <w:szCs w:val="24"/>
+        </w:rPr>
+        <w:t>return</w:t>
+      </w:r>
+      <w:r>
+        <w:rPr>
+          <w:rFonts w:ascii="Consolas" w:hAnsi="Consolas" w:cs="Consolas"/>
+          <w:color w:val="000000"/>
+          <w:sz w:val="24"/>
+          <w:szCs w:val="24"/>
+        </w:rPr>
+        <w:t xml:space="preserve"> </w:t>
+      </w:r>
+      <w:r>
+        <w:rPr>
+          <w:rFonts w:ascii="Consolas" w:hAnsi="Consolas" w:cs="Consolas"/>
+          <w:color w:val="0000C0"/>
+          <w:sz w:val="24"/>
+          <w:szCs w:val="24"/>
+        </w:rPr>
+        <w:t>itemsPerPage</w:t>
+      </w:r>
+      <w:r>
+        <w:rPr>
+          <w:rFonts w:ascii="Consolas" w:hAnsi="Consolas" w:cs="Consolas"/>
+          <w:color w:val="000000"/>
+          <w:sz w:val="24"/>
+          <w:szCs w:val="24"/>
+        </w:rPr>
+        <w:t>;</w:t>
+      </w:r>
+    </w:p>
+    <w:p>
+      <w:pPr>
+        <w:autoSpaceDE w:val="0"/>
+        <w:autoSpaceDN w:val="0"/>
+        <w:adjustRightInd w:val="0"/>
+        <w:spacing w:after="0" w:line="240" w:lineRule="auto"/>
+        <w:ind w:left="720"/>
+        <w:rPr>
+          <w:rFonts w:ascii="Consolas" w:hAnsi="Consolas" w:cs="Consolas"/>
+          <w:sz w:val="24"/>
+          <w:szCs w:val="24"/>
+        </w:rPr>
+      </w:pPr>
+      <w:r>
+        <w:rPr>
+          <w:rFonts w:ascii="Consolas" w:hAnsi="Consolas" w:cs="Consolas"/>
+          <w:color w:val="000000"/>
+          <w:sz w:val="24"/>
+          <w:szCs w:val="24"/>
+        </w:rPr>
+        <w:tab/>
+        <w:t>}</w:t>
+      </w:r>
+    </w:p>
+    <w:p>
+      <w:pPr>
+        <w:autoSpaceDE w:val="0"/>
+        <w:autoSpaceDN w:val="0"/>
+        <w:adjustRightInd w:val="0"/>
+        <w:spacing w:after="0" w:line="240" w:lineRule="auto"/>
+        <w:ind w:left="720"/>
+        <w:rPr>
+          <w:rFonts w:ascii="Consolas" w:hAnsi="Consolas" w:cs="Consolas"/>
+          <w:sz w:val="24"/>
+          <w:szCs w:val="24"/>
+        </w:rPr>
+      </w:pPr>
+    </w:p>
+    <w:p>
+      <w:pPr>
+        <w:autoSpaceDE w:val="0"/>
+        <w:autoSpaceDN w:val="0"/>
+        <w:adjustRightInd w:val="0"/>
+        <w:spacing w:after="0" w:line="240" w:lineRule="auto"/>
+        <w:ind w:left="720"/>
+        <w:rPr>
+          <w:rFonts w:ascii="Consolas" w:hAnsi="Consolas" w:cs="Consolas"/>
+          <w:sz w:val="24"/>
+          <w:szCs w:val="24"/>
+        </w:rPr>
+      </w:pPr>
+      <w:r>
+        <w:rPr>
+          <w:rFonts w:ascii="Consolas" w:hAnsi="Consolas" w:cs="Consolas"/>
+          <w:color w:val="000000"/>
+          <w:sz w:val="24"/>
+          <w:szCs w:val="24"/>
+        </w:rPr>
+        <w:tab/>
+      </w:r>
+      <w:r>
+        <w:rPr>
+          <w:rFonts w:ascii="Consolas" w:hAnsi="Consolas" w:cs="Consolas"/>
+          <w:b/>
+          <w:bCs/>
+          <w:color w:val="7F0055"/>
+          <w:sz w:val="24"/>
+          <w:szCs w:val="24"/>
+        </w:rPr>
+        <w:t>public</w:t>
+      </w:r>
+      <w:r>
+        <w:rPr>
+          <w:rFonts w:ascii="Consolas" w:hAnsi="Consolas" w:cs="Consolas"/>
+          <w:color w:val="000000"/>
+          <w:sz w:val="24"/>
+          <w:szCs w:val="24"/>
+        </w:rPr>
+        <w:t xml:space="preserve"> </w:t>
+      </w:r>
+      <w:r>
+        <w:rPr>
+          <w:rFonts w:ascii="Consolas" w:hAnsi="Consolas" w:cs="Consolas"/>
+          <w:b/>
+          <w:bCs/>
+          <w:color w:val="7F0055"/>
+          <w:sz w:val="24"/>
+          <w:szCs w:val="24"/>
+        </w:rPr>
+        <w:t>void</w:t>
+      </w:r>
+      <w:r>
+        <w:rPr>
+          <w:rFonts w:ascii="Consolas" w:hAnsi="Consolas" w:cs="Consolas"/>
+          <w:color w:val="000000"/>
+          <w:sz w:val="24"/>
+          <w:szCs w:val="24"/>
+        </w:rPr>
+        <w:t xml:space="preserve"> setItemsPerPage(</w:t>
+      </w:r>
+      <w:r>
+        <w:rPr>
+          <w:rFonts w:ascii="Consolas" w:hAnsi="Consolas" w:cs="Consolas"/>
+          <w:b/>
+          <w:bCs/>
+          <w:color w:val="7F0055"/>
+          <w:sz w:val="24"/>
+          <w:szCs w:val="24"/>
+        </w:rPr>
+        <w:t>int</w:t>
+      </w:r>
+      <w:r>
+        <w:rPr>
+          <w:rFonts w:ascii="Consolas" w:hAnsi="Consolas" w:cs="Consolas"/>
+          <w:color w:val="000000"/>
+          <w:sz w:val="24"/>
+          <w:szCs w:val="24"/>
+        </w:rPr>
+        <w:t xml:space="preserve"> </w:t>
+      </w:r>
+      <w:r>
+        <w:rPr>
+          <w:rFonts w:ascii="Consolas" w:hAnsi="Consolas" w:cs="Consolas"/>
+          <w:color w:val="6A3E3E"/>
+          <w:sz w:val="24"/>
+          <w:szCs w:val="24"/>
+        </w:rPr>
+        <w:t>itemsPerPage</w:t>
+      </w:r>
+      <w:r>
+        <w:rPr>
+          <w:rFonts w:ascii="Consolas" w:hAnsi="Consolas" w:cs="Consolas"/>
+          <w:color w:val="000000"/>
+          <w:sz w:val="24"/>
+          <w:szCs w:val="24"/>
+        </w:rPr>
+        <w:t>) {</w:t>
+      </w:r>
+    </w:p>
+    <w:p>
+      <w:pPr>
+        <w:autoSpaceDE w:val="0"/>
+        <w:autoSpaceDN w:val="0"/>
+        <w:adjustRightInd w:val="0"/>
+        <w:spacing w:after="0" w:line="240" w:lineRule="auto"/>
+        <w:ind w:left="720"/>
+        <w:rPr>
+          <w:rFonts w:ascii="Consolas" w:hAnsi="Consolas" w:cs="Consolas"/>
+          <w:sz w:val="24"/>
+          <w:szCs w:val="24"/>
+        </w:rPr>
+      </w:pPr>
+      <w:r>
+        <w:rPr>
+          <w:rFonts w:ascii="Consolas" w:hAnsi="Consolas" w:cs="Consolas"/>
+          <w:color w:val="000000"/>
+          <w:sz w:val="24"/>
+          <w:szCs w:val="24"/>
+        </w:rPr>
+        <w:tab/>
+      </w:r>
+      <w:r>
+        <w:rPr>
+          <w:rFonts w:ascii="Consolas" w:hAnsi="Consolas" w:cs="Consolas"/>
+          <w:color w:val="000000"/>
+          <w:sz w:val="24"/>
+          <w:szCs w:val="24"/>
+        </w:rPr>
+        <w:tab/>
+      </w:r>
+      <w:r>
+        <w:rPr>
+          <w:rFonts w:ascii="Consolas" w:hAnsi="Consolas" w:cs="Consolas"/>
+          <w:b/>
+          <w:bCs/>
+          <w:color w:val="7F0055"/>
+          <w:sz w:val="24"/>
+          <w:szCs w:val="24"/>
+        </w:rPr>
+        <w:t>this</w:t>
+      </w:r>
+      <w:r>
+        <w:rPr>
+          <w:rFonts w:ascii="Consolas" w:hAnsi="Consolas" w:cs="Consolas"/>
+          <w:color w:val="000000"/>
+          <w:sz w:val="24"/>
+          <w:szCs w:val="24"/>
+        </w:rPr>
+        <w:t>.</w:t>
+      </w:r>
+      <w:r>
+        <w:rPr>
+          <w:rFonts w:ascii="Consolas" w:hAnsi="Consolas" w:cs="Consolas"/>
+          <w:color w:val="0000C0"/>
+          <w:sz w:val="24"/>
+          <w:szCs w:val="24"/>
+        </w:rPr>
+        <w:t>itemsPerPage</w:t>
+      </w:r>
+      <w:r>
+        <w:rPr>
+          <w:rFonts w:ascii="Consolas" w:hAnsi="Consolas" w:cs="Consolas"/>
+          <w:color w:val="000000"/>
+          <w:sz w:val="24"/>
+          <w:szCs w:val="24"/>
+        </w:rPr>
+        <w:t xml:space="preserve"> = </w:t>
+      </w:r>
+      <w:r>
+        <w:rPr>
+          <w:rFonts w:ascii="Consolas" w:hAnsi="Consolas" w:cs="Consolas"/>
+          <w:color w:val="6A3E3E"/>
+          <w:sz w:val="24"/>
+          <w:szCs w:val="24"/>
+        </w:rPr>
+        <w:t>itemsPerPage</w:t>
+      </w:r>
+      <w:r>
+        <w:rPr>
+          <w:rFonts w:ascii="Consolas" w:hAnsi="Consolas" w:cs="Consolas"/>
+          <w:color w:val="000000"/>
+          <w:sz w:val="24"/>
+          <w:szCs w:val="24"/>
+        </w:rPr>
+        <w:t>;</w:t>
+      </w:r>
+    </w:p>
+    <w:p>
+      <w:pPr>
+        <w:autoSpaceDE w:val="0"/>
+        <w:autoSpaceDN w:val="0"/>
+        <w:adjustRightInd w:val="0"/>
+        <w:spacing w:after="0" w:line="240" w:lineRule="auto"/>
+        <w:ind w:left="720"/>
+        <w:rPr>
+          <w:rFonts w:ascii="Consolas" w:hAnsi="Consolas" w:cs="Consolas"/>
+          <w:sz w:val="24"/>
+          <w:szCs w:val="24"/>
+        </w:rPr>
+      </w:pPr>
+      <w:r>
+        <w:rPr>
+          <w:rFonts w:ascii="Consolas" w:hAnsi="Consolas" w:cs="Consolas"/>
+          <w:color w:val="000000"/>
+          <w:sz w:val="24"/>
+          <w:szCs w:val="24"/>
+        </w:rPr>
+        <w:tab/>
+        <w:t>}</w:t>
+      </w:r>
+    </w:p>
+    <w:p>
+      <w:pPr>
+        <w:ind w:firstLine="720"/>
+        <w:rPr>
+          <w:sz w:val="28"/>
+          <w:szCs w:val="28"/>
+        </w:rPr>
+      </w:pPr>
+      <w:r>
+        <w:rPr>
+          <w:rFonts w:ascii="Consolas" w:hAnsi="Consolas" w:cs="Consolas"/>
+          <w:color w:val="000000"/>
+          <w:sz w:val="24"/>
+          <w:szCs w:val="24"/>
+        </w:rPr>
+        <w:t>}</w:t>
+      </w:r>
+    </w:p>
+    <w:p>
+      <w:pPr>
+        <w:rPr>
+          <w:sz w:val="28"/>
+          <w:szCs w:val="28"/>
+        </w:rPr>
+      </w:pPr>
+    </w:p>
+    <w:p>
+      <w:pPr>
+        <w:rPr>
+          <w:sz w:val="28"/>
+          <w:szCs w:val="28"/>
+        </w:rPr>
+      </w:pPr>
+    </w:p>
+    <w:p>
+      <w:pPr>
+        <w:rPr>
+          <w:sz w:val="28"/>
+          <w:szCs w:val="28"/>
+        </w:rPr>
+      </w:pPr>
+    </w:p>
+    <w:p>
+      <w:pPr>
+        <w:rPr>
+          <w:b/>
+          <w:bCs/>
+          <w:sz w:val="28"/>
+          <w:szCs w:val="28"/>
+        </w:rPr>
+      </w:pPr>
+      <w:r>
+        <w:rPr>
+          <w:b/>
+          <w:bCs/>
+          <w:sz w:val="28"/>
+          <w:szCs w:val="28"/>
+        </w:rPr>
+        <w:t>Tạo spring cloud config server:</w:t>
+      </w:r>
+    </w:p>
+    <w:p>
+      <w:pPr>
+        <w:pStyle w:val="ListParagraph"/>
+        <w:numPr>
+          <w:ilvl w:val="0"/>
+          <w:numId w:val="2"/>
+        </w:numPr>
+        <w:rPr>
+          <w:sz w:val="28"/>
+          <w:szCs w:val="28"/>
+        </w:rPr>
+      </w:pPr>
+      <w:r>
+        <w:rPr>
+          <w:sz w:val="28"/>
+          <w:szCs w:val="28"/>
+        </w:rPr>
+        <w:t>Quản lý tập trung cấu hình của các service con</w:t>
+      </w:r>
+    </w:p>
+    <w:p>
+      <w:pPr>
+        <w:pStyle w:val="ListParagraph"/>
+        <w:numPr>
+          <w:ilvl w:val="0"/>
+          <w:numId w:val="2"/>
+        </w:numPr>
+        <w:rPr>
+          <w:sz w:val="28"/>
+          <w:szCs w:val="28"/>
+        </w:rPr>
+      </w:pPr>
+      <w:r>
+        <w:rPr>
+          <w:sz w:val="28"/>
+          <w:szCs w:val="28"/>
+        </w:rPr>
+        <w:t>Config Server lưu trữ cấu hình thông qua git repo nên cần tạo 1 git repo trước</w:t>
+      </w:r>
+    </w:p>
+    <w:p>
+      <w:pPr>
+        <w:pStyle w:val="ListParagraph"/>
+        <w:rPr>
+          <w:sz w:val="28"/>
+          <w:szCs w:val="28"/>
+        </w:rPr>
+      </w:pPr>
+    </w:p>
+    <w:p>
+      <w:pPr>
+        <w:pStyle w:val="ListParagraph"/>
+        <w:rPr>
+          <w:sz w:val="28"/>
+          <w:szCs w:val="28"/>
+        </w:rPr>
+      </w:pPr>
+      <w:r>
+        <w:rPr>
+          <w:sz w:val="28"/>
+          <w:szCs w:val="28"/>
+        </w:rPr>
+        <w:t xml:space="preserve">B1: </w:t>
+      </w:r>
+      <w:r>
+        <w:rPr>
+          <w:sz w:val="28"/>
+          <w:szCs w:val="28"/>
+        </w:rPr>
+        <w:t>Tạo 1 git repository với các file xxx.properties, trong đó xxx là tên các service muốn quản lý cấu hình tập trung</w:t>
+      </w:r>
+    </w:p>
+    <w:p>
+      <w:pPr>
+        <w:autoSpaceDE w:val="0"/>
+        <w:autoSpaceDN w:val="0"/>
+        <w:adjustRightInd w:val="0"/>
+        <w:spacing w:after="0" w:line="240" w:lineRule="auto"/>
+        <w:rPr>
+          <w:rFonts w:ascii="Consolas" w:hAnsi="Consolas" w:cs="Consolas"/>
+          <w:sz w:val="24"/>
+          <w:szCs w:val="24"/>
+        </w:rPr>
+      </w:pPr>
+      <w:r>
+        <w:rPr>
+          <w:sz w:val="28"/>
+          <w:szCs w:val="28"/>
+        </w:rPr>
+        <w:tab/>
+      </w:r>
+      <w:r>
+        <w:rPr>
+          <w:sz w:val="28"/>
+          <w:szCs w:val="28"/>
+        </w:rPr>
+        <w:tab/>
+      </w:r>
+      <w:r>
+        <w:rPr>
+          <w:rFonts w:ascii="Consolas" w:hAnsi="Consolas" w:cs="Consolas"/>
+          <w:color w:val="000000"/>
+          <w:sz w:val="24"/>
+          <w:szCs w:val="24"/>
+        </w:rPr>
+        <w:t>spring.application.name=</w:t>
+      </w:r>
+      <w:r>
+        <w:rPr>
+          <w:rFonts w:ascii="Consolas" w:hAnsi="Consolas" w:cs="Consolas"/>
+          <w:color w:val="2A00FF"/>
+          <w:sz w:val="24"/>
+          <w:szCs w:val="24"/>
+        </w:rPr>
+        <w:t>user-service</w:t>
+      </w:r>
+    </w:p>
+    <w:p>
+      <w:pPr>
+        <w:autoSpaceDE w:val="0"/>
+        <w:autoSpaceDN w:val="0"/>
+        <w:adjustRightInd w:val="0"/>
+        <w:spacing w:after="0" w:line="240" w:lineRule="auto"/>
+        <w:ind w:left="1440"/>
+        <w:rPr>
+          <w:rFonts w:ascii="Consolas" w:hAnsi="Consolas" w:cs="Consolas"/>
+          <w:sz w:val="24"/>
+          <w:szCs w:val="24"/>
+        </w:rPr>
+      </w:pPr>
+      <w:r>
+        <w:rPr>
+          <w:rFonts w:ascii="Consolas" w:hAnsi="Consolas" w:cs="Consolas"/>
+          <w:color w:val="000000"/>
+          <w:sz w:val="24"/>
+          <w:szCs w:val="24"/>
+        </w:rPr>
+        <w:t>user.username.maxLength=</w:t>
+      </w:r>
+      <w:r>
+        <w:rPr>
+          <w:rFonts w:ascii="Consolas" w:hAnsi="Consolas" w:cs="Consolas"/>
+          <w:color w:val="2A00FF"/>
+          <w:sz w:val="24"/>
+          <w:szCs w:val="24"/>
+        </w:rPr>
+        <w:t>11</w:t>
+      </w:r>
+    </w:p>
+    <w:p>
+      <w:pPr>
+        <w:ind w:left="720" w:firstLine="720"/>
+        <w:rPr>
+          <w:sz w:val="28"/>
+          <w:szCs w:val="28"/>
+        </w:rPr>
+      </w:pPr>
+      <w:r>
+        <w:rPr>
+          <w:rFonts w:ascii="Consolas" w:hAnsi="Consolas" w:cs="Consolas"/>
+          <w:color w:val="000000"/>
+          <w:sz w:val="24"/>
+          <w:szCs w:val="24"/>
+        </w:rPr>
+        <w:t>user.username.minLength=</w:t>
+      </w:r>
+      <w:r>
+        <w:rPr>
+          <w:rFonts w:ascii="Consolas" w:hAnsi="Consolas" w:cs="Consolas"/>
+          <w:color w:val="2A00FF"/>
+          <w:sz w:val="24"/>
+          <w:szCs w:val="24"/>
+        </w:rPr>
+        <w:t>1</w:t>
+      </w:r>
+    </w:p>
+    <w:p>
+      <w:pPr>
+        <w:pStyle w:val="ListParagraph"/>
+        <w:rPr>
+          <w:sz w:val="28"/>
+          <w:szCs w:val="28"/>
+        </w:rPr>
+      </w:pPr>
+      <w:r>
+        <w:rPr>
+          <w:sz w:val="28"/>
+          <w:szCs w:val="28"/>
+        </w:rPr>
+        <w:t>B2: Tạo spring boot starter với dependency là “Config Server”</w:t>
+      </w:r>
+    </w:p>
+    <w:p>
+      <w:pPr>
+        <w:pStyle w:val="ListParagraph"/>
+        <w:rPr>
+          <w:sz w:val="28"/>
+          <w:szCs w:val="28"/>
+        </w:rPr>
+      </w:pPr>
+      <w:r>
+        <w:rPr>
+          <w:sz w:val="28"/>
+          <w:szCs w:val="28"/>
+        </w:rPr>
+        <w:t xml:space="preserve">B3: Thêm annotation </w:t>
+      </w:r>
+      <w:r>
+        <w:rPr>
+          <w:rFonts w:ascii="Consolas" w:hAnsi="Consolas" w:cs="Consolas"/>
+          <w:color w:val="646464"/>
+          <w:sz w:val="24"/>
+          <w:szCs w:val="24"/>
+          <w:shd w:val="clear" w:color="auto" w:fill="E8F2FE"/>
+        </w:rPr>
+        <w:t>@EnableConfigServer</w:t>
+      </w:r>
+      <w:r>
+        <w:rPr>
+          <w:sz w:val="28"/>
+          <w:szCs w:val="28"/>
+        </w:rPr>
+        <w:t xml:space="preserve"> trước class main</w:t>
+      </w:r>
+    </w:p>
+    <w:p>
+      <w:pPr>
+        <w:pStyle w:val="ListParagraph"/>
+        <w:rPr>
+          <w:sz w:val="28"/>
+          <w:szCs w:val="28"/>
+        </w:rPr>
+      </w:pPr>
+      <w:r>
+        <w:rPr>
+          <w:sz w:val="28"/>
+          <w:szCs w:val="28"/>
+        </w:rPr>
+        <w:t xml:space="preserve">B4: Cấu hình config server: </w:t>
+      </w:r>
+    </w:p>
+    <w:p>
+      <w:pPr>
+        <w:autoSpaceDE w:val="0"/>
+        <w:autoSpaceDN w:val="0"/>
+        <w:adjustRightInd w:val="0"/>
+        <w:spacing w:after="0" w:line="240" w:lineRule="auto"/>
+        <w:rPr>
+          <w:rFonts w:ascii="Consolas" w:hAnsi="Consolas" w:cs="Consolas"/>
+          <w:sz w:val="24"/>
+          <w:szCs w:val="24"/>
+        </w:rPr>
+      </w:pPr>
+      <w:r>
+        <w:rPr>
+          <w:sz w:val="28"/>
+          <w:szCs w:val="28"/>
+        </w:rPr>
+        <w:tab/>
+      </w:r>
+      <w:r>
+        <w:rPr>
+          <w:rFonts w:ascii="Consolas" w:hAnsi="Consolas" w:cs="Consolas"/>
+          <w:color w:val="000000"/>
+          <w:sz w:val="24"/>
+          <w:szCs w:val="24"/>
+        </w:rPr>
+        <w:t>spring.application.name=</w:t>
+      </w:r>
+      <w:r>
+        <w:rPr>
+          <w:rFonts w:ascii="Consolas" w:hAnsi="Consolas" w:cs="Consolas"/>
+          <w:color w:val="2A00FF"/>
+          <w:sz w:val="24"/>
+          <w:szCs w:val="24"/>
+        </w:rPr>
+        <w:t>spring-cloud-config-server</w:t>
+      </w:r>
+    </w:p>
+    <w:p>
+      <w:pPr>
+        <w:autoSpaceDE w:val="0"/>
+        <w:autoSpaceDN w:val="0"/>
+        <w:adjustRightInd w:val="0"/>
+        <w:spacing w:after="0" w:line="240" w:lineRule="auto"/>
+        <w:ind w:left="720"/>
+        <w:rPr>
+          <w:rFonts w:ascii="Consolas" w:hAnsi="Consolas" w:cs="Consolas"/>
+          <w:sz w:val="24"/>
+          <w:szCs w:val="24"/>
+        </w:rPr>
+      </w:pPr>
+      <w:r>
+        <w:rPr>
+          <w:rFonts w:ascii="Consolas" w:hAnsi="Consolas" w:cs="Consolas"/>
+          <w:color w:val="000000"/>
+          <w:sz w:val="24"/>
+          <w:szCs w:val="24"/>
+        </w:rPr>
+        <w:t>server.port=</w:t>
+      </w:r>
+      <w:r>
+        <w:rPr>
+          <w:rFonts w:ascii="Consolas" w:hAnsi="Consolas" w:cs="Consolas"/>
+          <w:color w:val="2A00FF"/>
+          <w:sz w:val="24"/>
+          <w:szCs w:val="24"/>
+        </w:rPr>
+        <w:t>8888</w:t>
+      </w:r>
+    </w:p>
+    <w:p>
+      <w:pPr>
+        <w:autoSpaceDE w:val="0"/>
+        <w:autoSpaceDN w:val="0"/>
+        <w:adjustRightInd w:val="0"/>
+        <w:spacing w:after="0" w:line="240" w:lineRule="auto"/>
+        <w:ind w:left="720"/>
+        <w:rPr>
+          <w:rFonts w:ascii="Consolas" w:hAnsi="Consolas" w:cs="Consolas"/>
+          <w:sz w:val="24"/>
+          <w:szCs w:val="24"/>
+          <w:vertAlign w:val="superscript"/>
+        </w:rPr>
+      </w:pPr>
+      <w:r>
+        <w:rPr>
+          <w:rFonts w:ascii="Consolas" w:hAnsi="Consolas" w:cs="Consolas"/>
+          <w:color w:val="000000"/>
+          <w:sz w:val="24"/>
+          <w:szCs w:val="24"/>
+        </w:rPr>
+        <w:t>spring.cloud.config.server.git.uri=</w:t>
+      </w:r>
+      <w:r>
+        <w:rPr>
+          <w:rFonts w:ascii="Consolas" w:hAnsi="Consolas" w:cs="Consolas"/>
+          <w:color w:val="2A00FF"/>
+          <w:sz w:val="24"/>
+          <w:szCs w:val="24"/>
+        </w:rPr>
+        <w:t>git-url</w:t>
+      </w:r>
+      <w:r>
+        <w:rPr>
+          <w:rFonts w:ascii="Consolas" w:hAnsi="Consolas" w:cs="Consolas"/>
+          <w:color w:val="2A00FF"/>
+          <w:sz w:val="24"/>
+          <w:szCs w:val="24"/>
+          <w:vertAlign w:val="superscript"/>
+        </w:rPr>
+        <w:t>*</w:t>
+      </w:r>
+    </w:p>
+    <w:p>
+      <w:pPr>
+        <w:pStyle w:val="ListParagraph"/>
+        <w:rPr>
+          <w:sz w:val="28"/>
+          <w:szCs w:val="28"/>
+        </w:rPr>
+      </w:pPr>
+      <w:r>
+        <w:rPr>
+          <w:sz w:val="28"/>
+          <w:szCs w:val="28"/>
+        </w:rPr>
+        <w:lastRenderedPageBreak/>
+        <w:t xml:space="preserve">  </w:t>
+      </w:r>
+    </w:p>
+    <w:p>
+      <w:pPr>
+        <w:pStyle w:val="ListParagraph"/>
+        <w:rPr>
+          <w:sz w:val="28"/>
+          <w:szCs w:val="28"/>
+        </w:rPr>
+      </w:pPr>
+      <w:r>
+        <w:rPr>
+          <w:sz w:val="28"/>
+          <w:szCs w:val="28"/>
+          <w:vertAlign w:val="superscript"/>
+        </w:rPr>
+        <w:t>*</w:t>
+      </w:r>
+      <w:r>
+        <w:rPr>
+          <w:sz w:val="28"/>
+          <w:szCs w:val="28"/>
+        </w:rPr>
+        <w:t>git-url: là đường dẫn đến repo ở B1</w:t>
+      </w:r>
+    </w:p>
+    <w:p>
+      <w:pPr>
+        <w:rPr>
+          <w:sz w:val="28"/>
+          <w:szCs w:val="28"/>
+        </w:rPr>
+      </w:pPr>
+      <w:r>
+        <w:rPr>
+          <w:sz w:val="28"/>
+          <w:szCs w:val="28"/>
+        </w:rPr>
+        <w:tab/>
+        <w:t>B5: Truy cập vào địa chỉ để xem cấu hình của các service con</w:t>
+      </w:r>
+    </w:p>
+    <w:p>
+      <w:pPr>
+        <w:rPr>
+          <w:sz w:val="28"/>
+          <w:szCs w:val="28"/>
+        </w:rPr>
+      </w:pPr>
+      <w:r>
+        <w:rPr>
+          <w:sz w:val="28"/>
+          <w:szCs w:val="28"/>
+        </w:rPr>
+        <w:tab/>
+      </w:r>
+      <w:hyperlink r:id="rId6" w:history="1">
+        <w:r>
+          <w:rPr>
+            <w:rStyle w:val="Hyperlink"/>
+            <w:sz w:val="28"/>
+            <w:szCs w:val="28"/>
+          </w:rPr>
+          <w:t>http://localhost:8888/</w:t>
+        </w:r>
+        <w:r>
+          <w:rPr>
+            <w:rStyle w:val="Hyperlink"/>
+            <w:sz w:val="28"/>
+            <w:szCs w:val="28"/>
+          </w:rPr>
+          <w:t>xxx</w:t>
+        </w:r>
+        <w:r>
+          <w:rPr>
+            <w:rStyle w:val="Hyperlink"/>
+            <w:sz w:val="28"/>
+            <w:szCs w:val="28"/>
+          </w:rPr>
+          <w:t>/default</w:t>
+        </w:r>
+      </w:hyperlink>
+      <w:r>
+        <w:rPr>
+          <w:sz w:val="28"/>
+          <w:szCs w:val="28"/>
+        </w:rPr>
+        <w:t xml:space="preserve"> , trong đó xxx là tên service (tên file xxx.properties)</w:t>
+      </w:r>
+    </w:p>
+    <w:p>
+      <w:pPr>
+        <w:rPr>
+          <w:sz w:val="28"/>
+          <w:szCs w:val="28"/>
+        </w:rPr>
+      </w:pPr>
+      <w:r>
+        <w:rPr>
+          <w:sz w:val="28"/>
+          <w:szCs w:val="28"/>
+        </w:rPr>
+        <w:t>Ta có thể link folder git repo vào project spring server config cho tiện quản lý bằng cách click chuột phải vào project, chọn Build Path / Configure build path / Source / Link source…</w:t>
+      </w:r>
+    </w:p>
+    <w:p>
+      <w:pPr>
+        <w:rPr>
+          <w:sz w:val="28"/>
+          <w:szCs w:val="28"/>
+        </w:rPr>
+      </w:pPr>
+      <w:r>
+        <w:rPr>
+          <w:sz w:val="28"/>
+          <w:szCs w:val="28"/>
+        </w:rPr>
+        <w:t xml:space="preserve">Ngoài ra mỗi service có thể có các </w:t>
+      </w:r>
+      <w:r>
+        <w:rPr>
+          <w:sz w:val="28"/>
+          <w:szCs w:val="28"/>
+        </w:rPr>
+        <w:t>profile (env)</w:t>
+      </w:r>
+      <w:r>
+        <w:rPr>
+          <w:sz w:val="28"/>
+          <w:szCs w:val="28"/>
+        </w:rPr>
+        <w:t xml:space="preserve"> khác nhau (dev, qa, stage, production…)</w:t>
+      </w:r>
+      <w:r>
+        <w:rPr>
+          <w:sz w:val="28"/>
+          <w:szCs w:val="28"/>
+        </w:rPr>
+        <w:t>, để tạo các file cấu hình cho các profile khác nhau ta tạo file .properties với quy tắc xxx-yy.pro</w:t>
+      </w:r>
+    </w:p>
+    <w:p>
+      <w:pPr>
+        <w:rPr>
+          <w:sz w:val="28"/>
+          <w:szCs w:val="28"/>
+        </w:rPr>
+      </w:pPr>
+      <w:r>
+        <w:rPr>
+          <w:sz w:val="28"/>
+          <w:szCs w:val="28"/>
+        </w:rPr>
+        <w:t>Cách lấy config server từ các service</w:t>
+      </w:r>
+    </w:p>
+    <w:p>
+      <w:pPr>
+        <w:rPr>
+          <w:sz w:val="28"/>
+          <w:szCs w:val="28"/>
+        </w:rPr>
+      </w:pPr>
+      <w:r>
+        <w:rPr>
+          <w:sz w:val="28"/>
+          <w:szCs w:val="28"/>
+        </w:rPr>
+        <w:t>B1: Tạo project service (dùng spring boot với các dependency là Config Client, Web)</w:t>
+      </w:r>
+    </w:p>
+    <w:p>
+      <w:pPr>
+        <w:rPr>
+          <w:sz w:val="28"/>
+          <w:szCs w:val="28"/>
+        </w:rPr>
+      </w:pPr>
+      <w:r>
+        <w:rPr>
+          <w:sz w:val="28"/>
+          <w:szCs w:val="28"/>
+        </w:rPr>
+        <w:t xml:space="preserve">B2: Tạo file </w:t>
+      </w:r>
+      <w:r>
+        <w:rPr>
+          <w:sz w:val="28"/>
+          <w:szCs w:val="28"/>
+        </w:rPr>
+        <w:t>bootstrap.properties</w:t>
+      </w:r>
+      <w:r>
+        <w:rPr>
+          <w:sz w:val="28"/>
+          <w:szCs w:val="28"/>
+        </w:rPr>
+        <w:t xml:space="preserve"> với nội dung như sau:</w:t>
+      </w:r>
+    </w:p>
+    <w:p>
+      <w:pPr>
+        <w:autoSpaceDE w:val="0"/>
+        <w:autoSpaceDN w:val="0"/>
+        <w:adjustRightInd w:val="0"/>
+        <w:spacing w:after="0" w:line="240" w:lineRule="auto"/>
+        <w:ind w:firstLine="720"/>
+        <w:rPr>
+          <w:rFonts w:ascii="Consolas" w:hAnsi="Consolas" w:cs="Consolas"/>
+          <w:sz w:val="24"/>
+          <w:szCs w:val="24"/>
+        </w:rPr>
+      </w:pPr>
+      <w:r>
+        <w:rPr>
+          <w:rFonts w:ascii="Consolas" w:hAnsi="Consolas" w:cs="Consolas"/>
+          <w:color w:val="000000"/>
+          <w:sz w:val="24"/>
+          <w:szCs w:val="24"/>
+        </w:rPr>
+        <w:t>spring.application.name=</w:t>
+      </w:r>
+      <w:r>
+        <w:rPr>
+          <w:rFonts w:ascii="Consolas" w:hAnsi="Consolas" w:cs="Consolas"/>
+          <w:color w:val="2A00FF"/>
+          <w:sz w:val="24"/>
+          <w:szCs w:val="24"/>
+        </w:rPr>
+        <w:t>user-service</w:t>
+      </w:r>
+    </w:p>
+    <w:p>
+      <w:pPr>
+        <w:autoSpaceDE w:val="0"/>
+        <w:autoSpaceDN w:val="0"/>
+        <w:adjustRightInd w:val="0"/>
+        <w:spacing w:after="0" w:line="240" w:lineRule="auto"/>
+        <w:ind w:firstLine="720"/>
+        <w:rPr>
+          <w:rFonts w:ascii="Consolas" w:hAnsi="Consolas" w:cs="Consolas"/>
+          <w:sz w:val="24"/>
+          <w:szCs w:val="24"/>
+        </w:rPr>
+      </w:pPr>
+      <w:r>
+        <w:rPr>
+          <w:rFonts w:ascii="Consolas" w:hAnsi="Consolas" w:cs="Consolas"/>
+          <w:color w:val="000000"/>
+          <w:sz w:val="24"/>
+          <w:szCs w:val="24"/>
+        </w:rPr>
+        <w:t>spring.cloud.config.uri=</w:t>
+      </w:r>
+      <w:r>
+        <w:rPr>
+          <w:rFonts w:ascii="Consolas" w:hAnsi="Consolas" w:cs="Consolas"/>
+          <w:color w:val="2A00FF"/>
+          <w:sz w:val="24"/>
+          <w:szCs w:val="24"/>
+        </w:rPr>
+        <w:t>http://localhost:8888</w:t>
+      </w:r>
+    </w:p>
+    <w:p>
+      <w:pPr>
+        <w:rPr>
+          <w:sz w:val="28"/>
+          <w:szCs w:val="28"/>
+        </w:rPr>
+      </w:pPr>
+    </w:p>
+    <w:p>
+      <w:pPr>
+        <w:rPr>
+          <w:sz w:val="28"/>
+          <w:szCs w:val="28"/>
+        </w:rPr>
+      </w:pPr>
+      <w:r>
+        <w:rPr>
+          <w:sz w:val="28"/>
+          <w:szCs w:val="28"/>
+        </w:rPr>
+        <w:t>B3: Tạo Rest Controller</w:t>
+      </w:r>
+    </w:p>
+    <w:p>
+      <w:pPr>
+        <w:autoSpaceDE w:val="0"/>
+        <w:autoSpaceDN w:val="0"/>
+        <w:adjustRightInd w:val="0"/>
+        <w:spacing w:after="0" w:line="240" w:lineRule="auto"/>
+        <w:rPr>
+          <w:rFonts w:ascii="Consolas" w:hAnsi="Consolas" w:cs="Consolas"/>
+          <w:sz w:val="24"/>
+          <w:szCs w:val="24"/>
+        </w:rPr>
+      </w:pPr>
+      <w:r>
+        <w:rPr>
+          <w:rFonts w:ascii="Consolas" w:hAnsi="Consolas" w:cs="Consolas"/>
+          <w:color w:val="646464"/>
+          <w:sz w:val="24"/>
+          <w:szCs w:val="24"/>
+        </w:rPr>
+        <w:t>@RestController</w:t>
+      </w:r>
+    </w:p>
+    <w:p>
+      <w:pPr>
+        <w:autoSpaceDE w:val="0"/>
+        <w:autoSpaceDN w:val="0"/>
+        <w:adjustRightInd w:val="0"/>
+        <w:spacing w:after="0" w:line="240" w:lineRule="auto"/>
+        <w:rPr>
+          <w:rFonts w:ascii="Consolas" w:hAnsi="Consolas" w:cs="Consolas"/>
+          <w:sz w:val="24"/>
+          <w:szCs w:val="24"/>
+        </w:rPr>
+      </w:pPr>
+      <w:r>
+        <w:rPr>
+          <w:rFonts w:ascii="Consolas" w:hAnsi="Consolas" w:cs="Consolas"/>
+          <w:b/>
+          <w:bCs/>
+          <w:color w:val="7F0055"/>
+          <w:sz w:val="24"/>
+          <w:szCs w:val="24"/>
+        </w:rPr>
+        <w:t>public</w:t>
+      </w:r>
+      <w:r>
+        <w:rPr>
+          <w:rFonts w:ascii="Consolas" w:hAnsi="Consolas" w:cs="Consolas"/>
+          <w:color w:val="000000"/>
+          <w:sz w:val="24"/>
+          <w:szCs w:val="24"/>
+        </w:rPr>
+        <w:t xml:space="preserve"> </w:t>
+      </w:r>
+      <w:r>
+        <w:rPr>
+          <w:rFonts w:ascii="Consolas" w:hAnsi="Consolas" w:cs="Consolas"/>
+          <w:b/>
+          <w:bCs/>
+          <w:color w:val="7F0055"/>
+          <w:sz w:val="24"/>
+          <w:szCs w:val="24"/>
+        </w:rPr>
+        <w:t>class</w:t>
+      </w:r>
+      <w:r>
+        <w:rPr>
+          <w:rFonts w:ascii="Consolas" w:hAnsi="Consolas" w:cs="Consolas"/>
+          <w:color w:val="000000"/>
+          <w:sz w:val="24"/>
+          <w:szCs w:val="24"/>
+        </w:rPr>
+        <w:t xml:space="preserve"> DemoConfig {</w:t>
+      </w:r>
+    </w:p>
+    <w:p>
+      <w:pPr>
+        <w:autoSpaceDE w:val="0"/>
+        <w:autoSpaceDN w:val="0"/>
+        <w:adjustRightInd w:val="0"/>
+        <w:spacing w:after="0" w:line="240" w:lineRule="auto"/>
+        <w:rPr>
+          <w:rFonts w:ascii="Consolas" w:hAnsi="Consolas" w:cs="Consolas"/>
+          <w:sz w:val="24"/>
+          <w:szCs w:val="24"/>
+        </w:rPr>
+      </w:pPr>
+      <w:r>
+        <w:rPr>
+          <w:rFonts w:ascii="Consolas" w:hAnsi="Consolas" w:cs="Consolas"/>
+          <w:color w:val="000000"/>
+          <w:sz w:val="24"/>
+          <w:szCs w:val="24"/>
+        </w:rPr>
+        <w:tab/>
+      </w:r>
+    </w:p>
+    <w:p>
+      <w:pPr>
+        <w:autoSpaceDE w:val="0"/>
+        <w:autoSpaceDN w:val="0"/>
+        <w:adjustRightInd w:val="0"/>
+        <w:spacing w:after="0" w:line="240" w:lineRule="auto"/>
+        <w:rPr>
+          <w:rFonts w:ascii="Consolas" w:hAnsi="Consolas" w:cs="Consolas"/>
+          <w:sz w:val="24"/>
+          <w:szCs w:val="24"/>
+        </w:rPr>
+      </w:pPr>
+      <w:r>
+        <w:rPr>
+          <w:rFonts w:ascii="Consolas" w:hAnsi="Consolas" w:cs="Consolas"/>
+          <w:color w:val="000000"/>
+          <w:sz w:val="24"/>
+          <w:szCs w:val="24"/>
+        </w:rPr>
+        <w:tab/>
+      </w:r>
+      <w:r>
+        <w:rPr>
+          <w:rFonts w:ascii="Consolas" w:hAnsi="Consolas" w:cs="Consolas"/>
+          <w:color w:val="646464"/>
+          <w:sz w:val="24"/>
+          <w:szCs w:val="24"/>
+        </w:rPr>
+        <w:t>@Autowired</w:t>
+      </w:r>
+    </w:p>
+    <w:p>
+      <w:pPr>
+        <w:autoSpaceDE w:val="0"/>
+        <w:autoSpaceDN w:val="0"/>
+        <w:adjustRightInd w:val="0"/>
+        <w:spacing w:after="0" w:line="240" w:lineRule="auto"/>
+        <w:rPr>
+          <w:rFonts w:ascii="Consolas" w:hAnsi="Consolas" w:cs="Consolas"/>
+          <w:sz w:val="24"/>
+          <w:szCs w:val="24"/>
+        </w:rPr>
+      </w:pPr>
+      <w:r>
+        <w:rPr>
+          <w:rFonts w:ascii="Consolas" w:hAnsi="Consolas" w:cs="Consolas"/>
+          <w:color w:val="000000"/>
+          <w:sz w:val="24"/>
+          <w:szCs w:val="24"/>
+        </w:rPr>
+        <w:tab/>
+        <w:t xml:space="preserve">Environment </w:t>
+      </w:r>
+      <w:r>
+        <w:rPr>
+          <w:rFonts w:ascii="Consolas" w:hAnsi="Consolas" w:cs="Consolas"/>
+          <w:color w:val="0000C0"/>
+          <w:sz w:val="24"/>
+          <w:szCs w:val="24"/>
+        </w:rPr>
+        <w:t>enviroment</w:t>
+      </w:r>
+      <w:r>
+        <w:rPr>
+          <w:rFonts w:ascii="Consolas" w:hAnsi="Consolas" w:cs="Consolas"/>
+          <w:color w:val="000000"/>
+          <w:sz w:val="24"/>
+          <w:szCs w:val="24"/>
+        </w:rPr>
+        <w:t>;</w:t>
+      </w:r>
+    </w:p>
+    <w:p>
+      <w:pPr>
+        <w:autoSpaceDE w:val="0"/>
+        <w:autoSpaceDN w:val="0"/>
+        <w:adjustRightInd w:val="0"/>
+        <w:spacing w:after="0" w:line="240" w:lineRule="auto"/>
+        <w:rPr>
+          <w:rFonts w:ascii="Consolas" w:hAnsi="Consolas" w:cs="Consolas"/>
+          <w:sz w:val="24"/>
+          <w:szCs w:val="24"/>
+        </w:rPr>
+      </w:pPr>
+      <w:r>
+        <w:rPr>
+          <w:rFonts w:ascii="Consolas" w:hAnsi="Consolas" w:cs="Consolas"/>
+          <w:color w:val="000000"/>
+          <w:sz w:val="24"/>
+          <w:szCs w:val="24"/>
+        </w:rPr>
+        <w:tab/>
+      </w:r>
+    </w:p>
+    <w:p>
+      <w:pPr>
+        <w:autoSpaceDE w:val="0"/>
+        <w:autoSpaceDN w:val="0"/>
+        <w:adjustRightInd w:val="0"/>
+        <w:spacing w:after="0" w:line="240" w:lineRule="auto"/>
+        <w:rPr>
+          <w:rFonts w:ascii="Consolas" w:hAnsi="Consolas" w:cs="Consolas"/>
+          <w:sz w:val="24"/>
+          <w:szCs w:val="24"/>
+        </w:rPr>
+      </w:pPr>
+      <w:r>
+        <w:rPr>
+          <w:rFonts w:ascii="Consolas" w:hAnsi="Consolas" w:cs="Consolas"/>
+          <w:color w:val="000000"/>
+          <w:sz w:val="24"/>
+          <w:szCs w:val="24"/>
+        </w:rPr>
+        <w:tab/>
+      </w:r>
+      <w:r>
+        <w:rPr>
+          <w:rFonts w:ascii="Consolas" w:hAnsi="Consolas" w:cs="Consolas"/>
+          <w:color w:val="646464"/>
+          <w:sz w:val="24"/>
+          <w:szCs w:val="24"/>
+        </w:rPr>
+        <w:t>@GetMapping</w:t>
+      </w:r>
+      <w:r>
+        <w:rPr>
+          <w:rFonts w:ascii="Consolas" w:hAnsi="Consolas" w:cs="Consolas"/>
+          <w:color w:val="000000"/>
+          <w:sz w:val="24"/>
+          <w:szCs w:val="24"/>
+        </w:rPr>
+        <w:t>(</w:t>
+      </w:r>
+      <w:r>
+        <w:rPr>
+          <w:rFonts w:ascii="Consolas" w:hAnsi="Consolas" w:cs="Consolas"/>
+          <w:color w:val="2A00FF"/>
+          <w:sz w:val="24"/>
+          <w:szCs w:val="24"/>
+        </w:rPr>
+        <w:t>"/config"</w:t>
+      </w:r>
+      <w:r>
+        <w:rPr>
+          <w:rFonts w:ascii="Consolas" w:hAnsi="Consolas" w:cs="Consolas"/>
+          <w:color w:val="000000"/>
+          <w:sz w:val="24"/>
+          <w:szCs w:val="24"/>
+        </w:rPr>
+        <w:t>)</w:t>
+      </w:r>
+    </w:p>
+    <w:p>
+      <w:pPr>
+        <w:autoSpaceDE w:val="0"/>
+        <w:autoSpaceDN w:val="0"/>
+        <w:adjustRightInd w:val="0"/>
+        <w:spacing w:after="0" w:line="240" w:lineRule="auto"/>
+        <w:rPr>
+          <w:rFonts w:ascii="Consolas" w:hAnsi="Consolas" w:cs="Consolas"/>
+          <w:sz w:val="24"/>
+          <w:szCs w:val="24"/>
+        </w:rPr>
+      </w:pPr>
+      <w:r>
+        <w:rPr>
+          <w:rFonts w:ascii="Consolas" w:hAnsi="Consolas" w:cs="Consolas"/>
+          <w:color w:val="000000"/>
+          <w:sz w:val="24"/>
+          <w:szCs w:val="24"/>
+        </w:rPr>
+        <w:tab/>
+      </w:r>
+      <w:r>
+        <w:rPr>
+          <w:rFonts w:ascii="Consolas" w:hAnsi="Consolas" w:cs="Consolas"/>
+          <w:b/>
+          <w:bCs/>
+          <w:color w:val="7F0055"/>
+          <w:sz w:val="24"/>
+          <w:szCs w:val="24"/>
+        </w:rPr>
+        <w:t>public</w:t>
+      </w:r>
+      <w:r>
+        <w:rPr>
+          <w:rFonts w:ascii="Consolas" w:hAnsi="Consolas" w:cs="Consolas"/>
+          <w:color w:val="000000"/>
+          <w:sz w:val="24"/>
+          <w:szCs w:val="24"/>
+        </w:rPr>
+        <w:t xml:space="preserve"> UsernameConfig getConfigFromServerConfig() {</w:t>
+      </w:r>
+    </w:p>
+    <w:p>
+      <w:pPr>
+        <w:autoSpaceDE w:val="0"/>
+        <w:autoSpaceDN w:val="0"/>
+        <w:adjustRightInd w:val="0"/>
+        <w:spacing w:after="0" w:line="240" w:lineRule="auto"/>
+        <w:rPr>
+          <w:rFonts w:ascii="Consolas" w:hAnsi="Consolas" w:cs="Consolas"/>
+          <w:sz w:val="24"/>
+          <w:szCs w:val="24"/>
+        </w:rPr>
+      </w:pPr>
+      <w:r>
+        <w:rPr>
+          <w:rFonts w:ascii="Consolas" w:hAnsi="Consolas" w:cs="Consolas"/>
+          <w:color w:val="000000"/>
+          <w:sz w:val="24"/>
+          <w:szCs w:val="24"/>
+        </w:rPr>
+        <w:tab/>
+      </w:r>
+      <w:r>
+        <w:rPr>
+          <w:rFonts w:ascii="Consolas" w:hAnsi="Consolas" w:cs="Consolas"/>
+          <w:color w:val="000000"/>
+          <w:sz w:val="24"/>
+          <w:szCs w:val="24"/>
+        </w:rPr>
+        <w:tab/>
+      </w:r>
+      <w:r>
+        <w:rPr>
+          <w:rFonts w:ascii="Consolas" w:hAnsi="Consolas" w:cs="Consolas"/>
+          <w:b/>
+          <w:bCs/>
+          <w:color w:val="7F0055"/>
+          <w:sz w:val="24"/>
+          <w:szCs w:val="24"/>
+        </w:rPr>
+        <w:t>return</w:t>
+      </w:r>
+      <w:r>
+        <w:rPr>
+          <w:rFonts w:ascii="Consolas" w:hAnsi="Consolas" w:cs="Consolas"/>
+          <w:color w:val="000000"/>
+          <w:sz w:val="24"/>
+          <w:szCs w:val="24"/>
+        </w:rPr>
+        <w:t xml:space="preserve"> </w:t>
+      </w:r>
+      <w:r>
+        <w:rPr>
+          <w:rFonts w:ascii="Consolas" w:hAnsi="Consolas" w:cs="Consolas"/>
+          <w:b/>
+          <w:bCs/>
+          <w:color w:val="7F0055"/>
+          <w:sz w:val="24"/>
+          <w:szCs w:val="24"/>
+        </w:rPr>
+        <w:t>new</w:t>
+      </w:r>
+      <w:r>
+        <w:rPr>
+          <w:rFonts w:ascii="Consolas" w:hAnsi="Consolas" w:cs="Consolas"/>
+          <w:color w:val="000000"/>
+          <w:sz w:val="24"/>
+          <w:szCs w:val="24"/>
+        </w:rPr>
+        <w:t xml:space="preserve"> UsernameConfig(</w:t>
+      </w:r>
+    </w:p>
+    <w:p>
+      <w:pPr>
+        <w:autoSpaceDE w:val="0"/>
+        <w:autoSpaceDN w:val="0"/>
+        <w:adjustRightInd w:val="0"/>
+        <w:spacing w:after="0" w:line="240" w:lineRule="auto"/>
+        <w:rPr>
+          <w:rFonts w:ascii="Consolas" w:hAnsi="Consolas" w:cs="Consolas"/>
+          <w:sz w:val="24"/>
+          <w:szCs w:val="24"/>
+        </w:rPr>
+      </w:pPr>
+      <w:r>
+        <w:rPr>
+          <w:rFonts w:ascii="Consolas" w:hAnsi="Consolas" w:cs="Consolas"/>
+          <w:color w:val="000000"/>
+          <w:sz w:val="24"/>
+          <w:szCs w:val="24"/>
+        </w:rPr>
+        <w:tab/>
+      </w:r>
+      <w:r>
+        <w:rPr>
+          <w:rFonts w:ascii="Consolas" w:hAnsi="Consolas" w:cs="Consolas"/>
+          <w:color w:val="000000"/>
+          <w:sz w:val="24"/>
+          <w:szCs w:val="24"/>
+        </w:rPr>
+        <w:tab/>
+      </w:r>
+      <w:r>
+        <w:rPr>
+          <w:rFonts w:ascii="Consolas" w:hAnsi="Consolas" w:cs="Consolas"/>
+          <w:color w:val="000000"/>
+          <w:sz w:val="24"/>
+          <w:szCs w:val="24"/>
+        </w:rPr>
+        <w:tab/>
+      </w:r>
+      <w:r>
+        <w:rPr>
+          <w:rFonts w:ascii="Consolas" w:hAnsi="Consolas" w:cs="Consolas"/>
+          <w:color w:val="000000"/>
+          <w:sz w:val="24"/>
+          <w:szCs w:val="24"/>
+        </w:rPr>
+        <w:tab/>
+        <w:t>Integer.</w:t>
+      </w:r>
+      <w:r>
+        <w:rPr>
+          <w:rFonts w:ascii="Consolas" w:hAnsi="Consolas" w:cs="Consolas"/>
+          <w:i/>
+          <w:iCs/>
+          <w:color w:val="000000"/>
+          <w:sz w:val="24"/>
+          <w:szCs w:val="24"/>
+        </w:rPr>
+        <w:t>parseInt</w:t>
+      </w:r>
+      <w:r>
+        <w:rPr>
+          <w:rFonts w:ascii="Consolas" w:hAnsi="Consolas" w:cs="Consolas"/>
+          <w:color w:val="000000"/>
+          <w:sz w:val="24"/>
+          <w:szCs w:val="24"/>
+        </w:rPr>
+        <w:t>(</w:t>
+      </w:r>
+      <w:r>
+        <w:rPr>
+          <w:rFonts w:ascii="Consolas" w:hAnsi="Consolas" w:cs="Consolas"/>
+          <w:color w:val="0000C0"/>
+          <w:sz w:val="24"/>
+          <w:szCs w:val="24"/>
+        </w:rPr>
+        <w:t>enviroment</w:t>
+      </w:r>
+      <w:r>
+        <w:rPr>
+          <w:rFonts w:ascii="Consolas" w:hAnsi="Consolas" w:cs="Consolas"/>
+          <w:color w:val="000000"/>
+          <w:sz w:val="24"/>
+          <w:szCs w:val="24"/>
+        </w:rPr>
+        <w:t>.getProperty(</w:t>
+      </w:r>
+      <w:r>
+        <w:rPr>
+          <w:rFonts w:ascii="Consolas" w:hAnsi="Consolas" w:cs="Consolas"/>
+          <w:color w:val="2A00FF"/>
+          <w:sz w:val="24"/>
+          <w:szCs w:val="24"/>
+        </w:rPr>
+        <w:t>"user.username.minLength"</w:t>
+      </w:r>
+      <w:r>
+        <w:rPr>
+          <w:rFonts w:ascii="Consolas" w:hAnsi="Consolas" w:cs="Consolas"/>
+          <w:color w:val="000000"/>
+          <w:sz w:val="24"/>
+          <w:szCs w:val="24"/>
+        </w:rPr>
+        <w:t>)),</w:t>
+      </w:r>
+    </w:p>
+    <w:p>
+      <w:pPr>
+        <w:autoSpaceDE w:val="0"/>
+        <w:autoSpaceDN w:val="0"/>
+        <w:adjustRightInd w:val="0"/>
+        <w:spacing w:after="0" w:line="240" w:lineRule="auto"/>
+        <w:rPr>
+          <w:rFonts w:ascii="Consolas" w:hAnsi="Consolas" w:cs="Consolas"/>
+          <w:sz w:val="24"/>
+          <w:szCs w:val="24"/>
+        </w:rPr>
+      </w:pPr>
+      <w:r>
+        <w:rPr>
+          <w:rFonts w:ascii="Consolas" w:hAnsi="Consolas" w:cs="Consolas"/>
+          <w:color w:val="000000"/>
+          <w:sz w:val="24"/>
+          <w:szCs w:val="24"/>
+        </w:rPr>
+        <w:lastRenderedPageBreak/>
+        <w:tab/>
+      </w:r>
+      <w:r>
+        <w:rPr>
+          <w:rFonts w:ascii="Consolas" w:hAnsi="Consolas" w:cs="Consolas"/>
+          <w:color w:val="000000"/>
+          <w:sz w:val="24"/>
+          <w:szCs w:val="24"/>
+        </w:rPr>
+        <w:tab/>
+      </w:r>
+      <w:r>
+        <w:rPr>
+          <w:rFonts w:ascii="Consolas" w:hAnsi="Consolas" w:cs="Consolas"/>
+          <w:color w:val="000000"/>
+          <w:sz w:val="24"/>
+          <w:szCs w:val="24"/>
+        </w:rPr>
+        <w:tab/>
+      </w:r>
+      <w:r>
+        <w:rPr>
+          <w:rFonts w:ascii="Consolas" w:hAnsi="Consolas" w:cs="Consolas"/>
+          <w:color w:val="000000"/>
+          <w:sz w:val="24"/>
+          <w:szCs w:val="24"/>
+        </w:rPr>
+        <w:tab/>
+        <w:t>Integer.</w:t>
+      </w:r>
+      <w:r>
+        <w:rPr>
+          <w:rFonts w:ascii="Consolas" w:hAnsi="Consolas" w:cs="Consolas"/>
+          <w:i/>
+          <w:iCs/>
+          <w:color w:val="000000"/>
+          <w:sz w:val="24"/>
+          <w:szCs w:val="24"/>
+        </w:rPr>
+        <w:t>parseInt</w:t>
+      </w:r>
+      <w:r>
+        <w:rPr>
+          <w:rFonts w:ascii="Consolas" w:hAnsi="Consolas" w:cs="Consolas"/>
+          <w:color w:val="000000"/>
+          <w:sz w:val="24"/>
+          <w:szCs w:val="24"/>
+        </w:rPr>
+        <w:t>(</w:t>
+      </w:r>
+      <w:r>
+        <w:rPr>
+          <w:rFonts w:ascii="Consolas" w:hAnsi="Consolas" w:cs="Consolas"/>
+          <w:color w:val="0000C0"/>
+          <w:sz w:val="24"/>
+          <w:szCs w:val="24"/>
+        </w:rPr>
+        <w:t>enviroment</w:t>
+      </w:r>
+      <w:r>
+        <w:rPr>
+          <w:rFonts w:ascii="Consolas" w:hAnsi="Consolas" w:cs="Consolas"/>
+          <w:color w:val="000000"/>
+          <w:sz w:val="24"/>
+          <w:szCs w:val="24"/>
+        </w:rPr>
+        <w:t>.getProperty(</w:t>
+      </w:r>
+      <w:r>
+        <w:rPr>
+          <w:rFonts w:ascii="Consolas" w:hAnsi="Consolas" w:cs="Consolas"/>
+          <w:color w:val="2A00FF"/>
+          <w:sz w:val="24"/>
+          <w:szCs w:val="24"/>
+        </w:rPr>
+        <w:t>"user.username.maxLength"</w:t>
+      </w:r>
+      <w:r>
+        <w:rPr>
+          <w:rFonts w:ascii="Consolas" w:hAnsi="Consolas" w:cs="Consolas"/>
+          <w:color w:val="000000"/>
+          <w:sz w:val="24"/>
+          <w:szCs w:val="24"/>
+        </w:rPr>
+        <w:t>)));</w:t>
+      </w:r>
+    </w:p>
+    <w:p>
+      <w:pPr>
+        <w:autoSpaceDE w:val="0"/>
+        <w:autoSpaceDN w:val="0"/>
+        <w:adjustRightInd w:val="0"/>
+        <w:spacing w:after="0" w:line="240" w:lineRule="auto"/>
+        <w:rPr>
+          <w:rFonts w:ascii="Consolas" w:hAnsi="Consolas" w:cs="Consolas"/>
+          <w:sz w:val="24"/>
+          <w:szCs w:val="24"/>
+        </w:rPr>
+      </w:pPr>
+      <w:r>
+        <w:rPr>
+          <w:rFonts w:ascii="Consolas" w:hAnsi="Consolas" w:cs="Consolas"/>
+          <w:color w:val="000000"/>
+          <w:sz w:val="24"/>
+          <w:szCs w:val="24"/>
+        </w:rPr>
+        <w:tab/>
+        <w:t>}</w:t>
+      </w:r>
+    </w:p>
+    <w:p>
+      <w:pPr>
+        <w:autoSpaceDE w:val="0"/>
+        <w:autoSpaceDN w:val="0"/>
+        <w:adjustRightInd w:val="0"/>
+        <w:spacing w:after="0" w:line="240" w:lineRule="auto"/>
+        <w:rPr>
+          <w:rFonts w:ascii="Consolas" w:hAnsi="Consolas" w:cs="Consolas"/>
+          <w:sz w:val="24"/>
+          <w:szCs w:val="24"/>
+        </w:rPr>
+      </w:pPr>
+      <w:r>
+        <w:rPr>
+          <w:rFonts w:ascii="Consolas" w:hAnsi="Consolas" w:cs="Consolas"/>
+          <w:color w:val="000000"/>
+          <w:sz w:val="24"/>
+          <w:szCs w:val="24"/>
+        </w:rPr>
+        <w:t>}</w:t>
+      </w:r>
+    </w:p>
+    <w:p>
+      <w:pPr>
+        <w:rPr>
+          <w:sz w:val="28"/>
+          <w:szCs w:val="28"/>
+        </w:rPr>
+      </w:pPr>
+    </w:p>
+    <w:p>
+      <w:pPr>
+        <w:rPr>
+          <w:sz w:val="28"/>
+          <w:szCs w:val="28"/>
+        </w:rPr>
+      </w:pPr>
+    </w:p>
+    <w:p>
+      <w:pPr>
+        <w:rPr>
+          <w:sz w:val="28"/>
+          <w:szCs w:val="28"/>
+        </w:rPr>
+      </w:pPr>
+    </w:p>
+    <w:p>
+      <w:pPr>
+        <w:rPr>
+          <w:sz w:val="28"/>
+          <w:szCs w:val="28"/>
+        </w:rPr>
+      </w:pPr>
+    </w:p>
+    <w:p>
+      <w:pPr>
+        <w:rPr>
+          <w:sz w:val="28"/>
+          <w:szCs w:val="28"/>
+        </w:rPr>
+      </w:pPr>
+    </w:p>
+    <w:p>
+      <w:pPr>
+        <w:rPr>
+          <w:sz w:val="28"/>
+          <w:szCs w:val="28"/>
+        </w:rPr>
+      </w:pPr>
+    </w:p>
+    <w:p>
+      <w:pPr>
+        <w:rPr>
+          <w:sz w:val="28"/>
+          <w:szCs w:val="28"/>
+        </w:rPr>
+      </w:pPr>
+    </w:p>
+    <w:p>
+      <w:pPr>
+        <w:rPr>
+          <w:b/>
+          <w:bCs/>
+          <w:sz w:val="28"/>
+          <w:szCs w:val="28"/>
+        </w:rPr>
+      </w:pPr>
+      <w:r>
+        <w:rPr>
+          <w:b/>
+          <w:bCs/>
+          <w:sz w:val="28"/>
+          <w:szCs w:val="28"/>
+        </w:rPr>
+        <w:t xml:space="preserve">Sửa lỗi dòng đầu tiên file pom.xml: </w:t>
+      </w:r>
+    </w:p>
+    <w:p>
+      <w:pPr>
+        <w:autoSpaceDE w:val="0"/>
+        <w:autoSpaceDN w:val="0"/>
+        <w:adjustRightInd w:val="0"/>
+        <w:spacing w:after="0" w:line="240" w:lineRule="auto"/>
+        <w:ind w:firstLine="720"/>
+        <w:rPr>
+          <w:rFonts w:ascii="Consolas" w:hAnsi="Consolas" w:cs="Consolas"/>
+          <w:sz w:val="24"/>
+          <w:szCs w:val="24"/>
+        </w:rPr>
+      </w:pPr>
+      <w:r>
+        <w:rPr>
+          <w:rFonts w:ascii="Consolas" w:hAnsi="Consolas" w:cs="Consolas"/>
+          <w:color w:val="008080"/>
+          <w:sz w:val="24"/>
+          <w:szCs w:val="24"/>
+        </w:rPr>
+        <w:t>&lt;</w:t>
+      </w:r>
+      <w:r>
+        <w:rPr>
+          <w:rFonts w:ascii="Consolas" w:hAnsi="Consolas" w:cs="Consolas"/>
+          <w:color w:val="3F7F7F"/>
+          <w:sz w:val="24"/>
+          <w:szCs w:val="24"/>
+        </w:rPr>
+        <w:t>properties</w:t>
+      </w:r>
+      <w:r>
+        <w:rPr>
+          <w:rFonts w:ascii="Consolas" w:hAnsi="Consolas" w:cs="Consolas"/>
+          <w:color w:val="008080"/>
+          <w:sz w:val="24"/>
+          <w:szCs w:val="24"/>
+        </w:rPr>
+        <w:t>&gt;</w:t>
+      </w:r>
+    </w:p>
+    <w:p>
+      <w:pPr>
+        <w:autoSpaceDE w:val="0"/>
+        <w:autoSpaceDN w:val="0"/>
+        <w:adjustRightInd w:val="0"/>
+        <w:spacing w:after="0" w:line="240" w:lineRule="auto"/>
+        <w:rPr>
+          <w:rFonts w:ascii="Consolas" w:hAnsi="Consolas" w:cs="Consolas"/>
+          <w:sz w:val="24"/>
+          <w:szCs w:val="24"/>
+        </w:rPr>
+      </w:pPr>
+      <w:r>
+        <w:rPr>
+          <w:rFonts w:ascii="Consolas" w:hAnsi="Consolas" w:cs="Consolas"/>
+          <w:color w:val="000000"/>
+          <w:sz w:val="24"/>
+          <w:szCs w:val="24"/>
+        </w:rPr>
+        <w:tab/>
+      </w:r>
+      <w:r>
+        <w:rPr>
+          <w:rFonts w:ascii="Consolas" w:hAnsi="Consolas" w:cs="Consolas"/>
+          <w:color w:val="000000"/>
+          <w:sz w:val="24"/>
+          <w:szCs w:val="24"/>
+        </w:rPr>
+        <w:tab/>
+      </w:r>
+      <w:r>
+        <w:rPr>
+          <w:rFonts w:ascii="Consolas" w:hAnsi="Consolas" w:cs="Consolas"/>
+          <w:color w:val="008080"/>
+          <w:sz w:val="24"/>
+          <w:szCs w:val="24"/>
+        </w:rPr>
+        <w:t>&lt;</w:t>
+      </w:r>
+      <w:r>
+        <w:rPr>
+          <w:rFonts w:ascii="Consolas" w:hAnsi="Consolas" w:cs="Consolas"/>
+          <w:color w:val="3F7F7F"/>
+          <w:sz w:val="24"/>
+          <w:szCs w:val="24"/>
+        </w:rPr>
+        <w:t>java.version</w:t>
+      </w:r>
+      <w:r>
+        <w:rPr>
+          <w:rFonts w:ascii="Consolas" w:hAnsi="Consolas" w:cs="Consolas"/>
+          <w:color w:val="008080"/>
+          <w:sz w:val="24"/>
+          <w:szCs w:val="24"/>
+        </w:rPr>
+        <w:t>&gt;</w:t>
+      </w:r>
+      <w:r>
+        <w:rPr>
+          <w:rFonts w:ascii="Consolas" w:hAnsi="Consolas" w:cs="Consolas"/>
+          <w:color w:val="000000"/>
+          <w:sz w:val="24"/>
+          <w:szCs w:val="24"/>
+        </w:rPr>
+        <w:t>1.8</w:t>
+      </w:r>
+      <w:r>
+        <w:rPr>
+          <w:rFonts w:ascii="Consolas" w:hAnsi="Consolas" w:cs="Consolas"/>
+          <w:color w:val="008080"/>
+          <w:sz w:val="24"/>
+          <w:szCs w:val="24"/>
+        </w:rPr>
+        <w:t>&lt;/</w:t>
+      </w:r>
+      <w:r>
+        <w:rPr>
+          <w:rFonts w:ascii="Consolas" w:hAnsi="Consolas" w:cs="Consolas"/>
+          <w:color w:val="3F7F7F"/>
+          <w:sz w:val="24"/>
+          <w:szCs w:val="24"/>
+        </w:rPr>
+        <w:t>java.version</w:t>
+      </w:r>
+      <w:r>
+        <w:rPr>
+          <w:rFonts w:ascii="Consolas" w:hAnsi="Consolas" w:cs="Consolas"/>
+          <w:color w:val="008080"/>
+          <w:sz w:val="24"/>
+          <w:szCs w:val="24"/>
+        </w:rPr>
+        <w:t>&gt;</w:t>
+      </w:r>
+    </w:p>
+    <w:p>
+      <w:pPr>
+        <w:autoSpaceDE w:val="0"/>
+        <w:autoSpaceDN w:val="0"/>
+        <w:adjustRightInd w:val="0"/>
+        <w:spacing w:after="0" w:line="240" w:lineRule="auto"/>
+        <w:rPr>
+          <w:rFonts w:ascii="Consolas" w:hAnsi="Consolas" w:cs="Consolas"/>
+          <w:sz w:val="24"/>
+          <w:szCs w:val="24"/>
+        </w:rPr>
+      </w:pPr>
+      <w:r>
+        <w:rPr>
+          <w:rFonts w:ascii="Consolas" w:hAnsi="Consolas" w:cs="Consolas"/>
+          <w:color w:val="000000"/>
+          <w:sz w:val="24"/>
+          <w:szCs w:val="24"/>
+        </w:rPr>
+        <w:tab/>
+      </w:r>
+      <w:r>
+        <w:rPr>
+          <w:rFonts w:ascii="Consolas" w:hAnsi="Consolas" w:cs="Consolas"/>
+          <w:color w:val="000000"/>
+          <w:sz w:val="24"/>
+          <w:szCs w:val="24"/>
+        </w:rPr>
+        <w:tab/>
+      </w:r>
+      <w:r>
+        <w:rPr>
+          <w:rFonts w:ascii="Consolas" w:hAnsi="Consolas" w:cs="Consolas"/>
+          <w:color w:val="008080"/>
+          <w:sz w:val="24"/>
+          <w:szCs w:val="24"/>
+        </w:rPr>
+        <w:t>&lt;</w:t>
+      </w:r>
+      <w:r>
+        <w:rPr>
+          <w:rFonts w:ascii="Consolas" w:hAnsi="Consolas" w:cs="Consolas"/>
+          <w:color w:val="3F7F7F"/>
+          <w:sz w:val="24"/>
+          <w:szCs w:val="24"/>
+        </w:rPr>
+        <w:t>maven-jar-plugin.version</w:t>
+      </w:r>
+      <w:r>
+        <w:rPr>
+          <w:rFonts w:ascii="Consolas" w:hAnsi="Consolas" w:cs="Consolas"/>
+          <w:color w:val="008080"/>
+          <w:sz w:val="24"/>
+          <w:szCs w:val="24"/>
+        </w:rPr>
+        <w:t>&gt;</w:t>
+      </w:r>
+      <w:r>
+        <w:rPr>
+          <w:rFonts w:ascii="Consolas" w:hAnsi="Consolas" w:cs="Consolas"/>
+          <w:color w:val="000000"/>
+          <w:sz w:val="24"/>
+          <w:szCs w:val="24"/>
+        </w:rPr>
+        <w:t>3.1.1</w:t>
+      </w:r>
+      <w:r>
+        <w:rPr>
+          <w:rFonts w:ascii="Consolas" w:hAnsi="Consolas" w:cs="Consolas"/>
+          <w:color w:val="008080"/>
+          <w:sz w:val="24"/>
+          <w:szCs w:val="24"/>
+        </w:rPr>
+        <w:t>&lt;/</w:t>
+      </w:r>
+      <w:r>
+        <w:rPr>
+          <w:rFonts w:ascii="Consolas" w:hAnsi="Consolas" w:cs="Consolas"/>
+          <w:color w:val="3F7F7F"/>
+          <w:sz w:val="24"/>
+          <w:szCs w:val="24"/>
+        </w:rPr>
+        <w:t>maven-jar-plugin.version</w:t>
+      </w:r>
+      <w:r>
+        <w:rPr>
+          <w:rFonts w:ascii="Consolas" w:hAnsi="Consolas" w:cs="Consolas"/>
+          <w:color w:val="008080"/>
+          <w:sz w:val="24"/>
+          <w:szCs w:val="24"/>
+        </w:rPr>
+        <w:t>&gt;</w:t>
+      </w:r>
+    </w:p>
+    <w:p>
+      <w:pPr>
+        <w:rPr>
+          <w:sz w:val="28"/>
+          <w:szCs w:val="28"/>
+        </w:rPr>
+      </w:pPr>
+      <w:r>
+        <w:rPr>
+          <w:rFonts w:ascii="Consolas" w:hAnsi="Consolas" w:cs="Consolas"/>
+          <w:color w:val="000000"/>
+          <w:sz w:val="24"/>
+          <w:szCs w:val="24"/>
+        </w:rPr>
+        <w:tab/>
+      </w:r>
+      <w:r>
+        <w:rPr>
+          <w:rFonts w:ascii="Consolas" w:hAnsi="Consolas" w:cs="Consolas"/>
+          <w:color w:val="008080"/>
+          <w:sz w:val="24"/>
+          <w:szCs w:val="24"/>
+        </w:rPr>
+        <w:t>&lt;/</w:t>
+      </w:r>
+      <w:r>
+        <w:rPr>
+          <w:rFonts w:ascii="Consolas" w:hAnsi="Consolas" w:cs="Consolas"/>
+          <w:color w:val="3F7F7F"/>
+          <w:sz w:val="24"/>
+          <w:szCs w:val="24"/>
+        </w:rPr>
+        <w:t>properties</w:t>
+      </w:r>
+      <w:r>
+        <w:rPr>
+          <w:rFonts w:ascii="Consolas" w:hAnsi="Consolas" w:cs="Consolas"/>
+          <w:color w:val="008080"/>
+          <w:sz w:val="24"/>
+          <w:szCs w:val="24"/>
+        </w:rPr>
+        <w:t>&gt;</w:t>
+      </w:r>
+    </w:p>
+    <w:p>
+      <w:pPr>
+        <w:rPr>
+          <w:sz w:val="28"/>
+          <w:szCs w:val="28"/>
+        </w:rPr>
+      </w:pPr>
+    </w:p>
+    <w:p>
+      <w:pPr>
+        <w:rPr>
+          <w:sz w:val="28"/>
+          <w:szCs w:val="28"/>
+        </w:rPr>
+      </w:pPr>
+    </w:p>
+    <w:p>
+      <w:pPr>
+        <w:rPr>
+          <w:sz w:val="28"/>
+          <w:szCs w:val="28"/>
+        </w:rPr>
+      </w:pPr>
+    </w:p>
+    <w:p>
+      <w:pPr>
+        <w:rPr>
+          <w:sz w:val="28"/>
+          <w:szCs w:val="28"/>
+        </w:rPr>
+      </w:pPr>
+    </w:p>
+    <w:p>
+      <w:pPr>
+        <w:rPr>
+          <w:sz w:val="28"/>
+          <w:szCs w:val="28"/>
+        </w:rPr>
+      </w:pPr>
+    </w:p>
+    <w:p>
+      <w:pPr>
+        <w:rPr>
+          <w:sz w:val="28"/>
+          <w:szCs w:val="28"/>
+        </w:rPr>
+      </w:pPr>
+    </w:p>
+    <w:p>
+      <w:pPr>
+        <w:rPr>
+          <w:sz w:val="28"/>
+          <w:szCs w:val="28"/>
+        </w:rPr>
+      </w:pPr>
+    </w:p>
+    <w:p>
+      <w:pPr>
+        <w:rPr>
+          <w:sz w:val="28"/>
+          <w:szCs w:val="28"/>
+        </w:rPr>
+      </w:pPr>
+    </w:p>
+    <w:p>
+      <w:pPr>
+        <w:rPr>
+          <w:sz w:val="28"/>
+          <w:szCs w:val="28"/>
+        </w:rPr>
+      </w:pPr>
+    </w:p>
+    <w:p>
+      <w:pPr>
+        <w:rPr>
+          <w:sz w:val="28"/>
+          <w:szCs w:val="28"/>
+        </w:rPr>
+      </w:pPr>
+    </w:p>
+    <w:p>
+      <w:pPr>
+        <w:rPr>
+          <w:sz w:val="28"/>
+          <w:szCs w:val="28"/>
+        </w:rPr>
+      </w:pPr>
+    </w:p>
+    <w:p>
+      <w:pPr>
+        <w:rPr>
+          <w:sz w:val="28"/>
+          <w:szCs w:val="28"/>
+        </w:rPr>
+      </w:pPr>
+    </w:p>
+    <w:p>
+      <w:pPr>
+        <w:rPr>
+          <w:sz w:val="28"/>
+          <w:szCs w:val="28"/>
+        </w:rPr>
+      </w:pPr>
+    </w:p>
+    <w:p>
+      <w:pPr>
+        <w:rPr>
+          <w:sz w:val="28"/>
+          <w:szCs w:val="28"/>
+        </w:rPr>
+      </w:pPr>
+    </w:p>
+    <w:p>
+      <w:pPr>
+        <w:rPr>
+          <w:sz w:val="28"/>
+          <w:szCs w:val="28"/>
+        </w:rPr>
+      </w:pPr>
+    </w:p>
+    <w:p>
+      <w:pPr>
+        <w:rPr>
+          <w:sz w:val="28"/>
+          <w:szCs w:val="28"/>
+        </w:rPr>
+      </w:pPr>
+    </w:p>
+    <w:p>
+      <w:pPr>
+        <w:rPr>
+          <w:sz w:val="28"/>
+          <w:szCs w:val="28"/>
+        </w:rPr>
+      </w:pPr>
+    </w:p>
+    <w:p>
+      <w:pPr>
+        <w:rPr>
+          <w:sz w:val="28"/>
+          <w:szCs w:val="28"/>
+        </w:rPr>
+      </w:pPr>
+    </w:p>
+    <w:p>
+      <w:pPr>
+        <w:rPr>
+          <w:sz w:val="28"/>
+          <w:szCs w:val="28"/>
+        </w:rPr>
+      </w:pPr>
+    </w:p>
+    <w:p>
+      <w:pPr>
+        <w:rPr>
+          <w:sz w:val="28"/>
+          <w:szCs w:val="28"/>
+        </w:rPr>
+      </w:pPr>
+    </w:p>
+    <w:p>
+      <w:pPr>
+        <w:rPr>
+          <w:sz w:val="28"/>
+          <w:szCs w:val="28"/>
+        </w:rPr>
+      </w:pPr>
+    </w:p>
+    <w:p>
+      <w:pPr>
+        <w:rPr>
+          <w:sz w:val="28"/>
+          <w:szCs w:val="28"/>
+        </w:rPr>
+      </w:pPr>
+    </w:p>
+    <w:p>
+      <w:pPr>
+        <w:rPr>
+          <w:sz w:val="28"/>
+          <w:szCs w:val="28"/>
+        </w:rPr>
+      </w:pPr>
+    </w:p>
+    <w:p>
+      <w:pPr>
+        <w:rPr>
+          <w:sz w:val="28"/>
+          <w:szCs w:val="28"/>
+        </w:rPr>
+      </w:pPr>
+    </w:p>
+    <w:p>
+      <w:pPr>
+        <w:rPr>
+          <w:sz w:val="28"/>
+          <w:szCs w:val="28"/>
+        </w:rPr>
+      </w:pPr>
+    </w:p>
+    <w:p>
+      <w:pPr>
+        <w:rPr>
+          <w:sz w:val="28"/>
+          <w:szCs w:val="28"/>
+        </w:rPr>
+      </w:pPr>
+    </w:p>
+    <w:p>
+      <w:pPr>
+        <w:rPr>
+          <w:sz w:val="28"/>
+          <w:szCs w:val="28"/>
+        </w:rPr>
+      </w:pPr>
+    </w:p>
+    <w:p>
+      <w:pPr>
+        <w:rPr>
+          <w:sz w:val="28"/>
+          <w:szCs w:val="28"/>
+        </w:rPr>
+      </w:pPr>
+    </w:p>
+    <w:p>
+      <w:pPr>
+        <w:rPr>
+          <w:sz w:val="28"/>
+          <w:szCs w:val="28"/>
+        </w:rPr>
+      </w:pPr>
     </w:p>
     <w:p>
       <w:pPr>
@@ -7331,6 +11323,29 @@
       <w:contextualSpacing/>
     </w:pPr>
   </w:style>
+  <w:style w:type="character" w:styleId="Hyperlink">
+    <w:name w:val="Hyperlink"/>
+    <w:basedOn w:val="DefaultParagraphFont"/>
+    <w:uiPriority w:val="99"/>
+    <w:unhideWhenUsed/>
+    <w:rsid w:val="00132E20"/>
+    <w:rPr>
+      <w:color w:val="0000FF" w:themeColor="hyperlink"/>
+      <w:u w:val="single"/>
+    </w:rPr>
+  </w:style>
+  <w:style w:type="character" w:styleId="UnresolvedMention">
+    <w:name w:val="Unresolved Mention"/>
+    <w:basedOn w:val="DefaultParagraphFont"/>
+    <w:uiPriority w:val="99"/>
+    <w:semiHidden/>
+    <w:unhideWhenUsed/>
+    <w:rsid w:val="00132E20"/>
+    <w:rPr>
+      <w:color w:val="605E5C"/>
+      <w:shd w:val="clear" w:color="auto" w:fill="E1DFDD"/>
+    </w:rPr>
+  </w:style>
 </w:styles>
 </file>
 

</xml_diff>

<commit_message>
demo feign client service
</commit_message>
<xml_diff>
--- a/spring.docx
+++ b/spring.docx
@@ -9078,12 +9078,28 @@
     <w:p>
       <w:pPr>
         <w:rPr>
-          <w:sz w:val="28"/>
-          <w:szCs w:val="28"/>
-        </w:rPr>
-      </w:pPr>
-      <w:r>
-        <w:rPr>
+          <w:b/>
+          <w:bCs/>
+          <w:sz w:val="28"/>
+          <w:szCs w:val="28"/>
+        </w:rPr>
+      </w:pPr>
+    </w:p>
+    <w:p>
+      <w:pPr>
+        <w:rPr>
+          <w:b/>
+          <w:bCs/>
+          <w:color w:val="FF0000"/>
+          <w:sz w:val="28"/>
+          <w:szCs w:val="28"/>
+        </w:rPr>
+      </w:pPr>
+      <w:r>
+        <w:rPr>
+          <w:b/>
+          <w:bCs/>
+          <w:color w:val="FF0000"/>
           <w:sz w:val="28"/>
           <w:szCs w:val="28"/>
         </w:rPr>
@@ -9117,21 +9133,56 @@
           <w:sz w:val="28"/>
           <w:szCs w:val="28"/>
         </w:rPr>
-        <w:t xml:space="preserve">B2: Tạo file </w:t>
-      </w:r>
-      <w:r>
-        <w:rPr>
-          <w:sz w:val="28"/>
-          <w:szCs w:val="28"/>
-        </w:rPr>
-        <w:t>bootstrap.properties</w:t>
-      </w:r>
-      <w:r>
-        <w:rPr>
-          <w:sz w:val="28"/>
-          <w:szCs w:val="28"/>
-        </w:rPr>
-        <w:t xml:space="preserve"> với nội dung như sau:</w:t>
+        <w:t xml:space="preserve">B2: </w:t>
+      </w:r>
+      <w:r>
+        <w:rPr>
+          <w:sz w:val="28"/>
+          <w:szCs w:val="28"/>
+        </w:rPr>
+        <w:t>Tạo file</w:t>
+      </w:r>
+      <w:r>
+        <w:rPr>
+          <w:sz w:val="28"/>
+          <w:szCs w:val="28"/>
+        </w:rPr>
+        <w:t xml:space="preserve"> </w:t>
+      </w:r>
+      <w:r>
+        <w:rPr>
+          <w:sz w:val="28"/>
+          <w:szCs w:val="28"/>
+        </w:rPr>
+        <w:t>bootstrap</w:t>
+      </w:r>
+      <w:r>
+        <w:rPr>
+          <w:sz w:val="28"/>
+          <w:szCs w:val="28"/>
+        </w:rPr>
+        <w:t>.properties</w:t>
+      </w:r>
+      <w:r>
+        <w:rPr>
+          <w:sz w:val="28"/>
+          <w:szCs w:val="28"/>
+        </w:rPr>
+        <w:t xml:space="preserve"> </w:t>
+      </w:r>
+      <w:r>
+        <w:rPr>
+          <w:sz w:val="28"/>
+          <w:szCs w:val="28"/>
+        </w:rPr>
+        <w:t xml:space="preserve">(lưu ý file này sẽ đc load trước file application.properties) </w:t>
+      </w:r>
+      <w:r>
+        <w:rPr>
+          <w:sz w:val="28"/>
+          <w:szCs w:val="28"/>
+        </w:rPr>
+        <w:t>với nội dung như sau:</w:t>
       </w:r>
     </w:p>
     <w:p>
@@ -9154,6 +9205,7 @@
           <w:sz w:val="24"/>
           <w:szCs w:val="24"/>
         </w:rPr>
+        <w:lastRenderedPageBreak/>
         <w:t>spring.application.name=</w:t>
       </w:r>
       <w:r>
@@ -9218,7 +9270,6 @@
           <w:sz w:val="28"/>
           <w:szCs w:val="28"/>
         </w:rPr>
-        <w:lastRenderedPageBreak/>
         <w:t>B3: Tạo Rest Controller</w:t>
       </w:r>
     </w:p>
@@ -9851,6 +9902,71 @@
     </w:p>
     <w:p>
       <w:pPr>
+        <w:rPr>
+          <w:sz w:val="28"/>
+          <w:szCs w:val="28"/>
+        </w:rPr>
+      </w:pPr>
+      <w:r>
+        <w:rPr>
+          <w:b/>
+          <w:bCs/>
+          <w:i/>
+          <w:iCs/>
+          <w:color w:val="FF0000"/>
+          <w:sz w:val="28"/>
+          <w:szCs w:val="28"/>
+        </w:rPr>
+        <w:t>Lưu ý:</w:t>
+      </w:r>
+      <w:r>
+        <w:rPr>
+          <w:sz w:val="28"/>
+          <w:szCs w:val="28"/>
+        </w:rPr>
+        <w:t xml:space="preserve"> Để thay đổi profile trong spring ta thêm cấu hình sau vào file bootstrap.properties</w:t>
+      </w:r>
+    </w:p>
+    <w:p>
+      <w:pPr>
+        <w:ind w:left="1440" w:firstLine="720"/>
+        <w:rPr>
+          <w:sz w:val="28"/>
+          <w:szCs w:val="28"/>
+        </w:rPr>
+      </w:pPr>
+      <w:r>
+        <w:rPr>
+          <w:rFonts w:ascii="Consolas" w:hAnsi="Consolas" w:cs="Consolas"/>
+          <w:color w:val="000000"/>
+          <w:sz w:val="24"/>
+          <w:szCs w:val="24"/>
+          <w:shd w:val="clear" w:color="auto" w:fill="E8F2FE"/>
+        </w:rPr>
+        <w:t>spring.profiles.active=</w:t>
+      </w:r>
+      <w:r>
+        <w:rPr>
+          <w:rFonts w:ascii="Consolas" w:hAnsi="Consolas" w:cs="Consolas"/>
+          <w:color w:val="2A00FF"/>
+          <w:sz w:val="24"/>
+          <w:szCs w:val="24"/>
+          <w:u w:val="single"/>
+          <w:shd w:val="clear" w:color="auto" w:fill="E8F2FE"/>
+        </w:rPr>
+        <w:t>qa</w:t>
+      </w:r>
+    </w:p>
+    <w:p>
+      <w:pPr>
+        <w:rPr>
+          <w:sz w:val="28"/>
+          <w:szCs w:val="28"/>
+        </w:rPr>
+      </w:pPr>
+    </w:p>
+    <w:p>
+      <w:pPr>
         <w:jc w:val="center"/>
         <w:rPr>
           <w:sz w:val="28"/>
@@ -10153,6 +10269,7 @@
           <w:sz w:val="24"/>
           <w:szCs w:val="24"/>
         </w:rPr>
+        <w:lastRenderedPageBreak/>
         <w:tab/>
       </w:r>
       <w:r>
@@ -10746,7 +10863,6 @@
           <w:sz w:val="24"/>
           <w:szCs w:val="24"/>
         </w:rPr>
-        <w:lastRenderedPageBreak/>
         <w:t>}</w:t>
       </w:r>
     </w:p>
@@ -12136,6 +12252,7 @@
           <w:sz w:val="24"/>
           <w:szCs w:val="24"/>
         </w:rPr>
+        <w:lastRenderedPageBreak/>
         <w:tab/>
       </w:r>
     </w:p>
@@ -12910,7 +13027,6 @@
           <w:sz w:val="24"/>
           <w:szCs w:val="24"/>
         </w:rPr>
-        <w:lastRenderedPageBreak/>
         <w:tab/>
       </w:r>
       <w:r>
@@ -13416,16 +13532,7 @@
           <w:sz w:val="24"/>
           <w:szCs w:val="24"/>
         </w:rPr>
-        <w:t xml:space="preserve">         </w:t>
-      </w:r>
-      <w:r>
-        <w:rPr>
-          <w:rFonts w:ascii="Consolas" w:hAnsi="Consolas" w:cs="Consolas"/>
-          <w:color w:val="008080"/>
-          <w:sz w:val="24"/>
-          <w:szCs w:val="24"/>
-        </w:rPr>
-        <w:t>&lt;</w:t>
+        <w:t xml:space="preserve">         &lt;</w:t>
       </w:r>
       <w:r>
         <w:rPr>
@@ -14208,6 +14315,7 @@
           <w:sz w:val="28"/>
           <w:szCs w:val="28"/>
         </w:rPr>
+        <w:lastRenderedPageBreak/>
         <w:t xml:space="preserve">B3: Thêm annotation </w:t>
       </w:r>
       <w:r>
@@ -14674,7 +14782,6 @@
           <w:sz w:val="24"/>
           <w:szCs w:val="24"/>
         </w:rPr>
-        <w:lastRenderedPageBreak/>
         <w:tab/>
       </w:r>
       <w:r>
@@ -14865,6 +14972,3687 @@
         </w:rPr>
         <w:t xml:space="preserve">  </w:t>
       </w:r>
+    </w:p>
+    <w:p>
+      <w:pPr>
+        <w:pBdr>
+          <w:bottom w:val="double" w:sz="6" w:space="1" w:color="auto"/>
+        </w:pBdr>
+        <w:ind w:firstLine="720"/>
+        <w:rPr>
+          <w:sz w:val="28"/>
+          <w:szCs w:val="28"/>
+        </w:rPr>
+      </w:pPr>
+    </w:p>
+    <w:p>
+      <w:pPr>
+        <w:ind w:firstLine="720"/>
+        <w:jc w:val="center"/>
+        <w:rPr>
+          <w:b/>
+          <w:bCs/>
+          <w:sz w:val="28"/>
+          <w:szCs w:val="28"/>
+        </w:rPr>
+      </w:pPr>
+      <w:r>
+        <w:rPr>
+          <w:b/>
+          <w:bCs/>
+          <w:sz w:val="28"/>
+          <w:szCs w:val="28"/>
+        </w:rPr>
+        <w:t>CHẠY APPLICATION SONG SONG Ở CÁC PORT KHÁC NHAU</w:t>
+      </w:r>
+    </w:p>
+    <w:p>
+      <w:pPr>
+        <w:ind w:firstLine="720"/>
+        <w:rPr>
+          <w:sz w:val="28"/>
+          <w:szCs w:val="28"/>
+        </w:rPr>
+      </w:pPr>
+      <w:r>
+        <w:rPr>
+          <w:sz w:val="28"/>
+          <w:szCs w:val="28"/>
+        </w:rPr>
+        <w:t xml:space="preserve">B1: </w:t>
+      </w:r>
+    </w:p>
+    <w:p>
+      <w:pPr>
+        <w:ind w:firstLine="720"/>
+        <w:rPr>
+          <w:sz w:val="28"/>
+          <w:szCs w:val="28"/>
+        </w:rPr>
+      </w:pPr>
+      <w:r>
+        <w:rPr>
+          <w:sz w:val="28"/>
+          <w:szCs w:val="28"/>
+        </w:rPr>
+        <w:tab/>
+      </w:r>
+      <w:r>
+        <w:rPr>
+          <w:noProof/>
+          <w:sz w:val="28"/>
+          <w:szCs w:val="28"/>
+        </w:rPr>
+        <w:drawing>
+          <wp:inline distT="0" distB="0" distL="0" distR="0" wp14:anchorId="10DFD102" wp14:editId="336121E6">
+            <wp:extent cx="5943600" cy="2284095"/>
+            <wp:effectExtent l="0" t="0" r="0" b="0"/>
+            <wp:docPr id="2" name="Picture 2"/>
+            <wp:cNvGraphicFramePr>
+              <a:graphicFrameLocks xmlns:a="http://schemas.openxmlformats.org/drawingml/2006/main" noChangeAspect="1"/>
+            </wp:cNvGraphicFramePr>
+            <a:graphic xmlns:a="http://schemas.openxmlformats.org/drawingml/2006/main">
+              <a:graphicData uri="http://schemas.openxmlformats.org/drawingml/2006/picture">
+                <pic:pic xmlns:pic="http://schemas.openxmlformats.org/drawingml/2006/picture">
+                  <pic:nvPicPr>
+                    <pic:cNvPr id="2" name="Untitled.png"/>
+                    <pic:cNvPicPr/>
+                  </pic:nvPicPr>
+                  <pic:blipFill>
+                    <a:blip r:embed="rId7">
+                      <a:extLst>
+                        <a:ext uri="{28A0092B-C50C-407E-A947-70E740481C1C}">
+                          <a14:useLocalDpi xmlns:a14="http://schemas.microsoft.com/office/drawing/2010/main" val="0"/>
+                        </a:ext>
+                      </a:extLst>
+                    </a:blip>
+                    <a:stretch>
+                      <a:fillRect/>
+                    </a:stretch>
+                  </pic:blipFill>
+                  <pic:spPr>
+                    <a:xfrm>
+                      <a:off x="0" y="0"/>
+                      <a:ext cx="5943600" cy="2284095"/>
+                    </a:xfrm>
+                    <a:prstGeom prst="rect">
+                      <a:avLst/>
+                    </a:prstGeom>
+                  </pic:spPr>
+                </pic:pic>
+              </a:graphicData>
+            </a:graphic>
+          </wp:inline>
+        </w:drawing>
+      </w:r>
+    </w:p>
+    <w:p>
+      <w:pPr>
+        <w:ind w:firstLine="720"/>
+        <w:rPr>
+          <w:sz w:val="28"/>
+          <w:szCs w:val="28"/>
+        </w:rPr>
+      </w:pPr>
+      <w:r>
+        <w:rPr>
+          <w:sz w:val="28"/>
+          <w:szCs w:val="28"/>
+        </w:rPr>
+        <w:t xml:space="preserve">B2: </w:t>
+      </w:r>
+    </w:p>
+    <w:p>
+      <w:pPr>
+        <w:ind w:firstLine="720"/>
+        <w:rPr>
+          <w:noProof/>
+          <w:sz w:val="28"/>
+          <w:szCs w:val="28"/>
+        </w:rPr>
+      </w:pPr>
+    </w:p>
+    <w:p>
+      <w:pPr>
+        <w:ind w:firstLine="720"/>
+        <w:rPr>
+          <w:noProof/>
+          <w:sz w:val="28"/>
+          <w:szCs w:val="28"/>
+        </w:rPr>
+      </w:pPr>
+    </w:p>
+    <w:p>
+      <w:pPr>
+        <w:ind w:firstLine="720"/>
+        <w:rPr>
+          <w:noProof/>
+          <w:sz w:val="28"/>
+          <w:szCs w:val="28"/>
+        </w:rPr>
+      </w:pPr>
+    </w:p>
+    <w:p>
+      <w:pPr>
+        <w:ind w:firstLine="720"/>
+        <w:rPr>
+          <w:noProof/>
+          <w:sz w:val="28"/>
+          <w:szCs w:val="28"/>
+        </w:rPr>
+      </w:pPr>
+    </w:p>
+    <w:p>
+      <w:pPr>
+        <w:ind w:firstLine="720"/>
+        <w:rPr>
+          <w:sz w:val="28"/>
+          <w:szCs w:val="28"/>
+        </w:rPr>
+      </w:pPr>
+      <w:r>
+        <w:rPr>
+          <w:noProof/>
+          <w:sz w:val="28"/>
+          <w:szCs w:val="28"/>
+        </w:rPr>
+        <w:drawing>
+          <wp:inline distT="0" distB="0" distL="0" distR="0" wp14:anchorId="1B486D81" wp14:editId="7AAFEBC9">
+            <wp:extent cx="5943600" cy="3539490"/>
+            <wp:effectExtent l="0" t="0" r="0" b="0"/>
+            <wp:docPr id="3" name="Picture 3"/>
+            <wp:cNvGraphicFramePr>
+              <a:graphicFrameLocks xmlns:a="http://schemas.openxmlformats.org/drawingml/2006/main" noChangeAspect="1"/>
+            </wp:cNvGraphicFramePr>
+            <a:graphic xmlns:a="http://schemas.openxmlformats.org/drawingml/2006/main">
+              <a:graphicData uri="http://schemas.openxmlformats.org/drawingml/2006/picture">
+                <pic:pic xmlns:pic="http://schemas.openxmlformats.org/drawingml/2006/picture">
+                  <pic:nvPicPr>
+                    <pic:cNvPr id="3" name="Untitled.png"/>
+                    <pic:cNvPicPr/>
+                  </pic:nvPicPr>
+                  <pic:blipFill>
+                    <a:blip r:embed="rId8">
+                      <a:extLst>
+                        <a:ext uri="{28A0092B-C50C-407E-A947-70E740481C1C}">
+                          <a14:useLocalDpi xmlns:a14="http://schemas.microsoft.com/office/drawing/2010/main" val="0"/>
+                        </a:ext>
+                      </a:extLst>
+                    </a:blip>
+                    <a:stretch>
+                      <a:fillRect/>
+                    </a:stretch>
+                  </pic:blipFill>
+                  <pic:spPr>
+                    <a:xfrm>
+                      <a:off x="0" y="0"/>
+                      <a:ext cx="5943600" cy="3539490"/>
+                    </a:xfrm>
+                    <a:prstGeom prst="rect">
+                      <a:avLst/>
+                    </a:prstGeom>
+                  </pic:spPr>
+                </pic:pic>
+              </a:graphicData>
+            </a:graphic>
+          </wp:inline>
+        </w:drawing>
+      </w:r>
+    </w:p>
+    <w:p>
+      <w:pPr>
+        <w:ind w:firstLine="720"/>
+        <w:rPr>
+          <w:sz w:val="28"/>
+          <w:szCs w:val="28"/>
+        </w:rPr>
+      </w:pPr>
+    </w:p>
+    <w:p>
+      <w:pPr>
+        <w:jc w:val="center"/>
+        <w:rPr>
+          <w:sz w:val="28"/>
+          <w:szCs w:val="28"/>
+        </w:rPr>
+      </w:pPr>
+      <w:r>
+        <w:rPr>
+          <w:sz w:val="28"/>
+          <w:szCs w:val="28"/>
+        </w:rPr>
+        <w:t>================================================</w:t>
+      </w:r>
+    </w:p>
+    <w:p>
+      <w:pPr>
+        <w:jc w:val="center"/>
+        <w:rPr>
+          <w:b/>
+          <w:bCs/>
+          <w:sz w:val="28"/>
+          <w:szCs w:val="28"/>
+        </w:rPr>
+      </w:pPr>
+      <w:r>
+        <w:rPr>
+          <w:b/>
+          <w:bCs/>
+          <w:sz w:val="28"/>
+          <w:szCs w:val="28"/>
+        </w:rPr>
+        <w:t>LOAD BALANCING BẰNG RIBBON CLIENT</w:t>
+      </w:r>
+    </w:p>
+    <w:p>
+      <w:pPr>
+        <w:ind w:firstLine="720"/>
+        <w:rPr>
+          <w:sz w:val="28"/>
+          <w:szCs w:val="28"/>
+        </w:rPr>
+      </w:pPr>
+      <w:r>
+        <w:rPr>
+          <w:sz w:val="28"/>
+          <w:szCs w:val="28"/>
+        </w:rPr>
+        <w:t xml:space="preserve">B1: Thêm Ribbon Client dependency vào project: </w:t>
+      </w:r>
+    </w:p>
+    <w:p>
+      <w:pPr>
+        <w:autoSpaceDE w:val="0"/>
+        <w:autoSpaceDN w:val="0"/>
+        <w:adjustRightInd w:val="0"/>
+        <w:spacing w:after="0" w:line="240" w:lineRule="auto"/>
+        <w:ind w:left="720" w:firstLine="720"/>
+        <w:rPr>
+          <w:rFonts w:ascii="Consolas" w:hAnsi="Consolas" w:cs="Consolas"/>
+          <w:sz w:val="24"/>
+          <w:szCs w:val="24"/>
+        </w:rPr>
+      </w:pPr>
+      <w:r>
+        <w:rPr>
+          <w:rFonts w:ascii="Consolas" w:hAnsi="Consolas" w:cs="Consolas"/>
+          <w:color w:val="008080"/>
+          <w:sz w:val="24"/>
+          <w:szCs w:val="24"/>
+        </w:rPr>
+        <w:t>&lt;</w:t>
+      </w:r>
+      <w:r>
+        <w:rPr>
+          <w:rFonts w:ascii="Consolas" w:hAnsi="Consolas" w:cs="Consolas"/>
+          <w:color w:val="3F7F7F"/>
+          <w:sz w:val="24"/>
+          <w:szCs w:val="24"/>
+        </w:rPr>
+        <w:t>dependency</w:t>
+      </w:r>
+      <w:r>
+        <w:rPr>
+          <w:rFonts w:ascii="Consolas" w:hAnsi="Consolas" w:cs="Consolas"/>
+          <w:color w:val="008080"/>
+          <w:sz w:val="24"/>
+          <w:szCs w:val="24"/>
+        </w:rPr>
+        <w:t>&gt;</w:t>
+      </w:r>
+    </w:p>
+    <w:p>
+      <w:pPr>
+        <w:autoSpaceDE w:val="0"/>
+        <w:autoSpaceDN w:val="0"/>
+        <w:adjustRightInd w:val="0"/>
+        <w:spacing w:after="0" w:line="240" w:lineRule="auto"/>
+        <w:rPr>
+          <w:rFonts w:ascii="Consolas" w:hAnsi="Consolas" w:cs="Consolas"/>
+          <w:sz w:val="24"/>
+          <w:szCs w:val="24"/>
+        </w:rPr>
+      </w:pPr>
+      <w:r>
+        <w:rPr>
+          <w:rFonts w:ascii="Consolas" w:hAnsi="Consolas" w:cs="Consolas"/>
+          <w:color w:val="000000"/>
+          <w:sz w:val="24"/>
+          <w:szCs w:val="24"/>
+        </w:rPr>
+        <w:tab/>
+      </w:r>
+      <w:r>
+        <w:rPr>
+          <w:rFonts w:ascii="Consolas" w:hAnsi="Consolas" w:cs="Consolas"/>
+          <w:color w:val="000000"/>
+          <w:sz w:val="24"/>
+          <w:szCs w:val="24"/>
+        </w:rPr>
+        <w:tab/>
+      </w:r>
+      <w:r>
+        <w:rPr>
+          <w:rFonts w:ascii="Consolas" w:hAnsi="Consolas" w:cs="Consolas"/>
+          <w:color w:val="000000"/>
+          <w:sz w:val="24"/>
+          <w:szCs w:val="24"/>
+        </w:rPr>
+        <w:tab/>
+      </w:r>
+      <w:r>
+        <w:rPr>
+          <w:rFonts w:ascii="Consolas" w:hAnsi="Consolas" w:cs="Consolas"/>
+          <w:color w:val="008080"/>
+          <w:sz w:val="24"/>
+          <w:szCs w:val="24"/>
+        </w:rPr>
+        <w:t>&lt;</w:t>
+      </w:r>
+      <w:r>
+        <w:rPr>
+          <w:rFonts w:ascii="Consolas" w:hAnsi="Consolas" w:cs="Consolas"/>
+          <w:color w:val="3F7F7F"/>
+          <w:sz w:val="24"/>
+          <w:szCs w:val="24"/>
+        </w:rPr>
+        <w:t>groupId</w:t>
+      </w:r>
+      <w:r>
+        <w:rPr>
+          <w:rFonts w:ascii="Consolas" w:hAnsi="Consolas" w:cs="Consolas"/>
+          <w:color w:val="008080"/>
+          <w:sz w:val="24"/>
+          <w:szCs w:val="24"/>
+        </w:rPr>
+        <w:t>&gt;</w:t>
+      </w:r>
+      <w:r>
+        <w:rPr>
+          <w:rFonts w:ascii="Consolas" w:hAnsi="Consolas" w:cs="Consolas"/>
+          <w:color w:val="000000"/>
+          <w:sz w:val="24"/>
+          <w:szCs w:val="24"/>
+        </w:rPr>
+        <w:t>org.springframework.cloud</w:t>
+      </w:r>
+      <w:r>
+        <w:rPr>
+          <w:rFonts w:ascii="Consolas" w:hAnsi="Consolas" w:cs="Consolas"/>
+          <w:color w:val="008080"/>
+          <w:sz w:val="24"/>
+          <w:szCs w:val="24"/>
+        </w:rPr>
+        <w:t>&lt;/</w:t>
+      </w:r>
+      <w:r>
+        <w:rPr>
+          <w:rFonts w:ascii="Consolas" w:hAnsi="Consolas" w:cs="Consolas"/>
+          <w:color w:val="3F7F7F"/>
+          <w:sz w:val="24"/>
+          <w:szCs w:val="24"/>
+        </w:rPr>
+        <w:t>groupId</w:t>
+      </w:r>
+      <w:r>
+        <w:rPr>
+          <w:rFonts w:ascii="Consolas" w:hAnsi="Consolas" w:cs="Consolas"/>
+          <w:color w:val="008080"/>
+          <w:sz w:val="24"/>
+          <w:szCs w:val="24"/>
+        </w:rPr>
+        <w:t>&gt;</w:t>
+      </w:r>
+    </w:p>
+    <w:p>
+      <w:pPr>
+        <w:autoSpaceDE w:val="0"/>
+        <w:autoSpaceDN w:val="0"/>
+        <w:adjustRightInd w:val="0"/>
+        <w:spacing w:after="0" w:line="240" w:lineRule="auto"/>
+        <w:rPr>
+          <w:rFonts w:ascii="Consolas" w:hAnsi="Consolas" w:cs="Consolas"/>
+          <w:sz w:val="24"/>
+          <w:szCs w:val="24"/>
+        </w:rPr>
+      </w:pPr>
+      <w:r>
+        <w:rPr>
+          <w:rFonts w:ascii="Consolas" w:hAnsi="Consolas" w:cs="Consolas"/>
+          <w:color w:val="000000"/>
+          <w:sz w:val="24"/>
+          <w:szCs w:val="24"/>
+        </w:rPr>
+        <w:tab/>
+      </w:r>
+      <w:r>
+        <w:rPr>
+          <w:rFonts w:ascii="Consolas" w:hAnsi="Consolas" w:cs="Consolas"/>
+          <w:color w:val="000000"/>
+          <w:sz w:val="24"/>
+          <w:szCs w:val="24"/>
+        </w:rPr>
+        <w:tab/>
+      </w:r>
+      <w:r>
+        <w:rPr>
+          <w:rFonts w:ascii="Consolas" w:hAnsi="Consolas" w:cs="Consolas"/>
+          <w:color w:val="000000"/>
+          <w:sz w:val="24"/>
+          <w:szCs w:val="24"/>
+        </w:rPr>
+        <w:tab/>
+      </w:r>
+      <w:r>
+        <w:rPr>
+          <w:rFonts w:ascii="Consolas" w:hAnsi="Consolas" w:cs="Consolas"/>
+          <w:color w:val="008080"/>
+          <w:sz w:val="24"/>
+          <w:szCs w:val="24"/>
+        </w:rPr>
+        <w:t>&lt;</w:t>
+      </w:r>
+      <w:r>
+        <w:rPr>
+          <w:rFonts w:ascii="Consolas" w:hAnsi="Consolas" w:cs="Consolas"/>
+          <w:color w:val="3F7F7F"/>
+          <w:sz w:val="24"/>
+          <w:szCs w:val="24"/>
+        </w:rPr>
+        <w:t>artifactId</w:t>
+      </w:r>
+      <w:r>
+        <w:rPr>
+          <w:rFonts w:ascii="Consolas" w:hAnsi="Consolas" w:cs="Consolas"/>
+          <w:color w:val="008080"/>
+          <w:sz w:val="24"/>
+          <w:szCs w:val="24"/>
+        </w:rPr>
+        <w:t>&gt;</w:t>
+      </w:r>
+      <w:r>
+        <w:rPr>
+          <w:rFonts w:ascii="Consolas" w:hAnsi="Consolas" w:cs="Consolas"/>
+          <w:color w:val="000000"/>
+          <w:sz w:val="24"/>
+          <w:szCs w:val="24"/>
+        </w:rPr>
+        <w:t>spring-cloud-starter-netflix-ribbon</w:t>
+      </w:r>
+      <w:r>
+        <w:rPr>
+          <w:rFonts w:ascii="Consolas" w:hAnsi="Consolas" w:cs="Consolas"/>
+          <w:color w:val="008080"/>
+          <w:sz w:val="24"/>
+          <w:szCs w:val="24"/>
+        </w:rPr>
+        <w:t>&lt;/</w:t>
+      </w:r>
+      <w:r>
+        <w:rPr>
+          <w:rFonts w:ascii="Consolas" w:hAnsi="Consolas" w:cs="Consolas"/>
+          <w:color w:val="3F7F7F"/>
+          <w:sz w:val="24"/>
+          <w:szCs w:val="24"/>
+        </w:rPr>
+        <w:t>artifactId</w:t>
+      </w:r>
+      <w:r>
+        <w:rPr>
+          <w:rFonts w:ascii="Consolas" w:hAnsi="Consolas" w:cs="Consolas"/>
+          <w:color w:val="008080"/>
+          <w:sz w:val="24"/>
+          <w:szCs w:val="24"/>
+        </w:rPr>
+        <w:t>&gt;</w:t>
+      </w:r>
+    </w:p>
+    <w:p>
+      <w:pPr>
+        <w:ind w:firstLine="720"/>
+        <w:rPr>
+          <w:sz w:val="28"/>
+          <w:szCs w:val="28"/>
+        </w:rPr>
+      </w:pPr>
+      <w:r>
+        <w:rPr>
+          <w:rFonts w:ascii="Consolas" w:hAnsi="Consolas" w:cs="Consolas"/>
+          <w:color w:val="000000"/>
+          <w:sz w:val="24"/>
+          <w:szCs w:val="24"/>
+        </w:rPr>
+        <w:tab/>
+      </w:r>
+      <w:r>
+        <w:rPr>
+          <w:rFonts w:ascii="Consolas" w:hAnsi="Consolas" w:cs="Consolas"/>
+          <w:color w:val="008080"/>
+          <w:sz w:val="24"/>
+          <w:szCs w:val="24"/>
+        </w:rPr>
+        <w:t>&lt;/</w:t>
+      </w:r>
+      <w:r>
+        <w:rPr>
+          <w:rFonts w:ascii="Consolas" w:hAnsi="Consolas" w:cs="Consolas"/>
+          <w:color w:val="3F7F7F"/>
+          <w:sz w:val="24"/>
+          <w:szCs w:val="24"/>
+        </w:rPr>
+        <w:t>dependency</w:t>
+      </w:r>
+      <w:r>
+        <w:rPr>
+          <w:rFonts w:ascii="Consolas" w:hAnsi="Consolas" w:cs="Consolas"/>
+          <w:color w:val="008080"/>
+          <w:sz w:val="24"/>
+          <w:szCs w:val="24"/>
+        </w:rPr>
+        <w:t>&gt;</w:t>
+      </w:r>
+    </w:p>
+    <w:p>
+      <w:pPr>
+        <w:ind w:firstLine="720"/>
+        <w:rPr>
+          <w:sz w:val="28"/>
+          <w:szCs w:val="28"/>
+        </w:rPr>
+      </w:pPr>
+      <w:r>
+        <w:rPr>
+          <w:sz w:val="28"/>
+          <w:szCs w:val="28"/>
+        </w:rPr>
+        <w:t xml:space="preserve">B2: Thêm annotation </w:t>
+      </w:r>
+      <w:r>
+        <w:rPr>
+          <w:rFonts w:ascii="Consolas" w:hAnsi="Consolas" w:cs="Consolas"/>
+          <w:color w:val="646464"/>
+          <w:sz w:val="24"/>
+          <w:szCs w:val="24"/>
+        </w:rPr>
+        <w:t>@RibbonClient</w:t>
+      </w:r>
+      <w:r>
+        <w:rPr>
+          <w:sz w:val="28"/>
+          <w:szCs w:val="28"/>
+        </w:rPr>
+        <w:t xml:space="preserve"> vào interface FeignClient: </w:t>
+      </w:r>
+    </w:p>
+    <w:p>
+      <w:pPr>
+        <w:autoSpaceDE w:val="0"/>
+        <w:autoSpaceDN w:val="0"/>
+        <w:adjustRightInd w:val="0"/>
+        <w:spacing w:after="0" w:line="240" w:lineRule="auto"/>
+        <w:rPr>
+          <w:rFonts w:ascii="Consolas" w:hAnsi="Consolas" w:cs="Consolas"/>
+          <w:sz w:val="24"/>
+          <w:szCs w:val="24"/>
+        </w:rPr>
+      </w:pPr>
+      <w:r>
+        <w:rPr>
+          <w:rFonts w:ascii="Consolas" w:hAnsi="Consolas" w:cs="Consolas"/>
+          <w:color w:val="646464"/>
+          <w:sz w:val="24"/>
+          <w:szCs w:val="24"/>
+        </w:rPr>
+        <w:t>@FeignClient</w:t>
+      </w:r>
+      <w:r>
+        <w:rPr>
+          <w:rFonts w:ascii="Consolas" w:hAnsi="Consolas" w:cs="Consolas"/>
+          <w:color w:val="000000"/>
+          <w:sz w:val="24"/>
+          <w:szCs w:val="24"/>
+        </w:rPr>
+        <w:t>(name=</w:t>
+      </w:r>
+      <w:r>
+        <w:rPr>
+          <w:rFonts w:ascii="Consolas" w:hAnsi="Consolas" w:cs="Consolas"/>
+          <w:color w:val="2A00FF"/>
+          <w:sz w:val="24"/>
+          <w:szCs w:val="24"/>
+        </w:rPr>
+        <w:t>"feign-client-notification-service"</w:t>
+      </w:r>
+      <w:r>
+        <w:rPr>
+          <w:rFonts w:ascii="Consolas" w:hAnsi="Consolas" w:cs="Consolas"/>
+          <w:color w:val="000000"/>
+          <w:sz w:val="24"/>
+          <w:szCs w:val="24"/>
+        </w:rPr>
+        <w:t>)</w:t>
+      </w:r>
+    </w:p>
+    <w:p>
+      <w:pPr>
+        <w:rPr>
+          <w:rFonts w:ascii="Consolas" w:hAnsi="Consolas" w:cs="Consolas"/>
+          <w:color w:val="000000"/>
+          <w:sz w:val="24"/>
+          <w:szCs w:val="24"/>
+        </w:rPr>
+      </w:pPr>
+      <w:r>
+        <w:rPr>
+          <w:rFonts w:ascii="Consolas" w:hAnsi="Consolas" w:cs="Consolas"/>
+          <w:color w:val="646464"/>
+          <w:sz w:val="24"/>
+          <w:szCs w:val="24"/>
+        </w:rPr>
+        <w:t>@RibbonClient</w:t>
+      </w:r>
+      <w:r>
+        <w:rPr>
+          <w:rFonts w:ascii="Consolas" w:hAnsi="Consolas" w:cs="Consolas"/>
+          <w:color w:val="000000"/>
+          <w:sz w:val="24"/>
+          <w:szCs w:val="24"/>
+        </w:rPr>
+        <w:t>(name=</w:t>
+      </w:r>
+      <w:r>
+        <w:rPr>
+          <w:rFonts w:ascii="Consolas" w:hAnsi="Consolas" w:cs="Consolas"/>
+          <w:color w:val="2A00FF"/>
+          <w:sz w:val="24"/>
+          <w:szCs w:val="24"/>
+        </w:rPr>
+        <w:t>"feign-client-notification-service"</w:t>
+      </w:r>
+      <w:r>
+        <w:rPr>
+          <w:rFonts w:ascii="Consolas" w:hAnsi="Consolas" w:cs="Consolas"/>
+          <w:color w:val="000000"/>
+          <w:sz w:val="24"/>
+          <w:szCs w:val="24"/>
+        </w:rPr>
+        <w:t>)</w:t>
+      </w:r>
+    </w:p>
+    <w:p>
+      <w:pPr>
+        <w:autoSpaceDE w:val="0"/>
+        <w:autoSpaceDN w:val="0"/>
+        <w:adjustRightInd w:val="0"/>
+        <w:spacing w:after="0" w:line="240" w:lineRule="auto"/>
+        <w:rPr>
+          <w:rFonts w:ascii="Consolas" w:hAnsi="Consolas" w:cs="Consolas"/>
+          <w:sz w:val="24"/>
+          <w:szCs w:val="24"/>
+        </w:rPr>
+      </w:pPr>
+      <w:r>
+        <w:rPr>
+          <w:rFonts w:ascii="Consolas" w:hAnsi="Consolas" w:cs="Consolas"/>
+          <w:b/>
+          <w:bCs/>
+          <w:color w:val="7F0055"/>
+          <w:sz w:val="24"/>
+          <w:szCs w:val="24"/>
+        </w:rPr>
+        <w:t>public</w:t>
+      </w:r>
+      <w:r>
+        <w:rPr>
+          <w:rFonts w:ascii="Consolas" w:hAnsi="Consolas" w:cs="Consolas"/>
+          <w:color w:val="000000"/>
+          <w:sz w:val="24"/>
+          <w:szCs w:val="24"/>
+        </w:rPr>
+        <w:t xml:space="preserve"> </w:t>
+      </w:r>
+      <w:r>
+        <w:rPr>
+          <w:rFonts w:ascii="Consolas" w:hAnsi="Consolas" w:cs="Consolas"/>
+          <w:b/>
+          <w:bCs/>
+          <w:color w:val="7F0055"/>
+          <w:sz w:val="24"/>
+          <w:szCs w:val="24"/>
+        </w:rPr>
+        <w:t>interface</w:t>
+      </w:r>
+      <w:r>
+        <w:rPr>
+          <w:rFonts w:ascii="Consolas" w:hAnsi="Consolas" w:cs="Consolas"/>
+          <w:color w:val="000000"/>
+          <w:sz w:val="24"/>
+          <w:szCs w:val="24"/>
+        </w:rPr>
+        <w:t xml:space="preserve"> FeignClientService {</w:t>
+      </w:r>
+    </w:p>
+    <w:p>
+      <w:pPr>
+        <w:autoSpaceDE w:val="0"/>
+        <w:autoSpaceDN w:val="0"/>
+        <w:adjustRightInd w:val="0"/>
+        <w:spacing w:after="0" w:line="240" w:lineRule="auto"/>
+        <w:rPr>
+          <w:rFonts w:ascii="Consolas" w:hAnsi="Consolas" w:cs="Consolas"/>
+          <w:sz w:val="24"/>
+          <w:szCs w:val="24"/>
+        </w:rPr>
+      </w:pPr>
+      <w:r>
+        <w:rPr>
+          <w:rFonts w:ascii="Consolas" w:hAnsi="Consolas" w:cs="Consolas"/>
+          <w:color w:val="000000"/>
+          <w:sz w:val="24"/>
+          <w:szCs w:val="24"/>
+        </w:rPr>
+        <w:lastRenderedPageBreak/>
+        <w:tab/>
+      </w:r>
+    </w:p>
+    <w:p>
+      <w:pPr>
+        <w:autoSpaceDE w:val="0"/>
+        <w:autoSpaceDN w:val="0"/>
+        <w:adjustRightInd w:val="0"/>
+        <w:spacing w:after="0" w:line="240" w:lineRule="auto"/>
+        <w:rPr>
+          <w:rFonts w:ascii="Consolas" w:hAnsi="Consolas" w:cs="Consolas"/>
+          <w:sz w:val="24"/>
+          <w:szCs w:val="24"/>
+        </w:rPr>
+      </w:pPr>
+      <w:r>
+        <w:rPr>
+          <w:rFonts w:ascii="Consolas" w:hAnsi="Consolas" w:cs="Consolas"/>
+          <w:color w:val="000000"/>
+          <w:sz w:val="24"/>
+          <w:szCs w:val="24"/>
+        </w:rPr>
+        <w:tab/>
+      </w:r>
+      <w:r>
+        <w:rPr>
+          <w:rFonts w:ascii="Consolas" w:hAnsi="Consolas" w:cs="Consolas"/>
+          <w:color w:val="646464"/>
+          <w:sz w:val="24"/>
+          <w:szCs w:val="24"/>
+        </w:rPr>
+        <w:t>@GetMapping</w:t>
+      </w:r>
+      <w:r>
+        <w:rPr>
+          <w:rFonts w:ascii="Consolas" w:hAnsi="Consolas" w:cs="Consolas"/>
+          <w:color w:val="000000"/>
+          <w:sz w:val="24"/>
+          <w:szCs w:val="24"/>
+        </w:rPr>
+        <w:t>(</w:t>
+      </w:r>
+      <w:r>
+        <w:rPr>
+          <w:rFonts w:ascii="Consolas" w:hAnsi="Consolas" w:cs="Consolas"/>
+          <w:color w:val="2A00FF"/>
+          <w:sz w:val="24"/>
+          <w:szCs w:val="24"/>
+        </w:rPr>
+        <w:t>"/users"</w:t>
+      </w:r>
+      <w:r>
+        <w:rPr>
+          <w:rFonts w:ascii="Consolas" w:hAnsi="Consolas" w:cs="Consolas"/>
+          <w:color w:val="000000"/>
+          <w:sz w:val="24"/>
+          <w:szCs w:val="24"/>
+        </w:rPr>
+        <w:t>)</w:t>
+      </w:r>
+    </w:p>
+    <w:p>
+      <w:pPr>
+        <w:autoSpaceDE w:val="0"/>
+        <w:autoSpaceDN w:val="0"/>
+        <w:adjustRightInd w:val="0"/>
+        <w:spacing w:after="0" w:line="240" w:lineRule="auto"/>
+        <w:rPr>
+          <w:rFonts w:ascii="Consolas" w:hAnsi="Consolas" w:cs="Consolas"/>
+          <w:sz w:val="24"/>
+          <w:szCs w:val="24"/>
+        </w:rPr>
+      </w:pPr>
+      <w:r>
+        <w:rPr>
+          <w:rFonts w:ascii="Consolas" w:hAnsi="Consolas" w:cs="Consolas"/>
+          <w:color w:val="000000"/>
+          <w:sz w:val="24"/>
+          <w:szCs w:val="24"/>
+        </w:rPr>
+        <w:tab/>
+      </w:r>
+      <w:r>
+        <w:rPr>
+          <w:rFonts w:ascii="Consolas" w:hAnsi="Consolas" w:cs="Consolas"/>
+          <w:b/>
+          <w:bCs/>
+          <w:color w:val="7F0055"/>
+          <w:sz w:val="24"/>
+          <w:szCs w:val="24"/>
+        </w:rPr>
+        <w:t>public</w:t>
+      </w:r>
+      <w:r>
+        <w:rPr>
+          <w:rFonts w:ascii="Consolas" w:hAnsi="Consolas" w:cs="Consolas"/>
+          <w:color w:val="000000"/>
+          <w:sz w:val="24"/>
+          <w:szCs w:val="24"/>
+        </w:rPr>
+        <w:t xml:space="preserve"> ResponseDTO getAllUsers();</w:t>
+      </w:r>
+    </w:p>
+    <w:p>
+      <w:pPr>
+        <w:rPr>
+          <w:sz w:val="28"/>
+          <w:szCs w:val="28"/>
+        </w:rPr>
+      </w:pPr>
+      <w:r>
+        <w:rPr>
+          <w:rFonts w:ascii="Consolas" w:hAnsi="Consolas" w:cs="Consolas"/>
+          <w:color w:val="000000"/>
+          <w:sz w:val="24"/>
+          <w:szCs w:val="24"/>
+        </w:rPr>
+        <w:t>}</w:t>
+      </w:r>
+    </w:p>
+    <w:p>
+      <w:pPr>
+        <w:ind w:firstLine="720"/>
+        <w:rPr>
+          <w:sz w:val="28"/>
+          <w:szCs w:val="28"/>
+        </w:rPr>
+      </w:pPr>
+      <w:r>
+        <w:rPr>
+          <w:sz w:val="28"/>
+          <w:szCs w:val="28"/>
+        </w:rPr>
+        <w:t>B3: Thêm config vào file application.properties</w:t>
+      </w:r>
+    </w:p>
+    <w:p>
+      <w:pPr>
+        <w:ind w:firstLine="720"/>
+        <w:rPr>
+          <w:sz w:val="28"/>
+          <w:szCs w:val="28"/>
+        </w:rPr>
+      </w:pPr>
+      <w:r>
+        <w:rPr>
+          <w:rFonts w:ascii="Consolas" w:hAnsi="Consolas" w:cs="Consolas"/>
+          <w:color w:val="000000"/>
+          <w:sz w:val="24"/>
+          <w:szCs w:val="24"/>
+          <w:shd w:val="clear" w:color="auto" w:fill="E8F2FE"/>
+        </w:rPr>
+        <w:t>feign</w:t>
+      </w:r>
+      <w:r>
+        <w:rPr>
+          <w:rFonts w:ascii="Consolas" w:hAnsi="Consolas" w:cs="Consolas"/>
+          <w:color w:val="000000"/>
+          <w:sz w:val="24"/>
+          <w:szCs w:val="24"/>
+          <w:u w:val="single"/>
+          <w:shd w:val="clear" w:color="auto" w:fill="E8F2FE"/>
+        </w:rPr>
+        <w:t>-client-notification-service.ribbon.listOfServers</w:t>
+      </w:r>
+      <w:r>
+        <w:rPr>
+          <w:rFonts w:ascii="Consolas" w:hAnsi="Consolas" w:cs="Consolas"/>
+          <w:color w:val="000000"/>
+          <w:sz w:val="24"/>
+          <w:szCs w:val="24"/>
+          <w:shd w:val="clear" w:color="auto" w:fill="E8F2FE"/>
+        </w:rPr>
+        <w:t>=</w:t>
+      </w:r>
+      <w:r>
+        <w:rPr>
+          <w:rFonts w:ascii="Consolas" w:hAnsi="Consolas" w:cs="Consolas"/>
+          <w:color w:val="2A00FF"/>
+          <w:sz w:val="24"/>
+          <w:szCs w:val="24"/>
+          <w:shd w:val="clear" w:color="auto" w:fill="E8F2FE"/>
+        </w:rPr>
+        <w:t>http://localhost:8100,</w:t>
+      </w:r>
+      <w:r>
+        <w:rPr>
+          <w:rFonts w:ascii="Consolas" w:hAnsi="Consolas" w:cs="Consolas"/>
+          <w:color w:val="000000"/>
+          <w:sz w:val="24"/>
+          <w:szCs w:val="24"/>
+          <w:shd w:val="clear" w:color="auto" w:fill="E8F2FE"/>
+        </w:rPr>
+        <w:t xml:space="preserve"> </w:t>
+      </w:r>
+      <w:r>
+        <w:rPr>
+          <w:rFonts w:ascii="Consolas" w:hAnsi="Consolas" w:cs="Consolas"/>
+          <w:color w:val="2A00FF"/>
+          <w:sz w:val="24"/>
+          <w:szCs w:val="24"/>
+          <w:shd w:val="clear" w:color="auto" w:fill="E8F2FE"/>
+        </w:rPr>
+        <w:t>http://localhost:8101</w:t>
+      </w:r>
+    </w:p>
+    <w:p>
+      <w:pPr>
+        <w:ind w:firstLine="720"/>
+        <w:rPr>
+          <w:sz w:val="28"/>
+          <w:szCs w:val="28"/>
+        </w:rPr>
+      </w:pPr>
+      <w:r>
+        <w:rPr>
+          <w:sz w:val="28"/>
+          <w:szCs w:val="28"/>
+        </w:rPr>
+        <w:t xml:space="preserve">B4: Test lại </w:t>
+      </w:r>
+    </w:p>
+    <w:p>
+      <w:pPr>
+        <w:autoSpaceDE w:val="0"/>
+        <w:autoSpaceDN w:val="0"/>
+        <w:adjustRightInd w:val="0"/>
+        <w:spacing w:after="0" w:line="240" w:lineRule="auto"/>
+        <w:ind w:firstLine="720"/>
+        <w:rPr>
+          <w:rFonts w:ascii="Consolas" w:hAnsi="Consolas" w:cs="Consolas"/>
+          <w:sz w:val="24"/>
+          <w:szCs w:val="24"/>
+        </w:rPr>
+      </w:pPr>
+      <w:r>
+        <w:rPr>
+          <w:rFonts w:ascii="Consolas" w:hAnsi="Consolas" w:cs="Consolas"/>
+          <w:color w:val="646464"/>
+          <w:sz w:val="24"/>
+          <w:szCs w:val="24"/>
+        </w:rPr>
+        <w:t>@Autowired</w:t>
+      </w:r>
+    </w:p>
+    <w:p>
+      <w:pPr>
+        <w:autoSpaceDE w:val="0"/>
+        <w:autoSpaceDN w:val="0"/>
+        <w:adjustRightInd w:val="0"/>
+        <w:spacing w:after="0" w:line="240" w:lineRule="auto"/>
+        <w:rPr>
+          <w:rFonts w:ascii="Consolas" w:hAnsi="Consolas" w:cs="Consolas"/>
+          <w:sz w:val="24"/>
+          <w:szCs w:val="24"/>
+        </w:rPr>
+      </w:pPr>
+      <w:r>
+        <w:rPr>
+          <w:rFonts w:ascii="Consolas" w:hAnsi="Consolas" w:cs="Consolas"/>
+          <w:color w:val="000000"/>
+          <w:sz w:val="24"/>
+          <w:szCs w:val="24"/>
+        </w:rPr>
+        <w:tab/>
+      </w:r>
+      <w:r>
+        <w:rPr>
+          <w:rFonts w:ascii="Consolas" w:hAnsi="Consolas" w:cs="Consolas"/>
+          <w:color w:val="000000"/>
+          <w:sz w:val="24"/>
+          <w:szCs w:val="24"/>
+          <w:shd w:val="clear" w:color="auto" w:fill="D4D4D4"/>
+        </w:rPr>
+        <w:t>FeignClientService</w:t>
+      </w:r>
+      <w:r>
+        <w:rPr>
+          <w:rFonts w:ascii="Consolas" w:hAnsi="Consolas" w:cs="Consolas"/>
+          <w:color w:val="000000"/>
+          <w:sz w:val="24"/>
+          <w:szCs w:val="24"/>
+        </w:rPr>
+        <w:t xml:space="preserve"> </w:t>
+      </w:r>
+      <w:r>
+        <w:rPr>
+          <w:rFonts w:ascii="Consolas" w:hAnsi="Consolas" w:cs="Consolas"/>
+          <w:color w:val="0000C0"/>
+          <w:sz w:val="24"/>
+          <w:szCs w:val="24"/>
+        </w:rPr>
+        <w:t>feignClient</w:t>
+      </w:r>
+      <w:r>
+        <w:rPr>
+          <w:rFonts w:ascii="Consolas" w:hAnsi="Consolas" w:cs="Consolas"/>
+          <w:color w:val="000000"/>
+          <w:sz w:val="24"/>
+          <w:szCs w:val="24"/>
+        </w:rPr>
+        <w:t>;</w:t>
+      </w:r>
+    </w:p>
+    <w:p>
+      <w:pPr>
+        <w:autoSpaceDE w:val="0"/>
+        <w:autoSpaceDN w:val="0"/>
+        <w:adjustRightInd w:val="0"/>
+        <w:spacing w:after="0" w:line="240" w:lineRule="auto"/>
+        <w:rPr>
+          <w:rFonts w:ascii="Consolas" w:hAnsi="Consolas" w:cs="Consolas"/>
+          <w:sz w:val="24"/>
+          <w:szCs w:val="24"/>
+        </w:rPr>
+      </w:pPr>
+      <w:r>
+        <w:rPr>
+          <w:rFonts w:ascii="Consolas" w:hAnsi="Consolas" w:cs="Consolas"/>
+          <w:color w:val="000000"/>
+          <w:sz w:val="24"/>
+          <w:szCs w:val="24"/>
+        </w:rPr>
+        <w:tab/>
+      </w:r>
+    </w:p>
+    <w:p>
+      <w:pPr>
+        <w:autoSpaceDE w:val="0"/>
+        <w:autoSpaceDN w:val="0"/>
+        <w:adjustRightInd w:val="0"/>
+        <w:spacing w:after="0" w:line="240" w:lineRule="auto"/>
+        <w:rPr>
+          <w:rFonts w:ascii="Consolas" w:hAnsi="Consolas" w:cs="Consolas"/>
+          <w:sz w:val="24"/>
+          <w:szCs w:val="24"/>
+        </w:rPr>
+      </w:pPr>
+      <w:r>
+        <w:rPr>
+          <w:rFonts w:ascii="Consolas" w:hAnsi="Consolas" w:cs="Consolas"/>
+          <w:color w:val="000000"/>
+          <w:sz w:val="24"/>
+          <w:szCs w:val="24"/>
+        </w:rPr>
+        <w:tab/>
+      </w:r>
+      <w:r>
+        <w:rPr>
+          <w:rFonts w:ascii="Consolas" w:hAnsi="Consolas" w:cs="Consolas"/>
+          <w:color w:val="646464"/>
+          <w:sz w:val="24"/>
+          <w:szCs w:val="24"/>
+        </w:rPr>
+        <w:t>@GetMapping</w:t>
+      </w:r>
+      <w:r>
+        <w:rPr>
+          <w:rFonts w:ascii="Consolas" w:hAnsi="Consolas" w:cs="Consolas"/>
+          <w:color w:val="000000"/>
+          <w:sz w:val="24"/>
+          <w:szCs w:val="24"/>
+        </w:rPr>
+        <w:t>(</w:t>
+      </w:r>
+      <w:r>
+        <w:rPr>
+          <w:rFonts w:ascii="Consolas" w:hAnsi="Consolas" w:cs="Consolas"/>
+          <w:color w:val="2A00FF"/>
+          <w:sz w:val="24"/>
+          <w:szCs w:val="24"/>
+        </w:rPr>
+        <w:t>"/get-users-from-notification-service"</w:t>
+      </w:r>
+      <w:r>
+        <w:rPr>
+          <w:rFonts w:ascii="Consolas" w:hAnsi="Consolas" w:cs="Consolas"/>
+          <w:color w:val="000000"/>
+          <w:sz w:val="24"/>
+          <w:szCs w:val="24"/>
+        </w:rPr>
+        <w:t>)</w:t>
+      </w:r>
+    </w:p>
+    <w:p>
+      <w:pPr>
+        <w:autoSpaceDE w:val="0"/>
+        <w:autoSpaceDN w:val="0"/>
+        <w:adjustRightInd w:val="0"/>
+        <w:spacing w:after="0" w:line="240" w:lineRule="auto"/>
+        <w:rPr>
+          <w:rFonts w:ascii="Consolas" w:hAnsi="Consolas" w:cs="Consolas"/>
+          <w:sz w:val="24"/>
+          <w:szCs w:val="24"/>
+        </w:rPr>
+      </w:pPr>
+      <w:r>
+        <w:rPr>
+          <w:rFonts w:ascii="Consolas" w:hAnsi="Consolas" w:cs="Consolas"/>
+          <w:color w:val="000000"/>
+          <w:sz w:val="24"/>
+          <w:szCs w:val="24"/>
+        </w:rPr>
+        <w:tab/>
+      </w:r>
+      <w:r>
+        <w:rPr>
+          <w:rFonts w:ascii="Consolas" w:hAnsi="Consolas" w:cs="Consolas"/>
+          <w:b/>
+          <w:bCs/>
+          <w:color w:val="7F0055"/>
+          <w:sz w:val="24"/>
+          <w:szCs w:val="24"/>
+        </w:rPr>
+        <w:t>public</w:t>
+      </w:r>
+      <w:r>
+        <w:rPr>
+          <w:rFonts w:ascii="Consolas" w:hAnsi="Consolas" w:cs="Consolas"/>
+          <w:color w:val="000000"/>
+          <w:sz w:val="24"/>
+          <w:szCs w:val="24"/>
+        </w:rPr>
+        <w:t xml:space="preserve"> ResponseDTO getUserFromNotiService() {</w:t>
+      </w:r>
+    </w:p>
+    <w:p>
+      <w:pPr>
+        <w:autoSpaceDE w:val="0"/>
+        <w:autoSpaceDN w:val="0"/>
+        <w:adjustRightInd w:val="0"/>
+        <w:spacing w:after="0" w:line="240" w:lineRule="auto"/>
+        <w:rPr>
+          <w:rFonts w:ascii="Consolas" w:hAnsi="Consolas" w:cs="Consolas"/>
+          <w:sz w:val="24"/>
+          <w:szCs w:val="24"/>
+        </w:rPr>
+      </w:pPr>
+      <w:r>
+        <w:rPr>
+          <w:rFonts w:ascii="Consolas" w:hAnsi="Consolas" w:cs="Consolas"/>
+          <w:color w:val="000000"/>
+          <w:sz w:val="24"/>
+          <w:szCs w:val="24"/>
+        </w:rPr>
+        <w:tab/>
+      </w:r>
+      <w:r>
+        <w:rPr>
+          <w:rFonts w:ascii="Consolas" w:hAnsi="Consolas" w:cs="Consolas"/>
+          <w:color w:val="000000"/>
+          <w:sz w:val="24"/>
+          <w:szCs w:val="24"/>
+        </w:rPr>
+        <w:tab/>
+      </w:r>
+      <w:r>
+        <w:rPr>
+          <w:rFonts w:ascii="Consolas" w:hAnsi="Consolas" w:cs="Consolas"/>
+          <w:b/>
+          <w:bCs/>
+          <w:color w:val="7F0055"/>
+          <w:sz w:val="24"/>
+          <w:szCs w:val="24"/>
+        </w:rPr>
+        <w:t>return</w:t>
+      </w:r>
+      <w:r>
+        <w:rPr>
+          <w:rFonts w:ascii="Consolas" w:hAnsi="Consolas" w:cs="Consolas"/>
+          <w:color w:val="000000"/>
+          <w:sz w:val="24"/>
+          <w:szCs w:val="24"/>
+        </w:rPr>
+        <w:t xml:space="preserve"> </w:t>
+      </w:r>
+      <w:r>
+        <w:rPr>
+          <w:rFonts w:ascii="Consolas" w:hAnsi="Consolas" w:cs="Consolas"/>
+          <w:color w:val="0000C0"/>
+          <w:sz w:val="24"/>
+          <w:szCs w:val="24"/>
+        </w:rPr>
+        <w:t>feignClient</w:t>
+      </w:r>
+      <w:r>
+        <w:rPr>
+          <w:rFonts w:ascii="Consolas" w:hAnsi="Consolas" w:cs="Consolas"/>
+          <w:color w:val="000000"/>
+          <w:sz w:val="24"/>
+          <w:szCs w:val="24"/>
+        </w:rPr>
+        <w:t>.getAllUsers();</w:t>
+      </w:r>
+    </w:p>
+    <w:p>
+      <w:pPr>
+        <w:ind w:firstLine="720"/>
+        <w:rPr>
+          <w:sz w:val="28"/>
+          <w:szCs w:val="28"/>
+        </w:rPr>
+      </w:pPr>
+      <w:r>
+        <w:rPr>
+          <w:rFonts w:ascii="Consolas" w:hAnsi="Consolas" w:cs="Consolas"/>
+          <w:color w:val="000000"/>
+          <w:sz w:val="24"/>
+          <w:szCs w:val="24"/>
+        </w:rPr>
+        <w:t>}</w:t>
+      </w:r>
+    </w:p>
+    <w:p>
+      <w:pPr>
+        <w:ind w:firstLine="720"/>
+        <w:rPr>
+          <w:sz w:val="28"/>
+          <w:szCs w:val="28"/>
+        </w:rPr>
+      </w:pPr>
+      <w:r>
+        <w:rPr>
+          <w:sz w:val="28"/>
+          <w:szCs w:val="28"/>
+        </w:rPr>
+        <w:t>Tuy nhiên cách làm trên có phần hard code đó là list các servers ở file properties, vì nếu cần thêm, xóa server thì lại phải thay đổi ở file properties, restart lại service và điều đó làm server bị động khá nhiều. Do đó service registry sinh ra để khắc phục điều này.</w:t>
+      </w:r>
+    </w:p>
+    <w:p>
+      <w:pPr>
+        <w:ind w:firstLine="720"/>
+        <w:rPr>
+          <w:sz w:val="28"/>
+          <w:szCs w:val="28"/>
+        </w:rPr>
+      </w:pPr>
+    </w:p>
+    <w:p>
+      <w:pPr>
+        <w:jc w:val="center"/>
+        <w:rPr>
+          <w:sz w:val="28"/>
+          <w:szCs w:val="28"/>
+        </w:rPr>
+      </w:pPr>
+      <w:r>
+        <w:rPr>
+          <w:sz w:val="28"/>
+          <w:szCs w:val="28"/>
+        </w:rPr>
+        <w:t>================================================</w:t>
+      </w:r>
+    </w:p>
+    <w:p>
+      <w:pPr>
+        <w:jc w:val="center"/>
+        <w:rPr>
+          <w:b/>
+          <w:bCs/>
+          <w:sz w:val="28"/>
+          <w:szCs w:val="28"/>
+        </w:rPr>
+      </w:pPr>
+      <w:r>
+        <w:rPr>
+          <w:b/>
+          <w:bCs/>
+          <w:sz w:val="28"/>
+          <w:szCs w:val="28"/>
+        </w:rPr>
+        <w:t>TẠO SERVICE REGISTRY BẰNG EUREKA NAMING SERVER</w:t>
+      </w:r>
+    </w:p>
+    <w:p>
+      <w:pPr>
+        <w:ind w:firstLine="720"/>
+        <w:rPr>
+          <w:b/>
+          <w:bCs/>
+          <w:color w:val="FF0000"/>
+          <w:sz w:val="28"/>
+          <w:szCs w:val="28"/>
+        </w:rPr>
+      </w:pPr>
+      <w:r>
+        <w:rPr>
+          <w:b/>
+          <w:bCs/>
+          <w:color w:val="FF0000"/>
+          <w:sz w:val="28"/>
+          <w:szCs w:val="28"/>
+        </w:rPr>
+        <w:t>Tạo Eureka Server</w:t>
+      </w:r>
+    </w:p>
+    <w:p>
+      <w:pPr>
+        <w:ind w:firstLine="720"/>
+        <w:rPr>
+          <w:sz w:val="28"/>
+          <w:szCs w:val="28"/>
+        </w:rPr>
+      </w:pPr>
+      <w:r>
+        <w:rPr>
+          <w:sz w:val="28"/>
+          <w:szCs w:val="28"/>
+        </w:rPr>
+        <w:t>B1: Thêm dependency vào file pom.xml:</w:t>
+      </w:r>
+    </w:p>
+    <w:p>
+      <w:pPr>
+        <w:autoSpaceDE w:val="0"/>
+        <w:autoSpaceDN w:val="0"/>
+        <w:adjustRightInd w:val="0"/>
+        <w:spacing w:after="0" w:line="240" w:lineRule="auto"/>
+        <w:rPr>
+          <w:rFonts w:ascii="Consolas" w:hAnsi="Consolas" w:cs="Consolas"/>
+          <w:sz w:val="24"/>
+          <w:szCs w:val="24"/>
+        </w:rPr>
+      </w:pPr>
+      <w:r>
+        <w:rPr>
+          <w:sz w:val="28"/>
+          <w:szCs w:val="28"/>
+        </w:rPr>
+        <w:tab/>
+      </w:r>
+      <w:r>
+        <w:rPr>
+          <w:sz w:val="28"/>
+          <w:szCs w:val="28"/>
+        </w:rPr>
+        <w:tab/>
+      </w:r>
+      <w:r>
+        <w:rPr>
+          <w:rFonts w:ascii="Consolas" w:hAnsi="Consolas" w:cs="Consolas"/>
+          <w:color w:val="008080"/>
+          <w:sz w:val="24"/>
+          <w:szCs w:val="24"/>
+        </w:rPr>
+        <w:t>&lt;</w:t>
+      </w:r>
+      <w:r>
+        <w:rPr>
+          <w:rFonts w:ascii="Consolas" w:hAnsi="Consolas" w:cs="Consolas"/>
+          <w:color w:val="3F7F7F"/>
+          <w:sz w:val="24"/>
+          <w:szCs w:val="24"/>
+        </w:rPr>
+        <w:t>dependency</w:t>
+      </w:r>
+      <w:r>
+        <w:rPr>
+          <w:rFonts w:ascii="Consolas" w:hAnsi="Consolas" w:cs="Consolas"/>
+          <w:color w:val="008080"/>
+          <w:sz w:val="24"/>
+          <w:szCs w:val="24"/>
+        </w:rPr>
+        <w:t>&gt;</w:t>
+      </w:r>
+    </w:p>
+    <w:p>
+      <w:pPr>
+        <w:autoSpaceDE w:val="0"/>
+        <w:autoSpaceDN w:val="0"/>
+        <w:adjustRightInd w:val="0"/>
+        <w:spacing w:after="0" w:line="240" w:lineRule="auto"/>
+        <w:rPr>
+          <w:rFonts w:ascii="Consolas" w:hAnsi="Consolas" w:cs="Consolas"/>
+          <w:sz w:val="24"/>
+          <w:szCs w:val="24"/>
+        </w:rPr>
+      </w:pPr>
+      <w:r>
+        <w:rPr>
+          <w:rFonts w:ascii="Consolas" w:hAnsi="Consolas" w:cs="Consolas"/>
+          <w:color w:val="000000"/>
+          <w:sz w:val="24"/>
+          <w:szCs w:val="24"/>
+        </w:rPr>
+        <w:tab/>
+      </w:r>
+      <w:r>
+        <w:rPr>
+          <w:rFonts w:ascii="Consolas" w:hAnsi="Consolas" w:cs="Consolas"/>
+          <w:color w:val="000000"/>
+          <w:sz w:val="24"/>
+          <w:szCs w:val="24"/>
+        </w:rPr>
+        <w:tab/>
+      </w:r>
+      <w:r>
+        <w:rPr>
+          <w:rFonts w:ascii="Consolas" w:hAnsi="Consolas" w:cs="Consolas"/>
+          <w:color w:val="000000"/>
+          <w:sz w:val="24"/>
+          <w:szCs w:val="24"/>
+        </w:rPr>
+        <w:tab/>
+      </w:r>
+      <w:r>
+        <w:rPr>
+          <w:rFonts w:ascii="Consolas" w:hAnsi="Consolas" w:cs="Consolas"/>
+          <w:color w:val="008080"/>
+          <w:sz w:val="24"/>
+          <w:szCs w:val="24"/>
+        </w:rPr>
+        <w:t>&lt;</w:t>
+      </w:r>
+      <w:r>
+        <w:rPr>
+          <w:rFonts w:ascii="Consolas" w:hAnsi="Consolas" w:cs="Consolas"/>
+          <w:color w:val="3F7F7F"/>
+          <w:sz w:val="24"/>
+          <w:szCs w:val="24"/>
+        </w:rPr>
+        <w:t>groupId</w:t>
+      </w:r>
+      <w:r>
+        <w:rPr>
+          <w:rFonts w:ascii="Consolas" w:hAnsi="Consolas" w:cs="Consolas"/>
+          <w:color w:val="008080"/>
+          <w:sz w:val="24"/>
+          <w:szCs w:val="24"/>
+        </w:rPr>
+        <w:t>&gt;</w:t>
+      </w:r>
+      <w:r>
+        <w:rPr>
+          <w:rFonts w:ascii="Consolas" w:hAnsi="Consolas" w:cs="Consolas"/>
+          <w:color w:val="000000"/>
+          <w:sz w:val="24"/>
+          <w:szCs w:val="24"/>
+        </w:rPr>
+        <w:t>org.springframework.cloud</w:t>
+      </w:r>
+      <w:r>
+        <w:rPr>
+          <w:rFonts w:ascii="Consolas" w:hAnsi="Consolas" w:cs="Consolas"/>
+          <w:color w:val="008080"/>
+          <w:sz w:val="24"/>
+          <w:szCs w:val="24"/>
+        </w:rPr>
+        <w:t>&lt;/</w:t>
+      </w:r>
+      <w:r>
+        <w:rPr>
+          <w:rFonts w:ascii="Consolas" w:hAnsi="Consolas" w:cs="Consolas"/>
+          <w:color w:val="3F7F7F"/>
+          <w:sz w:val="24"/>
+          <w:szCs w:val="24"/>
+        </w:rPr>
+        <w:t>groupId</w:t>
+      </w:r>
+      <w:r>
+        <w:rPr>
+          <w:rFonts w:ascii="Consolas" w:hAnsi="Consolas" w:cs="Consolas"/>
+          <w:color w:val="008080"/>
+          <w:sz w:val="24"/>
+          <w:szCs w:val="24"/>
+        </w:rPr>
+        <w:t>&gt;</w:t>
+      </w:r>
+    </w:p>
+    <w:p>
+      <w:pPr>
+        <w:autoSpaceDE w:val="0"/>
+        <w:autoSpaceDN w:val="0"/>
+        <w:adjustRightInd w:val="0"/>
+        <w:spacing w:after="0" w:line="240" w:lineRule="auto"/>
+        <w:rPr>
+          <w:rFonts w:ascii="Consolas" w:hAnsi="Consolas" w:cs="Consolas"/>
+          <w:sz w:val="24"/>
+          <w:szCs w:val="24"/>
+        </w:rPr>
+      </w:pPr>
+      <w:r>
+        <w:rPr>
+          <w:rFonts w:ascii="Consolas" w:hAnsi="Consolas" w:cs="Consolas"/>
+          <w:color w:val="000000"/>
+          <w:sz w:val="24"/>
+          <w:szCs w:val="24"/>
+        </w:rPr>
+        <w:tab/>
+      </w:r>
+      <w:r>
+        <w:rPr>
+          <w:rFonts w:ascii="Consolas" w:hAnsi="Consolas" w:cs="Consolas"/>
+          <w:color w:val="000000"/>
+          <w:sz w:val="24"/>
+          <w:szCs w:val="24"/>
+        </w:rPr>
+        <w:tab/>
+      </w:r>
+      <w:r>
+        <w:rPr>
+          <w:rFonts w:ascii="Consolas" w:hAnsi="Consolas" w:cs="Consolas"/>
+          <w:color w:val="000000"/>
+          <w:sz w:val="24"/>
+          <w:szCs w:val="24"/>
+        </w:rPr>
+        <w:tab/>
+      </w:r>
+      <w:r>
+        <w:rPr>
+          <w:rFonts w:ascii="Consolas" w:hAnsi="Consolas" w:cs="Consolas"/>
+          <w:color w:val="008080"/>
+          <w:sz w:val="24"/>
+          <w:szCs w:val="24"/>
+        </w:rPr>
+        <w:t>&lt;</w:t>
+      </w:r>
+      <w:r>
+        <w:rPr>
+          <w:rFonts w:ascii="Consolas" w:hAnsi="Consolas" w:cs="Consolas"/>
+          <w:color w:val="3F7F7F"/>
+          <w:sz w:val="24"/>
+          <w:szCs w:val="24"/>
+        </w:rPr>
+        <w:t>artifactId</w:t>
+      </w:r>
+      <w:r>
+        <w:rPr>
+          <w:rFonts w:ascii="Consolas" w:hAnsi="Consolas" w:cs="Consolas"/>
+          <w:color w:val="008080"/>
+          <w:sz w:val="24"/>
+          <w:szCs w:val="24"/>
+        </w:rPr>
+        <w:t>&gt;</w:t>
+      </w:r>
+      <w:r>
+        <w:rPr>
+          <w:rFonts w:ascii="Consolas" w:hAnsi="Consolas" w:cs="Consolas"/>
+          <w:color w:val="000000"/>
+          <w:sz w:val="24"/>
+          <w:szCs w:val="24"/>
+        </w:rPr>
+        <w:t>spring-cloud-starter-netflix-eureka-server</w:t>
+      </w:r>
+      <w:r>
+        <w:rPr>
+          <w:rFonts w:ascii="Consolas" w:hAnsi="Consolas" w:cs="Consolas"/>
+          <w:color w:val="008080"/>
+          <w:sz w:val="24"/>
+          <w:szCs w:val="24"/>
+        </w:rPr>
+        <w:t>&lt;/</w:t>
+      </w:r>
+      <w:r>
+        <w:rPr>
+          <w:rFonts w:ascii="Consolas" w:hAnsi="Consolas" w:cs="Consolas"/>
+          <w:color w:val="3F7F7F"/>
+          <w:sz w:val="24"/>
+          <w:szCs w:val="24"/>
+        </w:rPr>
+        <w:t>artifactId</w:t>
+      </w:r>
+      <w:r>
+        <w:rPr>
+          <w:rFonts w:ascii="Consolas" w:hAnsi="Consolas" w:cs="Consolas"/>
+          <w:color w:val="008080"/>
+          <w:sz w:val="24"/>
+          <w:szCs w:val="24"/>
+        </w:rPr>
+        <w:t>&gt;</w:t>
+      </w:r>
+    </w:p>
+    <w:p>
+      <w:pPr>
+        <w:ind w:firstLine="720"/>
+        <w:rPr>
+          <w:sz w:val="28"/>
+          <w:szCs w:val="28"/>
+        </w:rPr>
+      </w:pPr>
+      <w:r>
+        <w:rPr>
+          <w:rFonts w:ascii="Consolas" w:hAnsi="Consolas" w:cs="Consolas"/>
+          <w:color w:val="000000"/>
+          <w:sz w:val="24"/>
+          <w:szCs w:val="24"/>
+        </w:rPr>
+        <w:tab/>
+      </w:r>
+      <w:r>
+        <w:rPr>
+          <w:rFonts w:ascii="Consolas" w:hAnsi="Consolas" w:cs="Consolas"/>
+          <w:color w:val="008080"/>
+          <w:sz w:val="24"/>
+          <w:szCs w:val="24"/>
+        </w:rPr>
+        <w:t>&lt;/</w:t>
+      </w:r>
+      <w:r>
+        <w:rPr>
+          <w:rFonts w:ascii="Consolas" w:hAnsi="Consolas" w:cs="Consolas"/>
+          <w:color w:val="3F7F7F"/>
+          <w:sz w:val="24"/>
+          <w:szCs w:val="24"/>
+        </w:rPr>
+        <w:t>dependency</w:t>
+      </w:r>
+      <w:r>
+        <w:rPr>
+          <w:rFonts w:ascii="Consolas" w:hAnsi="Consolas" w:cs="Consolas"/>
+          <w:color w:val="008080"/>
+          <w:sz w:val="24"/>
+          <w:szCs w:val="24"/>
+        </w:rPr>
+        <w:t>&gt;</w:t>
+      </w:r>
+    </w:p>
+    <w:p>
+      <w:pPr>
+        <w:ind w:firstLine="720"/>
+        <w:rPr>
+          <w:sz w:val="28"/>
+          <w:szCs w:val="28"/>
+        </w:rPr>
+      </w:pPr>
+      <w:r>
+        <w:rPr>
+          <w:sz w:val="28"/>
+          <w:szCs w:val="28"/>
+        </w:rPr>
+        <w:t xml:space="preserve">B2: Thêm annotation </w:t>
+      </w:r>
+      <w:r>
+        <w:rPr>
+          <w:rFonts w:ascii="Consolas" w:hAnsi="Consolas" w:cs="Consolas"/>
+          <w:color w:val="646464"/>
+          <w:sz w:val="24"/>
+          <w:szCs w:val="24"/>
+          <w:shd w:val="clear" w:color="auto" w:fill="E8F2FE"/>
+        </w:rPr>
+        <w:t>@</w:t>
+      </w:r>
+      <w:r>
+        <w:rPr>
+          <w:rFonts w:ascii="Consolas" w:hAnsi="Consolas" w:cs="Consolas"/>
+          <w:color w:val="646464"/>
+          <w:sz w:val="24"/>
+          <w:szCs w:val="24"/>
+          <w:shd w:val="clear" w:color="auto" w:fill="D4D4D4"/>
+        </w:rPr>
+        <w:t>EnableEurekaServer</w:t>
+      </w:r>
+      <w:r>
+        <w:rPr>
+          <w:sz w:val="28"/>
+          <w:szCs w:val="28"/>
+        </w:rPr>
+        <w:t xml:space="preserve"> vào class main</w:t>
+      </w:r>
+    </w:p>
+    <w:p>
+      <w:pPr>
+        <w:ind w:firstLine="720"/>
+        <w:rPr>
+          <w:sz w:val="28"/>
+          <w:szCs w:val="28"/>
+        </w:rPr>
+      </w:pPr>
+      <w:r>
+        <w:rPr>
+          <w:sz w:val="28"/>
+          <w:szCs w:val="28"/>
+        </w:rPr>
+        <w:lastRenderedPageBreak/>
+        <w:t>B3: Thêm config vào file cấu hình applications.properties</w:t>
+      </w:r>
+    </w:p>
+    <w:p>
+      <w:pPr>
+        <w:autoSpaceDE w:val="0"/>
+        <w:autoSpaceDN w:val="0"/>
+        <w:adjustRightInd w:val="0"/>
+        <w:spacing w:after="0" w:line="240" w:lineRule="auto"/>
+        <w:rPr>
+          <w:rFonts w:ascii="Consolas" w:hAnsi="Consolas" w:cs="Consolas"/>
+          <w:sz w:val="24"/>
+          <w:szCs w:val="24"/>
+        </w:rPr>
+      </w:pPr>
+      <w:r>
+        <w:rPr>
+          <w:rFonts w:ascii="Consolas" w:hAnsi="Consolas" w:cs="Consolas"/>
+          <w:color w:val="000000"/>
+          <w:sz w:val="24"/>
+          <w:szCs w:val="24"/>
+        </w:rPr>
+        <w:t>server.port=</w:t>
+      </w:r>
+      <w:r>
+        <w:rPr>
+          <w:rFonts w:ascii="Consolas" w:hAnsi="Consolas" w:cs="Consolas"/>
+          <w:color w:val="2A00FF"/>
+          <w:sz w:val="24"/>
+          <w:szCs w:val="24"/>
+        </w:rPr>
+        <w:t>8761</w:t>
+      </w:r>
+    </w:p>
+    <w:p>
+      <w:pPr>
+        <w:autoSpaceDE w:val="0"/>
+        <w:autoSpaceDN w:val="0"/>
+        <w:adjustRightInd w:val="0"/>
+        <w:spacing w:after="0" w:line="240" w:lineRule="auto"/>
+        <w:rPr>
+          <w:rFonts w:ascii="Consolas" w:hAnsi="Consolas" w:cs="Consolas"/>
+          <w:sz w:val="24"/>
+          <w:szCs w:val="24"/>
+        </w:rPr>
+      </w:pPr>
+      <w:r>
+        <w:rPr>
+          <w:rFonts w:ascii="Consolas" w:hAnsi="Consolas" w:cs="Consolas"/>
+          <w:color w:val="000000"/>
+          <w:sz w:val="24"/>
+          <w:szCs w:val="24"/>
+        </w:rPr>
+        <w:t>eureka.client.register-with-eureka=</w:t>
+      </w:r>
+      <w:r>
+        <w:rPr>
+          <w:rFonts w:ascii="Consolas" w:hAnsi="Consolas" w:cs="Consolas"/>
+          <w:color w:val="2A00FF"/>
+          <w:sz w:val="24"/>
+          <w:szCs w:val="24"/>
+        </w:rPr>
+        <w:t>false</w:t>
+      </w:r>
+    </w:p>
+    <w:p>
+      <w:pPr>
+        <w:rPr>
+          <w:sz w:val="28"/>
+          <w:szCs w:val="28"/>
+        </w:rPr>
+      </w:pPr>
+      <w:r>
+        <w:rPr>
+          <w:rFonts w:ascii="Consolas" w:hAnsi="Consolas" w:cs="Consolas"/>
+          <w:color w:val="000000"/>
+          <w:sz w:val="24"/>
+          <w:szCs w:val="24"/>
+        </w:rPr>
+        <w:t>eureka.client.fetch-registry=</w:t>
+      </w:r>
+      <w:r>
+        <w:rPr>
+          <w:rFonts w:ascii="Consolas" w:hAnsi="Consolas" w:cs="Consolas"/>
+          <w:color w:val="2A00FF"/>
+          <w:sz w:val="24"/>
+          <w:szCs w:val="24"/>
+        </w:rPr>
+        <w:t>false</w:t>
+      </w:r>
+    </w:p>
+    <w:p>
+      <w:pPr>
+        <w:ind w:firstLine="720"/>
+        <w:rPr>
+          <w:sz w:val="28"/>
+          <w:szCs w:val="28"/>
+        </w:rPr>
+      </w:pPr>
+      <w:r>
+        <w:rPr>
+          <w:sz w:val="28"/>
+          <w:szCs w:val="28"/>
+        </w:rPr>
+        <w:t>B4: Truy cập địa chỉ</w:t>
+      </w:r>
+      <w:r>
+        <w:rPr>
+          <w:sz w:val="28"/>
+          <w:szCs w:val="28"/>
+        </w:rPr>
+        <w:t xml:space="preserve"> </w:t>
+      </w:r>
+      <w:hyperlink r:id="rId9" w:history="1">
+        <w:r>
+          <w:rPr>
+            <w:rStyle w:val="Hyperlink"/>
+          </w:rPr>
+          <w:t>http://localhost:8761/</w:t>
+        </w:r>
+      </w:hyperlink>
+      <w:r>
+        <w:rPr>
+          <w:rFonts w:ascii="raleway" w:hAnsi="raleway"/>
+          <w:color w:val="333333"/>
+          <w:sz w:val="27"/>
+          <w:szCs w:val="27"/>
+          <w:shd w:val="clear" w:color="auto" w:fill="FFFFFF"/>
+        </w:rPr>
+        <w:t> </w:t>
+      </w:r>
+      <w:r>
+        <w:rPr>
+          <w:sz w:val="28"/>
+          <w:szCs w:val="28"/>
+        </w:rPr>
+        <w:t xml:space="preserve"> để xem Eureka dashboard</w:t>
+      </w:r>
+    </w:p>
+    <w:p>
+      <w:pPr>
+        <w:ind w:firstLine="720"/>
+        <w:rPr>
+          <w:sz w:val="28"/>
+          <w:szCs w:val="28"/>
+        </w:rPr>
+      </w:pPr>
+    </w:p>
+    <w:p>
+      <w:pPr>
+        <w:ind w:firstLine="720"/>
+        <w:rPr>
+          <w:b/>
+          <w:bCs/>
+          <w:color w:val="FF0000"/>
+          <w:sz w:val="28"/>
+          <w:szCs w:val="28"/>
+        </w:rPr>
+      </w:pPr>
+      <w:r>
+        <w:rPr>
+          <w:b/>
+          <w:bCs/>
+          <w:color w:val="FF0000"/>
+          <w:sz w:val="28"/>
+          <w:szCs w:val="28"/>
+        </w:rPr>
+        <w:t>Tạo Eureka Client và kết nối đến Eureka Server</w:t>
+      </w:r>
+    </w:p>
+    <w:p>
+      <w:pPr>
+        <w:ind w:firstLine="720"/>
+        <w:rPr>
+          <w:sz w:val="28"/>
+          <w:szCs w:val="28"/>
+        </w:rPr>
+      </w:pPr>
+      <w:r>
+        <w:rPr>
+          <w:sz w:val="28"/>
+          <w:szCs w:val="28"/>
+        </w:rPr>
+        <w:t>B1: Thêm dependency vào file pom.xml</w:t>
+      </w:r>
+    </w:p>
+    <w:p>
+      <w:pPr>
+        <w:autoSpaceDE w:val="0"/>
+        <w:autoSpaceDN w:val="0"/>
+        <w:adjustRightInd w:val="0"/>
+        <w:spacing w:after="0" w:line="240" w:lineRule="auto"/>
+        <w:ind w:left="1440"/>
+        <w:rPr>
+          <w:rFonts w:ascii="Consolas" w:hAnsi="Consolas" w:cs="Consolas"/>
+          <w:sz w:val="24"/>
+          <w:szCs w:val="24"/>
+        </w:rPr>
+      </w:pPr>
+      <w:r>
+        <w:rPr>
+          <w:rFonts w:ascii="Consolas" w:hAnsi="Consolas" w:cs="Consolas"/>
+          <w:color w:val="008080"/>
+          <w:sz w:val="24"/>
+          <w:szCs w:val="24"/>
+        </w:rPr>
+        <w:t>&lt;</w:t>
+      </w:r>
+      <w:r>
+        <w:rPr>
+          <w:rFonts w:ascii="Consolas" w:hAnsi="Consolas" w:cs="Consolas"/>
+          <w:color w:val="3F7F7F"/>
+          <w:sz w:val="24"/>
+          <w:szCs w:val="24"/>
+        </w:rPr>
+        <w:t>dependency</w:t>
+      </w:r>
+      <w:r>
+        <w:rPr>
+          <w:rFonts w:ascii="Consolas" w:hAnsi="Consolas" w:cs="Consolas"/>
+          <w:color w:val="008080"/>
+          <w:sz w:val="24"/>
+          <w:szCs w:val="24"/>
+        </w:rPr>
+        <w:t>&gt;</w:t>
+      </w:r>
+    </w:p>
+    <w:p>
+      <w:pPr>
+        <w:autoSpaceDE w:val="0"/>
+        <w:autoSpaceDN w:val="0"/>
+        <w:adjustRightInd w:val="0"/>
+        <w:spacing w:after="0" w:line="240" w:lineRule="auto"/>
+        <w:ind w:left="1440"/>
+        <w:rPr>
+          <w:rFonts w:ascii="Consolas" w:hAnsi="Consolas" w:cs="Consolas"/>
+          <w:sz w:val="24"/>
+          <w:szCs w:val="24"/>
+        </w:rPr>
+      </w:pPr>
+      <w:r>
+        <w:rPr>
+          <w:rFonts w:ascii="Consolas" w:hAnsi="Consolas" w:cs="Consolas"/>
+          <w:color w:val="000000"/>
+          <w:sz w:val="24"/>
+          <w:szCs w:val="24"/>
+        </w:rPr>
+        <w:tab/>
+      </w:r>
+      <w:r>
+        <w:rPr>
+          <w:rFonts w:ascii="Consolas" w:hAnsi="Consolas" w:cs="Consolas"/>
+          <w:color w:val="008080"/>
+          <w:sz w:val="24"/>
+          <w:szCs w:val="24"/>
+        </w:rPr>
+        <w:t>&lt;</w:t>
+      </w:r>
+      <w:r>
+        <w:rPr>
+          <w:rFonts w:ascii="Consolas" w:hAnsi="Consolas" w:cs="Consolas"/>
+          <w:color w:val="3F7F7F"/>
+          <w:sz w:val="24"/>
+          <w:szCs w:val="24"/>
+        </w:rPr>
+        <w:t>groupId</w:t>
+      </w:r>
+      <w:r>
+        <w:rPr>
+          <w:rFonts w:ascii="Consolas" w:hAnsi="Consolas" w:cs="Consolas"/>
+          <w:color w:val="008080"/>
+          <w:sz w:val="24"/>
+          <w:szCs w:val="24"/>
+        </w:rPr>
+        <w:t>&gt;</w:t>
+      </w:r>
+      <w:r>
+        <w:rPr>
+          <w:rFonts w:ascii="Consolas" w:hAnsi="Consolas" w:cs="Consolas"/>
+          <w:color w:val="000000"/>
+          <w:sz w:val="24"/>
+          <w:szCs w:val="24"/>
+        </w:rPr>
+        <w:t>org.springframework.cloud</w:t>
+      </w:r>
+      <w:r>
+        <w:rPr>
+          <w:rFonts w:ascii="Consolas" w:hAnsi="Consolas" w:cs="Consolas"/>
+          <w:color w:val="008080"/>
+          <w:sz w:val="24"/>
+          <w:szCs w:val="24"/>
+        </w:rPr>
+        <w:t>&lt;/</w:t>
+      </w:r>
+      <w:r>
+        <w:rPr>
+          <w:rFonts w:ascii="Consolas" w:hAnsi="Consolas" w:cs="Consolas"/>
+          <w:color w:val="3F7F7F"/>
+          <w:sz w:val="24"/>
+          <w:szCs w:val="24"/>
+        </w:rPr>
+        <w:t>groupId</w:t>
+      </w:r>
+      <w:r>
+        <w:rPr>
+          <w:rFonts w:ascii="Consolas" w:hAnsi="Consolas" w:cs="Consolas"/>
+          <w:color w:val="008080"/>
+          <w:sz w:val="24"/>
+          <w:szCs w:val="24"/>
+        </w:rPr>
+        <w:t>&gt;</w:t>
+      </w:r>
+    </w:p>
+    <w:p>
+      <w:pPr>
+        <w:autoSpaceDE w:val="0"/>
+        <w:autoSpaceDN w:val="0"/>
+        <w:adjustRightInd w:val="0"/>
+        <w:spacing w:after="0" w:line="240" w:lineRule="auto"/>
+        <w:ind w:left="1440"/>
+        <w:rPr>
+          <w:rFonts w:ascii="Consolas" w:hAnsi="Consolas" w:cs="Consolas"/>
+          <w:sz w:val="24"/>
+          <w:szCs w:val="24"/>
+        </w:rPr>
+      </w:pPr>
+      <w:r>
+        <w:rPr>
+          <w:rFonts w:ascii="Consolas" w:hAnsi="Consolas" w:cs="Consolas"/>
+          <w:color w:val="000000"/>
+          <w:sz w:val="24"/>
+          <w:szCs w:val="24"/>
+        </w:rPr>
+        <w:tab/>
+      </w:r>
+      <w:r>
+        <w:rPr>
+          <w:rFonts w:ascii="Consolas" w:hAnsi="Consolas" w:cs="Consolas"/>
+          <w:color w:val="008080"/>
+          <w:sz w:val="24"/>
+          <w:szCs w:val="24"/>
+        </w:rPr>
+        <w:t>&lt;</w:t>
+      </w:r>
+      <w:r>
+        <w:rPr>
+          <w:rFonts w:ascii="Consolas" w:hAnsi="Consolas" w:cs="Consolas"/>
+          <w:color w:val="3F7F7F"/>
+          <w:sz w:val="24"/>
+          <w:szCs w:val="24"/>
+        </w:rPr>
+        <w:t>artifactId</w:t>
+      </w:r>
+      <w:r>
+        <w:rPr>
+          <w:rFonts w:ascii="Consolas" w:hAnsi="Consolas" w:cs="Consolas"/>
+          <w:color w:val="008080"/>
+          <w:sz w:val="24"/>
+          <w:szCs w:val="24"/>
+        </w:rPr>
+        <w:t>&gt;</w:t>
+      </w:r>
+      <w:r>
+        <w:rPr>
+          <w:rFonts w:ascii="Consolas" w:hAnsi="Consolas" w:cs="Consolas"/>
+          <w:color w:val="000000"/>
+          <w:sz w:val="24"/>
+          <w:szCs w:val="24"/>
+        </w:rPr>
+        <w:t>spring-cloud-starter-netflix-eureka-client</w:t>
+      </w:r>
+      <w:r>
+        <w:rPr>
+          <w:rFonts w:ascii="Consolas" w:hAnsi="Consolas" w:cs="Consolas"/>
+          <w:color w:val="008080"/>
+          <w:sz w:val="24"/>
+          <w:szCs w:val="24"/>
+        </w:rPr>
+        <w:t>&lt;/</w:t>
+      </w:r>
+      <w:r>
+        <w:rPr>
+          <w:rFonts w:ascii="Consolas" w:hAnsi="Consolas" w:cs="Consolas"/>
+          <w:color w:val="3F7F7F"/>
+          <w:sz w:val="24"/>
+          <w:szCs w:val="24"/>
+        </w:rPr>
+        <w:t>artifactId</w:t>
+      </w:r>
+      <w:r>
+        <w:rPr>
+          <w:rFonts w:ascii="Consolas" w:hAnsi="Consolas" w:cs="Consolas"/>
+          <w:color w:val="008080"/>
+          <w:sz w:val="24"/>
+          <w:szCs w:val="24"/>
+        </w:rPr>
+        <w:t>&gt;</w:t>
+      </w:r>
+    </w:p>
+    <w:p>
+      <w:pPr>
+        <w:ind w:left="1440"/>
+        <w:rPr>
+          <w:sz w:val="28"/>
+          <w:szCs w:val="28"/>
+        </w:rPr>
+      </w:pPr>
+      <w:r>
+        <w:rPr>
+          <w:rFonts w:ascii="Consolas" w:hAnsi="Consolas" w:cs="Consolas"/>
+          <w:color w:val="008080"/>
+          <w:sz w:val="24"/>
+          <w:szCs w:val="24"/>
+        </w:rPr>
+        <w:t>&lt;/</w:t>
+      </w:r>
+      <w:r>
+        <w:rPr>
+          <w:rFonts w:ascii="Consolas" w:hAnsi="Consolas" w:cs="Consolas"/>
+          <w:color w:val="3F7F7F"/>
+          <w:sz w:val="24"/>
+          <w:szCs w:val="24"/>
+        </w:rPr>
+        <w:t>dependency</w:t>
+      </w:r>
+      <w:r>
+        <w:rPr>
+          <w:rFonts w:ascii="Consolas" w:hAnsi="Consolas" w:cs="Consolas"/>
+          <w:color w:val="008080"/>
+          <w:sz w:val="24"/>
+          <w:szCs w:val="24"/>
+        </w:rPr>
+        <w:t>&gt;</w:t>
+      </w:r>
+    </w:p>
+    <w:p>
+      <w:pPr>
+        <w:ind w:firstLine="720"/>
+        <w:rPr>
+          <w:sz w:val="28"/>
+          <w:szCs w:val="28"/>
+        </w:rPr>
+      </w:pPr>
+      <w:r>
+        <w:rPr>
+          <w:sz w:val="28"/>
+          <w:szCs w:val="28"/>
+        </w:rPr>
+        <w:t xml:space="preserve">B2: </w:t>
+      </w:r>
+      <w:r>
+        <w:rPr>
+          <w:sz w:val="28"/>
+          <w:szCs w:val="28"/>
+        </w:rPr>
+        <w:t>Thêm config vào file application.properties</w:t>
+      </w:r>
+    </w:p>
+    <w:p>
+      <w:pPr>
+        <w:ind w:firstLine="720"/>
+        <w:rPr>
+          <w:sz w:val="28"/>
+          <w:szCs w:val="28"/>
+        </w:rPr>
+      </w:pPr>
+      <w:r>
+        <w:rPr>
+          <w:rFonts w:ascii="Consolas" w:hAnsi="Consolas" w:cs="Consolas"/>
+          <w:color w:val="000000"/>
+          <w:sz w:val="24"/>
+          <w:szCs w:val="24"/>
+          <w:shd w:val="clear" w:color="auto" w:fill="E8F2FE"/>
+        </w:rPr>
+        <w:t>eureka.client.service-url.default-zone=</w:t>
+      </w:r>
+      <w:r>
+        <w:rPr>
+          <w:rFonts w:ascii="Consolas" w:hAnsi="Consolas" w:cs="Consolas"/>
+          <w:color w:val="2A00FF"/>
+          <w:sz w:val="24"/>
+          <w:szCs w:val="24"/>
+          <w:shd w:val="clear" w:color="auto" w:fill="E8F2FE"/>
+        </w:rPr>
+        <w:t>http://localhost:8761/eureka</w:t>
+      </w:r>
+    </w:p>
+    <w:p>
+      <w:pPr>
+        <w:ind w:firstLine="720"/>
+        <w:rPr>
+          <w:sz w:val="28"/>
+          <w:szCs w:val="28"/>
+        </w:rPr>
+      </w:pPr>
+      <w:r>
+        <w:rPr>
+          <w:sz w:val="28"/>
+          <w:szCs w:val="28"/>
+        </w:rPr>
+        <w:t xml:space="preserve">B3: Thêm annotation </w:t>
+      </w:r>
+      <w:r>
+        <w:rPr>
+          <w:rFonts w:ascii="Consolas" w:hAnsi="Consolas" w:cs="Consolas"/>
+          <w:color w:val="646464"/>
+          <w:sz w:val="24"/>
+          <w:szCs w:val="24"/>
+          <w:shd w:val="clear" w:color="auto" w:fill="E8F2FE"/>
+        </w:rPr>
+        <w:t>@</w:t>
+      </w:r>
+      <w:r>
+        <w:rPr>
+          <w:rFonts w:ascii="Consolas" w:hAnsi="Consolas" w:cs="Consolas"/>
+          <w:color w:val="646464"/>
+          <w:sz w:val="24"/>
+          <w:szCs w:val="24"/>
+          <w:shd w:val="clear" w:color="auto" w:fill="D4D4D4"/>
+        </w:rPr>
+        <w:t>EnableDiscoveryClient</w:t>
+      </w:r>
+      <w:r>
+        <w:rPr>
+          <w:sz w:val="28"/>
+          <w:szCs w:val="28"/>
+        </w:rPr>
+        <w:t xml:space="preserve"> vào class main</w:t>
+      </w:r>
+    </w:p>
+    <w:p>
+      <w:pPr>
+        <w:ind w:firstLine="720"/>
+        <w:rPr>
+          <w:sz w:val="28"/>
+          <w:szCs w:val="28"/>
+        </w:rPr>
+      </w:pPr>
+      <w:r>
+        <w:rPr>
+          <w:sz w:val="28"/>
+          <w:szCs w:val="28"/>
+        </w:rPr>
+        <w:t xml:space="preserve">B4: Truy cập địa chỉ </w:t>
+      </w:r>
+      <w:hyperlink r:id="rId10" w:history="1">
+        <w:r>
+          <w:rPr>
+            <w:rStyle w:val="Hyperlink"/>
+          </w:rPr>
+          <w:t>http://localhost:8761/</w:t>
+        </w:r>
+      </w:hyperlink>
+      <w:r>
+        <w:rPr>
+          <w:sz w:val="28"/>
+          <w:szCs w:val="28"/>
+        </w:rPr>
+        <w:t xml:space="preserve"> và kiểm tra</w:t>
+      </w:r>
+    </w:p>
+    <w:p>
+      <w:pPr>
+        <w:ind w:firstLine="720"/>
+        <w:rPr>
+          <w:sz w:val="28"/>
+          <w:szCs w:val="28"/>
+        </w:rPr>
+      </w:pPr>
+      <w:r>
+        <w:rPr>
+          <w:b/>
+          <w:bCs/>
+          <w:i/>
+          <w:iCs/>
+          <w:color w:val="FF0000"/>
+          <w:sz w:val="28"/>
+          <w:szCs w:val="28"/>
+        </w:rPr>
+        <w:t>Lưu ý:</w:t>
+      </w:r>
+      <w:r>
+        <w:rPr>
+          <w:sz w:val="28"/>
+          <w:szCs w:val="28"/>
+        </w:rPr>
+        <w:t xml:space="preserve"> Nếu bị lỗi khi kết nối eureka client đến server thì xóa file application.properties và thay đổi thành file application.yml với nội dung như sau:</w:t>
+      </w:r>
+    </w:p>
+    <w:p>
+      <w:pPr>
+        <w:autoSpaceDE w:val="0"/>
+        <w:autoSpaceDN w:val="0"/>
+        <w:adjustRightInd w:val="0"/>
+        <w:spacing w:after="0" w:line="240" w:lineRule="auto"/>
+        <w:rPr>
+          <w:rFonts w:ascii="Consolas" w:hAnsi="Consolas" w:cs="Consolas"/>
+          <w:sz w:val="24"/>
+          <w:szCs w:val="24"/>
+        </w:rPr>
+      </w:pPr>
+      <w:r>
+        <w:rPr>
+          <w:rFonts w:ascii="Consolas" w:hAnsi="Consolas" w:cs="Consolas"/>
+          <w:color w:val="00C832"/>
+          <w:sz w:val="24"/>
+          <w:szCs w:val="24"/>
+        </w:rPr>
+        <w:t>eureka:</w:t>
+      </w:r>
+    </w:p>
+    <w:p>
+      <w:pPr>
+        <w:autoSpaceDE w:val="0"/>
+        <w:autoSpaceDN w:val="0"/>
+        <w:adjustRightInd w:val="0"/>
+        <w:spacing w:after="0" w:line="240" w:lineRule="auto"/>
+        <w:rPr>
+          <w:rFonts w:ascii="Consolas" w:hAnsi="Consolas" w:cs="Consolas"/>
+          <w:sz w:val="24"/>
+          <w:szCs w:val="24"/>
+        </w:rPr>
+      </w:pPr>
+      <w:r>
+        <w:rPr>
+          <w:rFonts w:ascii="Consolas" w:hAnsi="Consolas" w:cs="Consolas"/>
+          <w:color w:val="000000"/>
+          <w:sz w:val="24"/>
+          <w:szCs w:val="24"/>
+        </w:rPr>
+        <w:t xml:space="preserve">  </w:t>
+      </w:r>
+      <w:r>
+        <w:rPr>
+          <w:rFonts w:ascii="Consolas" w:hAnsi="Consolas" w:cs="Consolas"/>
+          <w:color w:val="00C832"/>
+          <w:sz w:val="24"/>
+          <w:szCs w:val="24"/>
+        </w:rPr>
+        <w:t>client:</w:t>
+      </w:r>
+    </w:p>
+    <w:p>
+      <w:pPr>
+        <w:autoSpaceDE w:val="0"/>
+        <w:autoSpaceDN w:val="0"/>
+        <w:adjustRightInd w:val="0"/>
+        <w:spacing w:after="0" w:line="240" w:lineRule="auto"/>
+        <w:rPr>
+          <w:rFonts w:ascii="Consolas" w:hAnsi="Consolas" w:cs="Consolas"/>
+          <w:sz w:val="24"/>
+          <w:szCs w:val="24"/>
+        </w:rPr>
+      </w:pPr>
+      <w:r>
+        <w:rPr>
+          <w:rFonts w:ascii="Consolas" w:hAnsi="Consolas" w:cs="Consolas"/>
+          <w:color w:val="000000"/>
+          <w:sz w:val="24"/>
+          <w:szCs w:val="24"/>
+        </w:rPr>
+        <w:t xml:space="preserve">    </w:t>
+      </w:r>
+      <w:r>
+        <w:rPr>
+          <w:rFonts w:ascii="Consolas" w:hAnsi="Consolas" w:cs="Consolas"/>
+          <w:color w:val="00C832"/>
+          <w:sz w:val="24"/>
+          <w:szCs w:val="24"/>
+        </w:rPr>
+        <w:t>serviceUrl:</w:t>
+      </w:r>
+    </w:p>
+    <w:p>
+      <w:pPr>
+        <w:ind w:firstLine="720"/>
+        <w:rPr>
+          <w:sz w:val="28"/>
+          <w:szCs w:val="28"/>
+        </w:rPr>
+      </w:pPr>
+      <w:r>
+        <w:rPr>
+          <w:rFonts w:ascii="Consolas" w:hAnsi="Consolas" w:cs="Consolas"/>
+          <w:color w:val="000000"/>
+          <w:sz w:val="24"/>
+          <w:szCs w:val="24"/>
+        </w:rPr>
+        <w:t xml:space="preserve">      </w:t>
+      </w:r>
+      <w:r>
+        <w:rPr>
+          <w:rFonts w:ascii="Consolas" w:hAnsi="Consolas" w:cs="Consolas"/>
+          <w:color w:val="00C832"/>
+          <w:sz w:val="24"/>
+          <w:szCs w:val="24"/>
+        </w:rPr>
+        <w:t>defaultZone:</w:t>
+      </w:r>
+      <w:r>
+        <w:rPr>
+          <w:rFonts w:ascii="Consolas" w:hAnsi="Consolas" w:cs="Consolas"/>
+          <w:color w:val="000000"/>
+          <w:sz w:val="24"/>
+          <w:szCs w:val="24"/>
+        </w:rPr>
+        <w:t xml:space="preserve"> http://localhost:8761/eureka/</w:t>
+      </w:r>
+    </w:p>
+    <w:p>
+      <w:pPr>
+        <w:ind w:firstLine="720"/>
+        <w:rPr>
+          <w:sz w:val="28"/>
+          <w:szCs w:val="28"/>
+        </w:rPr>
+      </w:pPr>
+    </w:p>
+    <w:p>
+      <w:pPr>
+        <w:jc w:val="center"/>
+        <w:rPr>
+          <w:sz w:val="28"/>
+          <w:szCs w:val="28"/>
+        </w:rPr>
+      </w:pPr>
+      <w:r>
+        <w:rPr>
+          <w:sz w:val="28"/>
+          <w:szCs w:val="28"/>
+        </w:rPr>
+        <w:t>================================================</w:t>
+      </w:r>
+    </w:p>
+    <w:p>
+      <w:pPr>
+        <w:jc w:val="center"/>
+        <w:rPr>
+          <w:b/>
+          <w:bCs/>
+          <w:sz w:val="28"/>
+          <w:szCs w:val="28"/>
+        </w:rPr>
+      </w:pPr>
+      <w:r>
+        <w:rPr>
+          <w:b/>
+          <w:bCs/>
+          <w:sz w:val="28"/>
+          <w:szCs w:val="28"/>
+        </w:rPr>
+        <w:t>CÀI ĐẶT API GATEWAY VỚI ZUUL</w:t>
+      </w:r>
+    </w:p>
+    <w:p>
+      <w:pPr>
+        <w:ind w:firstLine="720"/>
+        <w:rPr>
+          <w:sz w:val="28"/>
+          <w:szCs w:val="28"/>
+        </w:rPr>
+      </w:pPr>
+      <w:r>
+        <w:rPr>
+          <w:sz w:val="28"/>
+          <w:szCs w:val="28"/>
+        </w:rPr>
+        <w:t>B1: Tạo project mới với 2 denpendency sau đây:</w:t>
+      </w:r>
+    </w:p>
+    <w:p>
+      <w:pPr>
+        <w:autoSpaceDE w:val="0"/>
+        <w:autoSpaceDN w:val="0"/>
+        <w:adjustRightInd w:val="0"/>
+        <w:spacing w:after="0" w:line="240" w:lineRule="auto"/>
+        <w:rPr>
+          <w:rFonts w:ascii="Consolas" w:hAnsi="Consolas" w:cs="Consolas"/>
+          <w:sz w:val="24"/>
+          <w:szCs w:val="24"/>
+        </w:rPr>
+      </w:pPr>
+      <w:r>
+        <w:rPr>
+          <w:rFonts w:ascii="Consolas" w:hAnsi="Consolas" w:cs="Consolas"/>
+          <w:color w:val="008080"/>
+          <w:sz w:val="24"/>
+          <w:szCs w:val="24"/>
+        </w:rPr>
+        <w:lastRenderedPageBreak/>
+        <w:t>&lt;</w:t>
+      </w:r>
+      <w:r>
+        <w:rPr>
+          <w:rFonts w:ascii="Consolas" w:hAnsi="Consolas" w:cs="Consolas"/>
+          <w:color w:val="3F7F7F"/>
+          <w:sz w:val="24"/>
+          <w:szCs w:val="24"/>
+        </w:rPr>
+        <w:t>dependency</w:t>
+      </w:r>
+      <w:r>
+        <w:rPr>
+          <w:rFonts w:ascii="Consolas" w:hAnsi="Consolas" w:cs="Consolas"/>
+          <w:color w:val="008080"/>
+          <w:sz w:val="24"/>
+          <w:szCs w:val="24"/>
+        </w:rPr>
+        <w:t>&gt;</w:t>
+      </w:r>
+    </w:p>
+    <w:p>
+      <w:pPr>
+        <w:autoSpaceDE w:val="0"/>
+        <w:autoSpaceDN w:val="0"/>
+        <w:adjustRightInd w:val="0"/>
+        <w:spacing w:after="0" w:line="240" w:lineRule="auto"/>
+        <w:rPr>
+          <w:rFonts w:ascii="Consolas" w:hAnsi="Consolas" w:cs="Consolas"/>
+          <w:sz w:val="24"/>
+          <w:szCs w:val="24"/>
+        </w:rPr>
+      </w:pPr>
+      <w:r>
+        <w:rPr>
+          <w:rFonts w:ascii="Consolas" w:hAnsi="Consolas" w:cs="Consolas"/>
+          <w:color w:val="000000"/>
+          <w:sz w:val="24"/>
+          <w:szCs w:val="24"/>
+        </w:rPr>
+        <w:tab/>
+      </w:r>
+      <w:r>
+        <w:rPr>
+          <w:rFonts w:ascii="Consolas" w:hAnsi="Consolas" w:cs="Consolas"/>
+          <w:color w:val="008080"/>
+          <w:sz w:val="24"/>
+          <w:szCs w:val="24"/>
+        </w:rPr>
+        <w:t>&lt;</w:t>
+      </w:r>
+      <w:r>
+        <w:rPr>
+          <w:rFonts w:ascii="Consolas" w:hAnsi="Consolas" w:cs="Consolas"/>
+          <w:color w:val="3F7F7F"/>
+          <w:sz w:val="24"/>
+          <w:szCs w:val="24"/>
+        </w:rPr>
+        <w:t>groupId</w:t>
+      </w:r>
+      <w:r>
+        <w:rPr>
+          <w:rFonts w:ascii="Consolas" w:hAnsi="Consolas" w:cs="Consolas"/>
+          <w:color w:val="008080"/>
+          <w:sz w:val="24"/>
+          <w:szCs w:val="24"/>
+        </w:rPr>
+        <w:t>&gt;</w:t>
+      </w:r>
+      <w:r>
+        <w:rPr>
+          <w:rFonts w:ascii="Consolas" w:hAnsi="Consolas" w:cs="Consolas"/>
+          <w:color w:val="000000"/>
+          <w:sz w:val="24"/>
+          <w:szCs w:val="24"/>
+        </w:rPr>
+        <w:t>org.springframework.cloud</w:t>
+      </w:r>
+      <w:r>
+        <w:rPr>
+          <w:rFonts w:ascii="Consolas" w:hAnsi="Consolas" w:cs="Consolas"/>
+          <w:color w:val="008080"/>
+          <w:sz w:val="24"/>
+          <w:szCs w:val="24"/>
+        </w:rPr>
+        <w:t>&lt;/</w:t>
+      </w:r>
+      <w:r>
+        <w:rPr>
+          <w:rFonts w:ascii="Consolas" w:hAnsi="Consolas" w:cs="Consolas"/>
+          <w:color w:val="3F7F7F"/>
+          <w:sz w:val="24"/>
+          <w:szCs w:val="24"/>
+        </w:rPr>
+        <w:t>groupId</w:t>
+      </w:r>
+      <w:r>
+        <w:rPr>
+          <w:rFonts w:ascii="Consolas" w:hAnsi="Consolas" w:cs="Consolas"/>
+          <w:color w:val="008080"/>
+          <w:sz w:val="24"/>
+          <w:szCs w:val="24"/>
+        </w:rPr>
+        <w:t>&gt;</w:t>
+      </w:r>
+    </w:p>
+    <w:p>
+      <w:pPr>
+        <w:autoSpaceDE w:val="0"/>
+        <w:autoSpaceDN w:val="0"/>
+        <w:adjustRightInd w:val="0"/>
+        <w:spacing w:after="0" w:line="240" w:lineRule="auto"/>
+        <w:rPr>
+          <w:rFonts w:ascii="Consolas" w:hAnsi="Consolas" w:cs="Consolas"/>
+          <w:sz w:val="24"/>
+          <w:szCs w:val="24"/>
+        </w:rPr>
+      </w:pPr>
+      <w:r>
+        <w:rPr>
+          <w:rFonts w:ascii="Consolas" w:hAnsi="Consolas" w:cs="Consolas"/>
+          <w:color w:val="000000"/>
+          <w:sz w:val="24"/>
+          <w:szCs w:val="24"/>
+        </w:rPr>
+        <w:tab/>
+      </w:r>
+      <w:r>
+        <w:rPr>
+          <w:rFonts w:ascii="Consolas" w:hAnsi="Consolas" w:cs="Consolas"/>
+          <w:color w:val="008080"/>
+          <w:sz w:val="24"/>
+          <w:szCs w:val="24"/>
+        </w:rPr>
+        <w:t>&lt;</w:t>
+      </w:r>
+      <w:r>
+        <w:rPr>
+          <w:rFonts w:ascii="Consolas" w:hAnsi="Consolas" w:cs="Consolas"/>
+          <w:color w:val="3F7F7F"/>
+          <w:sz w:val="24"/>
+          <w:szCs w:val="24"/>
+        </w:rPr>
+        <w:t>artifactId</w:t>
+      </w:r>
+      <w:r>
+        <w:rPr>
+          <w:rFonts w:ascii="Consolas" w:hAnsi="Consolas" w:cs="Consolas"/>
+          <w:color w:val="008080"/>
+          <w:sz w:val="24"/>
+          <w:szCs w:val="24"/>
+        </w:rPr>
+        <w:t>&gt;</w:t>
+      </w:r>
+      <w:r>
+        <w:rPr>
+          <w:rFonts w:ascii="Consolas" w:hAnsi="Consolas" w:cs="Consolas"/>
+          <w:color w:val="000000"/>
+          <w:sz w:val="24"/>
+          <w:szCs w:val="24"/>
+        </w:rPr>
+        <w:t>spring-cloud-starter-netflix-eureka-client</w:t>
+      </w:r>
+      <w:r>
+        <w:rPr>
+          <w:rFonts w:ascii="Consolas" w:hAnsi="Consolas" w:cs="Consolas"/>
+          <w:color w:val="008080"/>
+          <w:sz w:val="24"/>
+          <w:szCs w:val="24"/>
+        </w:rPr>
+        <w:t>&lt;/</w:t>
+      </w:r>
+      <w:r>
+        <w:rPr>
+          <w:rFonts w:ascii="Consolas" w:hAnsi="Consolas" w:cs="Consolas"/>
+          <w:color w:val="3F7F7F"/>
+          <w:sz w:val="24"/>
+          <w:szCs w:val="24"/>
+        </w:rPr>
+        <w:t>artifactId</w:t>
+      </w:r>
+      <w:r>
+        <w:rPr>
+          <w:rFonts w:ascii="Consolas" w:hAnsi="Consolas" w:cs="Consolas"/>
+          <w:color w:val="008080"/>
+          <w:sz w:val="24"/>
+          <w:szCs w:val="24"/>
+        </w:rPr>
+        <w:t>&gt;</w:t>
+      </w:r>
+    </w:p>
+    <w:p>
+      <w:pPr>
+        <w:autoSpaceDE w:val="0"/>
+        <w:autoSpaceDN w:val="0"/>
+        <w:adjustRightInd w:val="0"/>
+        <w:spacing w:after="0" w:line="240" w:lineRule="auto"/>
+        <w:rPr>
+          <w:rFonts w:ascii="Consolas" w:hAnsi="Consolas" w:cs="Consolas"/>
+          <w:color w:val="008080"/>
+          <w:sz w:val="24"/>
+          <w:szCs w:val="24"/>
+        </w:rPr>
+      </w:pPr>
+      <w:r>
+        <w:rPr>
+          <w:rFonts w:ascii="Consolas" w:hAnsi="Consolas" w:cs="Consolas"/>
+          <w:color w:val="008080"/>
+          <w:sz w:val="24"/>
+          <w:szCs w:val="24"/>
+        </w:rPr>
+        <w:t>&lt;/</w:t>
+      </w:r>
+      <w:r>
+        <w:rPr>
+          <w:rFonts w:ascii="Consolas" w:hAnsi="Consolas" w:cs="Consolas"/>
+          <w:color w:val="3F7F7F"/>
+          <w:sz w:val="24"/>
+          <w:szCs w:val="24"/>
+        </w:rPr>
+        <w:t>dependency</w:t>
+      </w:r>
+      <w:r>
+        <w:rPr>
+          <w:rFonts w:ascii="Consolas" w:hAnsi="Consolas" w:cs="Consolas"/>
+          <w:color w:val="008080"/>
+          <w:sz w:val="24"/>
+          <w:szCs w:val="24"/>
+        </w:rPr>
+        <w:t>&gt;</w:t>
+      </w:r>
+    </w:p>
+    <w:p>
+      <w:pPr>
+        <w:autoSpaceDE w:val="0"/>
+        <w:autoSpaceDN w:val="0"/>
+        <w:adjustRightInd w:val="0"/>
+        <w:spacing w:after="0" w:line="240" w:lineRule="auto"/>
+        <w:rPr>
+          <w:rFonts w:ascii="Consolas" w:hAnsi="Consolas" w:cs="Consolas"/>
+          <w:sz w:val="24"/>
+          <w:szCs w:val="24"/>
+        </w:rPr>
+      </w:pPr>
+    </w:p>
+    <w:p>
+      <w:pPr>
+        <w:autoSpaceDE w:val="0"/>
+        <w:autoSpaceDN w:val="0"/>
+        <w:adjustRightInd w:val="0"/>
+        <w:spacing w:after="0" w:line="240" w:lineRule="auto"/>
+        <w:rPr>
+          <w:rFonts w:ascii="Consolas" w:hAnsi="Consolas" w:cs="Consolas"/>
+          <w:sz w:val="24"/>
+          <w:szCs w:val="24"/>
+        </w:rPr>
+      </w:pPr>
+      <w:r>
+        <w:rPr>
+          <w:rFonts w:ascii="Consolas" w:hAnsi="Consolas" w:cs="Consolas"/>
+          <w:color w:val="008080"/>
+          <w:sz w:val="24"/>
+          <w:szCs w:val="24"/>
+        </w:rPr>
+        <w:t>&lt;</w:t>
+      </w:r>
+      <w:r>
+        <w:rPr>
+          <w:rFonts w:ascii="Consolas" w:hAnsi="Consolas" w:cs="Consolas"/>
+          <w:color w:val="3F7F7F"/>
+          <w:sz w:val="24"/>
+          <w:szCs w:val="24"/>
+        </w:rPr>
+        <w:t>dependency</w:t>
+      </w:r>
+      <w:r>
+        <w:rPr>
+          <w:rFonts w:ascii="Consolas" w:hAnsi="Consolas" w:cs="Consolas"/>
+          <w:color w:val="008080"/>
+          <w:sz w:val="24"/>
+          <w:szCs w:val="24"/>
+        </w:rPr>
+        <w:t>&gt;</w:t>
+      </w:r>
+    </w:p>
+    <w:p>
+      <w:pPr>
+        <w:autoSpaceDE w:val="0"/>
+        <w:autoSpaceDN w:val="0"/>
+        <w:adjustRightInd w:val="0"/>
+        <w:spacing w:after="0" w:line="240" w:lineRule="auto"/>
+        <w:rPr>
+          <w:rFonts w:ascii="Consolas" w:hAnsi="Consolas" w:cs="Consolas"/>
+          <w:sz w:val="24"/>
+          <w:szCs w:val="24"/>
+        </w:rPr>
+      </w:pPr>
+      <w:r>
+        <w:rPr>
+          <w:rFonts w:ascii="Consolas" w:hAnsi="Consolas" w:cs="Consolas"/>
+          <w:color w:val="000000"/>
+          <w:sz w:val="24"/>
+          <w:szCs w:val="24"/>
+        </w:rPr>
+        <w:tab/>
+      </w:r>
+      <w:r>
+        <w:rPr>
+          <w:rFonts w:ascii="Consolas" w:hAnsi="Consolas" w:cs="Consolas"/>
+          <w:color w:val="008080"/>
+          <w:sz w:val="24"/>
+          <w:szCs w:val="24"/>
+        </w:rPr>
+        <w:t>&lt;</w:t>
+      </w:r>
+      <w:r>
+        <w:rPr>
+          <w:rFonts w:ascii="Consolas" w:hAnsi="Consolas" w:cs="Consolas"/>
+          <w:color w:val="3F7F7F"/>
+          <w:sz w:val="24"/>
+          <w:szCs w:val="24"/>
+        </w:rPr>
+        <w:t>groupId</w:t>
+      </w:r>
+      <w:r>
+        <w:rPr>
+          <w:rFonts w:ascii="Consolas" w:hAnsi="Consolas" w:cs="Consolas"/>
+          <w:color w:val="008080"/>
+          <w:sz w:val="24"/>
+          <w:szCs w:val="24"/>
+        </w:rPr>
+        <w:t>&gt;</w:t>
+      </w:r>
+      <w:r>
+        <w:rPr>
+          <w:rFonts w:ascii="Consolas" w:hAnsi="Consolas" w:cs="Consolas"/>
+          <w:color w:val="000000"/>
+          <w:sz w:val="24"/>
+          <w:szCs w:val="24"/>
+        </w:rPr>
+        <w:t>org.springframework.cloud</w:t>
+      </w:r>
+      <w:r>
+        <w:rPr>
+          <w:rFonts w:ascii="Consolas" w:hAnsi="Consolas" w:cs="Consolas"/>
+          <w:color w:val="008080"/>
+          <w:sz w:val="24"/>
+          <w:szCs w:val="24"/>
+        </w:rPr>
+        <w:t>&lt;/</w:t>
+      </w:r>
+      <w:r>
+        <w:rPr>
+          <w:rFonts w:ascii="Consolas" w:hAnsi="Consolas" w:cs="Consolas"/>
+          <w:color w:val="3F7F7F"/>
+          <w:sz w:val="24"/>
+          <w:szCs w:val="24"/>
+        </w:rPr>
+        <w:t>groupId</w:t>
+      </w:r>
+      <w:r>
+        <w:rPr>
+          <w:rFonts w:ascii="Consolas" w:hAnsi="Consolas" w:cs="Consolas"/>
+          <w:color w:val="008080"/>
+          <w:sz w:val="24"/>
+          <w:szCs w:val="24"/>
+        </w:rPr>
+        <w:t>&gt;</w:t>
+      </w:r>
+    </w:p>
+    <w:p>
+      <w:pPr>
+        <w:autoSpaceDE w:val="0"/>
+        <w:autoSpaceDN w:val="0"/>
+        <w:adjustRightInd w:val="0"/>
+        <w:spacing w:after="0" w:line="240" w:lineRule="auto"/>
+        <w:rPr>
+          <w:rFonts w:ascii="Consolas" w:hAnsi="Consolas" w:cs="Consolas"/>
+          <w:sz w:val="24"/>
+          <w:szCs w:val="24"/>
+        </w:rPr>
+      </w:pPr>
+      <w:r>
+        <w:rPr>
+          <w:rFonts w:ascii="Consolas" w:hAnsi="Consolas" w:cs="Consolas"/>
+          <w:color w:val="000000"/>
+          <w:sz w:val="24"/>
+          <w:szCs w:val="24"/>
+        </w:rPr>
+        <w:tab/>
+      </w:r>
+      <w:r>
+        <w:rPr>
+          <w:rFonts w:ascii="Consolas" w:hAnsi="Consolas" w:cs="Consolas"/>
+          <w:color w:val="008080"/>
+          <w:sz w:val="24"/>
+          <w:szCs w:val="24"/>
+        </w:rPr>
+        <w:t>&lt;</w:t>
+      </w:r>
+      <w:r>
+        <w:rPr>
+          <w:rFonts w:ascii="Consolas" w:hAnsi="Consolas" w:cs="Consolas"/>
+          <w:color w:val="3F7F7F"/>
+          <w:sz w:val="24"/>
+          <w:szCs w:val="24"/>
+        </w:rPr>
+        <w:t>artifactId</w:t>
+      </w:r>
+      <w:r>
+        <w:rPr>
+          <w:rFonts w:ascii="Consolas" w:hAnsi="Consolas" w:cs="Consolas"/>
+          <w:color w:val="008080"/>
+          <w:sz w:val="24"/>
+          <w:szCs w:val="24"/>
+        </w:rPr>
+        <w:t>&gt;</w:t>
+      </w:r>
+      <w:r>
+        <w:rPr>
+          <w:rFonts w:ascii="Consolas" w:hAnsi="Consolas" w:cs="Consolas"/>
+          <w:color w:val="000000"/>
+          <w:sz w:val="24"/>
+          <w:szCs w:val="24"/>
+        </w:rPr>
+        <w:t>spring-cloud-starter-netflix-zuul</w:t>
+      </w:r>
+      <w:r>
+        <w:rPr>
+          <w:rFonts w:ascii="Consolas" w:hAnsi="Consolas" w:cs="Consolas"/>
+          <w:color w:val="008080"/>
+          <w:sz w:val="24"/>
+          <w:szCs w:val="24"/>
+        </w:rPr>
+        <w:t>&lt;/</w:t>
+      </w:r>
+      <w:r>
+        <w:rPr>
+          <w:rFonts w:ascii="Consolas" w:hAnsi="Consolas" w:cs="Consolas"/>
+          <w:color w:val="3F7F7F"/>
+          <w:sz w:val="24"/>
+          <w:szCs w:val="24"/>
+        </w:rPr>
+        <w:t>artifactId</w:t>
+      </w:r>
+      <w:r>
+        <w:rPr>
+          <w:rFonts w:ascii="Consolas" w:hAnsi="Consolas" w:cs="Consolas"/>
+          <w:color w:val="008080"/>
+          <w:sz w:val="24"/>
+          <w:szCs w:val="24"/>
+        </w:rPr>
+        <w:t>&gt;</w:t>
+      </w:r>
+    </w:p>
+    <w:p>
+      <w:pPr>
+        <w:rPr>
+          <w:sz w:val="28"/>
+          <w:szCs w:val="28"/>
+        </w:rPr>
+      </w:pPr>
+      <w:r>
+        <w:rPr>
+          <w:rFonts w:ascii="Consolas" w:hAnsi="Consolas" w:cs="Consolas"/>
+          <w:color w:val="008080"/>
+          <w:sz w:val="24"/>
+          <w:szCs w:val="24"/>
+        </w:rPr>
+        <w:t>&lt;/</w:t>
+      </w:r>
+      <w:r>
+        <w:rPr>
+          <w:rFonts w:ascii="Consolas" w:hAnsi="Consolas" w:cs="Consolas"/>
+          <w:color w:val="3F7F7F"/>
+          <w:sz w:val="24"/>
+          <w:szCs w:val="24"/>
+        </w:rPr>
+        <w:t>dependency</w:t>
+      </w:r>
+      <w:r>
+        <w:rPr>
+          <w:rFonts w:ascii="Consolas" w:hAnsi="Consolas" w:cs="Consolas"/>
+          <w:color w:val="008080"/>
+          <w:sz w:val="24"/>
+          <w:szCs w:val="24"/>
+        </w:rPr>
+        <w:t>&gt;</w:t>
+      </w:r>
+    </w:p>
+    <w:p>
+      <w:pPr>
+        <w:ind w:firstLine="720"/>
+        <w:rPr>
+          <w:sz w:val="28"/>
+          <w:szCs w:val="28"/>
+        </w:rPr>
+      </w:pPr>
+      <w:r>
+        <w:rPr>
+          <w:sz w:val="28"/>
+          <w:szCs w:val="28"/>
+        </w:rPr>
+        <w:t xml:space="preserve">B2: </w:t>
+      </w:r>
+      <w:r>
+        <w:rPr>
+          <w:sz w:val="28"/>
+          <w:szCs w:val="28"/>
+        </w:rPr>
+        <w:t>Thiết lập cấu hình cho zuul, có kết nối đến eureka naming server</w:t>
+      </w:r>
+    </w:p>
+    <w:p>
+      <w:pPr>
+        <w:autoSpaceDE w:val="0"/>
+        <w:autoSpaceDN w:val="0"/>
+        <w:adjustRightInd w:val="0"/>
+        <w:spacing w:after="0" w:line="240" w:lineRule="auto"/>
+        <w:ind w:left="1440"/>
+        <w:rPr>
+          <w:rFonts w:ascii="Consolas" w:hAnsi="Consolas" w:cs="Consolas"/>
+          <w:sz w:val="24"/>
+          <w:szCs w:val="24"/>
+        </w:rPr>
+      </w:pPr>
+      <w:r>
+        <w:rPr>
+          <w:rFonts w:ascii="Consolas" w:hAnsi="Consolas" w:cs="Consolas"/>
+          <w:color w:val="000000"/>
+          <w:sz w:val="24"/>
+          <w:szCs w:val="24"/>
+        </w:rPr>
+        <w:t>spring.application.name=</w:t>
+      </w:r>
+      <w:r>
+        <w:rPr>
+          <w:rFonts w:ascii="Consolas" w:hAnsi="Consolas" w:cs="Consolas"/>
+          <w:color w:val="2A00FF"/>
+          <w:sz w:val="24"/>
+          <w:szCs w:val="24"/>
+          <w:u w:val="single"/>
+        </w:rPr>
+        <w:t>zuul</w:t>
+      </w:r>
+      <w:r>
+        <w:rPr>
+          <w:rFonts w:ascii="Consolas" w:hAnsi="Consolas" w:cs="Consolas"/>
+          <w:color w:val="2A00FF"/>
+          <w:sz w:val="24"/>
+          <w:szCs w:val="24"/>
+        </w:rPr>
+        <w:t>-server</w:t>
+      </w:r>
+    </w:p>
+    <w:p>
+      <w:pPr>
+        <w:autoSpaceDE w:val="0"/>
+        <w:autoSpaceDN w:val="0"/>
+        <w:adjustRightInd w:val="0"/>
+        <w:spacing w:after="0" w:line="240" w:lineRule="auto"/>
+        <w:ind w:left="1440"/>
+        <w:rPr>
+          <w:rFonts w:ascii="Consolas" w:hAnsi="Consolas" w:cs="Consolas"/>
+          <w:sz w:val="24"/>
+          <w:szCs w:val="24"/>
+        </w:rPr>
+      </w:pPr>
+      <w:r>
+        <w:rPr>
+          <w:rFonts w:ascii="Consolas" w:hAnsi="Consolas" w:cs="Consolas"/>
+          <w:color w:val="000000"/>
+          <w:sz w:val="24"/>
+          <w:szCs w:val="24"/>
+        </w:rPr>
+        <w:t>server.port=</w:t>
+      </w:r>
+      <w:r>
+        <w:rPr>
+          <w:rFonts w:ascii="Consolas" w:hAnsi="Consolas" w:cs="Consolas"/>
+          <w:color w:val="2A00FF"/>
+          <w:sz w:val="24"/>
+          <w:szCs w:val="24"/>
+        </w:rPr>
+        <w:t>8765</w:t>
+      </w:r>
+    </w:p>
+    <w:p>
+      <w:pPr>
+        <w:ind w:left="1440" w:firstLine="720"/>
+        <w:rPr>
+          <w:sz w:val="28"/>
+          <w:szCs w:val="28"/>
+        </w:rPr>
+      </w:pPr>
+      <w:r>
+        <w:rPr>
+          <w:rFonts w:ascii="Consolas" w:hAnsi="Consolas" w:cs="Consolas"/>
+          <w:color w:val="000000"/>
+          <w:sz w:val="24"/>
+          <w:szCs w:val="24"/>
+        </w:rPr>
+        <w:t>eureka.client.service-url.default-zone=</w:t>
+      </w:r>
+      <w:r>
+        <w:rPr>
+          <w:rFonts w:ascii="Consolas" w:hAnsi="Consolas" w:cs="Consolas"/>
+          <w:color w:val="2A00FF"/>
+          <w:sz w:val="24"/>
+          <w:szCs w:val="24"/>
+        </w:rPr>
+        <w:t>http://localhost:8761/eureka</w:t>
+      </w:r>
+    </w:p>
+    <w:p>
+      <w:pPr>
+        <w:ind w:firstLine="720"/>
+        <w:rPr>
+          <w:sz w:val="28"/>
+          <w:szCs w:val="28"/>
+        </w:rPr>
+      </w:pPr>
+      <w:r>
+        <w:rPr>
+          <w:sz w:val="28"/>
+          <w:szCs w:val="28"/>
+        </w:rPr>
+        <w:t>B3: Thêm annotation vào class main</w:t>
+      </w:r>
+    </w:p>
+    <w:p>
+      <w:pPr>
+        <w:autoSpaceDE w:val="0"/>
+        <w:autoSpaceDN w:val="0"/>
+        <w:adjustRightInd w:val="0"/>
+        <w:spacing w:after="0" w:line="240" w:lineRule="auto"/>
+        <w:rPr>
+          <w:rFonts w:ascii="Consolas" w:hAnsi="Consolas" w:cs="Consolas"/>
+          <w:sz w:val="24"/>
+          <w:szCs w:val="24"/>
+        </w:rPr>
+      </w:pPr>
+      <w:r>
+        <w:rPr>
+          <w:sz w:val="28"/>
+          <w:szCs w:val="28"/>
+        </w:rPr>
+        <w:tab/>
+      </w:r>
+      <w:r>
+        <w:rPr>
+          <w:rFonts w:ascii="Consolas" w:hAnsi="Consolas" w:cs="Consolas"/>
+          <w:color w:val="646464"/>
+          <w:sz w:val="24"/>
+          <w:szCs w:val="24"/>
+        </w:rPr>
+        <w:tab/>
+      </w:r>
+      <w:r>
+        <w:rPr>
+          <w:rFonts w:ascii="Consolas" w:hAnsi="Consolas" w:cs="Consolas"/>
+          <w:color w:val="646464"/>
+          <w:sz w:val="24"/>
+          <w:szCs w:val="24"/>
+        </w:rPr>
+        <w:t>@EnableZuulProxy</w:t>
+      </w:r>
+    </w:p>
+    <w:p>
+      <w:pPr>
+        <w:autoSpaceDE w:val="0"/>
+        <w:autoSpaceDN w:val="0"/>
+        <w:adjustRightInd w:val="0"/>
+        <w:spacing w:after="0" w:line="240" w:lineRule="auto"/>
+        <w:ind w:left="720" w:firstLine="720"/>
+        <w:rPr>
+          <w:sz w:val="28"/>
+          <w:szCs w:val="28"/>
+        </w:rPr>
+      </w:pPr>
+      <w:r>
+        <w:rPr>
+          <w:rFonts w:ascii="Consolas" w:hAnsi="Consolas" w:cs="Consolas"/>
+          <w:color w:val="646464"/>
+          <w:sz w:val="24"/>
+          <w:szCs w:val="24"/>
+        </w:rPr>
+        <w:t>@EnableDiscoveryClient</w:t>
+      </w:r>
+    </w:p>
+    <w:p>
+      <w:pPr>
+        <w:ind w:firstLine="720"/>
+        <w:rPr>
+          <w:sz w:val="28"/>
+          <w:szCs w:val="28"/>
+        </w:rPr>
+      </w:pPr>
+      <w:r>
+        <w:rPr>
+          <w:sz w:val="28"/>
+          <w:szCs w:val="28"/>
+        </w:rPr>
+        <w:t>B4: Thay url đến các service cũ bằng url mới theo quy tắc sau</w:t>
+      </w:r>
+    </w:p>
+    <w:p>
+      <w:pPr>
+        <w:ind w:firstLine="720"/>
+        <w:rPr>
+          <w:sz w:val="28"/>
+          <w:szCs w:val="28"/>
+        </w:rPr>
+      </w:pPr>
+      <w:hyperlink r:id="rId11" w:history="1">
+        <w:r>
+          <w:rPr>
+            <w:rStyle w:val="Hyperlink"/>
+          </w:rPr>
+          <w:t>http://localhost:8765/</w:t>
+        </w:r>
+        <w:r>
+          <w:rPr>
+            <w:rStyle w:val="Hyperlink"/>
+          </w:rPr>
+          <w:t>{ application-name }</w:t>
+        </w:r>
+        <w:r>
+          <w:rPr>
+            <w:rStyle w:val="Hyperlink"/>
+          </w:rPr>
+          <w:t>/</w:t>
+        </w:r>
+        <w:r>
+          <w:rPr>
+            <w:rStyle w:val="Hyperlink"/>
+          </w:rPr>
+          <w:t>{ uri }</w:t>
+        </w:r>
+      </w:hyperlink>
+    </w:p>
+    <w:p>
+      <w:pPr>
+        <w:ind w:firstLine="720"/>
+        <w:rPr>
+          <w:sz w:val="28"/>
+          <w:szCs w:val="28"/>
+        </w:rPr>
+      </w:pPr>
+      <w:r>
+        <w:rPr>
+          <w:sz w:val="28"/>
+          <w:szCs w:val="28"/>
+        </w:rPr>
+        <w:t xml:space="preserve">Ví dụ: </w:t>
+      </w:r>
+      <w:hyperlink r:id="rId12" w:history="1">
+        <w:r>
+          <w:rPr>
+            <w:rStyle w:val="Hyperlink"/>
+          </w:rPr>
+          <w:t>http://localhost:8765/</w:t>
+        </w:r>
+        <w:r>
+          <w:rPr>
+            <w:rStyle w:val="Hyperlink"/>
+            <w:u w:val="none"/>
+          </w:rPr>
+          <w:t>notification-se</w:t>
+        </w:r>
+        <w:r>
+          <w:rPr>
+            <w:rStyle w:val="Hyperlink"/>
+          </w:rPr>
+          <w:t>rvice/get-users-from-notification-service</w:t>
+        </w:r>
+      </w:hyperlink>
+    </w:p>
+    <w:p>
+      <w:pPr>
+        <w:ind w:firstLine="720"/>
+        <w:rPr>
+          <w:b/>
+          <w:bCs/>
+          <w:sz w:val="28"/>
+          <w:szCs w:val="28"/>
+        </w:rPr>
+      </w:pPr>
+    </w:p>
+    <w:p>
+      <w:pPr>
+        <w:ind w:firstLine="720"/>
+        <w:rPr>
+          <w:b/>
+          <w:bCs/>
+          <w:sz w:val="28"/>
+          <w:szCs w:val="28"/>
+        </w:rPr>
+      </w:pPr>
+      <w:r>
+        <w:rPr>
+          <w:b/>
+          <w:bCs/>
+          <w:sz w:val="28"/>
+          <w:szCs w:val="28"/>
+        </w:rPr>
+        <w:t>CÁCH GỌI MỘT SERVICE TỪ MỘT SERVICE KHÁC THÔNG QUA ZUUL SERVER (KHÔNG THÔNG QUA EUREKA REGISTRY SERVICE)</w:t>
+      </w:r>
+    </w:p>
+    <w:p>
+      <w:pPr>
+        <w:ind w:firstLine="720"/>
+        <w:rPr>
+          <w:sz w:val="28"/>
+          <w:szCs w:val="28"/>
+        </w:rPr>
+      </w:pPr>
+      <w:r>
+        <w:rPr>
+          <w:sz w:val="28"/>
+          <w:szCs w:val="28"/>
+        </w:rPr>
+        <w:t xml:space="preserve">Dùng Annotation FeignClient: </w:t>
+      </w:r>
+    </w:p>
+    <w:p>
+      <w:pPr>
+        <w:autoSpaceDE w:val="0"/>
+        <w:autoSpaceDN w:val="0"/>
+        <w:adjustRightInd w:val="0"/>
+        <w:spacing w:after="0" w:line="240" w:lineRule="auto"/>
+        <w:ind w:firstLine="720"/>
+        <w:rPr>
+          <w:rFonts w:ascii="Consolas" w:hAnsi="Consolas" w:cs="Consolas"/>
+          <w:sz w:val="24"/>
+          <w:szCs w:val="24"/>
+        </w:rPr>
+      </w:pPr>
+      <w:r>
+        <w:rPr>
+          <w:rFonts w:ascii="Consolas" w:hAnsi="Consolas" w:cs="Consolas"/>
+          <w:color w:val="646464"/>
+          <w:sz w:val="24"/>
+          <w:szCs w:val="24"/>
+        </w:rPr>
+        <w:t>@FeignClient</w:t>
+      </w:r>
+      <w:r>
+        <w:rPr>
+          <w:rFonts w:ascii="Consolas" w:hAnsi="Consolas" w:cs="Consolas"/>
+          <w:color w:val="000000"/>
+          <w:sz w:val="24"/>
+          <w:szCs w:val="24"/>
+        </w:rPr>
+        <w:t>(name=</w:t>
+      </w:r>
+      <w:r>
+        <w:rPr>
+          <w:rFonts w:ascii="Consolas" w:hAnsi="Consolas" w:cs="Consolas"/>
+          <w:color w:val="2A00FF"/>
+          <w:sz w:val="24"/>
+          <w:szCs w:val="24"/>
+        </w:rPr>
+        <w:t>"</w:t>
+      </w:r>
+      <w:r>
+        <w:rPr>
+          <w:rFonts w:ascii="Consolas" w:hAnsi="Consolas" w:cs="Consolas"/>
+          <w:color w:val="2A00FF"/>
+          <w:sz w:val="24"/>
+          <w:szCs w:val="24"/>
+          <w:shd w:val="clear" w:color="auto" w:fill="E8F2FE"/>
+        </w:rPr>
+        <w:t>{zuul-server-name}</w:t>
+      </w:r>
+      <w:r>
+        <w:rPr>
+          <w:rFonts w:ascii="Consolas" w:hAnsi="Consolas" w:cs="Consolas"/>
+          <w:color w:val="2A00FF"/>
+          <w:sz w:val="24"/>
+          <w:szCs w:val="24"/>
+        </w:rPr>
+        <w:t>"</w:t>
+      </w:r>
+      <w:r>
+        <w:rPr>
+          <w:rFonts w:ascii="Consolas" w:hAnsi="Consolas" w:cs="Consolas"/>
+          <w:color w:val="000000"/>
+          <w:sz w:val="24"/>
+          <w:szCs w:val="24"/>
+        </w:rPr>
+        <w:t>)</w:t>
+      </w:r>
+    </w:p>
+    <w:p>
+      <w:pPr>
+        <w:autoSpaceDE w:val="0"/>
+        <w:autoSpaceDN w:val="0"/>
+        <w:adjustRightInd w:val="0"/>
+        <w:spacing w:after="0" w:line="240" w:lineRule="auto"/>
+        <w:ind w:firstLine="720"/>
+        <w:rPr>
+          <w:rFonts w:ascii="Consolas" w:hAnsi="Consolas" w:cs="Consolas"/>
+          <w:sz w:val="24"/>
+          <w:szCs w:val="24"/>
+        </w:rPr>
+      </w:pPr>
+      <w:r>
+        <w:rPr>
+          <w:rFonts w:ascii="Consolas" w:hAnsi="Consolas" w:cs="Consolas"/>
+          <w:b/>
+          <w:bCs/>
+          <w:color w:val="7F0055"/>
+          <w:sz w:val="24"/>
+          <w:szCs w:val="24"/>
+        </w:rPr>
+        <w:t>public</w:t>
+      </w:r>
+      <w:r>
+        <w:rPr>
+          <w:rFonts w:ascii="Consolas" w:hAnsi="Consolas" w:cs="Consolas"/>
+          <w:color w:val="000000"/>
+          <w:sz w:val="24"/>
+          <w:szCs w:val="24"/>
+        </w:rPr>
+        <w:t xml:space="preserve"> </w:t>
+      </w:r>
+      <w:r>
+        <w:rPr>
+          <w:rFonts w:ascii="Consolas" w:hAnsi="Consolas" w:cs="Consolas"/>
+          <w:b/>
+          <w:bCs/>
+          <w:color w:val="7F0055"/>
+          <w:sz w:val="24"/>
+          <w:szCs w:val="24"/>
+        </w:rPr>
+        <w:t>interface</w:t>
+      </w:r>
+      <w:r>
+        <w:rPr>
+          <w:rFonts w:ascii="Consolas" w:hAnsi="Consolas" w:cs="Consolas"/>
+          <w:color w:val="000000"/>
+          <w:sz w:val="24"/>
+          <w:szCs w:val="24"/>
+        </w:rPr>
+        <w:t xml:space="preserve"> FeignClientService {</w:t>
+      </w:r>
+    </w:p>
+    <w:p>
+      <w:pPr>
+        <w:autoSpaceDE w:val="0"/>
+        <w:autoSpaceDN w:val="0"/>
+        <w:adjustRightInd w:val="0"/>
+        <w:spacing w:after="0" w:line="240" w:lineRule="auto"/>
+        <w:rPr>
+          <w:rFonts w:ascii="Consolas" w:hAnsi="Consolas" w:cs="Consolas"/>
+          <w:sz w:val="24"/>
+          <w:szCs w:val="24"/>
+        </w:rPr>
+      </w:pPr>
+      <w:r>
+        <w:rPr>
+          <w:rFonts w:ascii="Consolas" w:hAnsi="Consolas" w:cs="Consolas"/>
+          <w:color w:val="000000"/>
+          <w:sz w:val="24"/>
+          <w:szCs w:val="24"/>
+        </w:rPr>
+        <w:tab/>
+      </w:r>
+      <w:r>
+        <w:rPr>
+          <w:rFonts w:ascii="Consolas" w:hAnsi="Consolas" w:cs="Consolas"/>
+          <w:color w:val="000000"/>
+          <w:sz w:val="24"/>
+          <w:szCs w:val="24"/>
+        </w:rPr>
+        <w:tab/>
+      </w:r>
+      <w:r>
+        <w:rPr>
+          <w:rFonts w:ascii="Consolas" w:hAnsi="Consolas" w:cs="Consolas"/>
+          <w:color w:val="646464"/>
+          <w:sz w:val="24"/>
+          <w:szCs w:val="24"/>
+        </w:rPr>
+        <w:t>@GetMapping</w:t>
+      </w:r>
+      <w:r>
+        <w:rPr>
+          <w:rFonts w:ascii="Consolas" w:hAnsi="Consolas" w:cs="Consolas"/>
+          <w:color w:val="000000"/>
+          <w:sz w:val="24"/>
+          <w:szCs w:val="24"/>
+        </w:rPr>
+        <w:t>(</w:t>
+      </w:r>
+      <w:r>
+        <w:rPr>
+          <w:rFonts w:ascii="Consolas" w:hAnsi="Consolas" w:cs="Consolas"/>
+          <w:color w:val="2A00FF"/>
+          <w:sz w:val="24"/>
+          <w:szCs w:val="24"/>
+        </w:rPr>
+        <w:t>"/</w:t>
+      </w:r>
+      <w:r>
+        <w:rPr>
+          <w:rFonts w:ascii="Consolas" w:hAnsi="Consolas" w:cs="Consolas"/>
+          <w:color w:val="2A00FF"/>
+          <w:sz w:val="24"/>
+          <w:szCs w:val="24"/>
+        </w:rPr>
+        <w:t>{service-name}</w:t>
+      </w:r>
+      <w:r>
+        <w:rPr>
+          <w:rFonts w:ascii="Consolas" w:hAnsi="Consolas" w:cs="Consolas"/>
+          <w:color w:val="2A00FF"/>
+          <w:sz w:val="24"/>
+          <w:szCs w:val="24"/>
+        </w:rPr>
+        <w:t>/users"</w:t>
+      </w:r>
+      <w:r>
+        <w:rPr>
+          <w:rFonts w:ascii="Consolas" w:hAnsi="Consolas" w:cs="Consolas"/>
+          <w:color w:val="000000"/>
+          <w:sz w:val="24"/>
+          <w:szCs w:val="24"/>
+        </w:rPr>
+        <w:t>)</w:t>
+      </w:r>
+    </w:p>
+    <w:p>
+      <w:pPr>
+        <w:autoSpaceDE w:val="0"/>
+        <w:autoSpaceDN w:val="0"/>
+        <w:adjustRightInd w:val="0"/>
+        <w:spacing w:after="0" w:line="240" w:lineRule="auto"/>
+        <w:rPr>
+          <w:rFonts w:ascii="Consolas" w:hAnsi="Consolas" w:cs="Consolas"/>
+          <w:sz w:val="24"/>
+          <w:szCs w:val="24"/>
+        </w:rPr>
+      </w:pPr>
+      <w:r>
+        <w:rPr>
+          <w:rFonts w:ascii="Consolas" w:hAnsi="Consolas" w:cs="Consolas"/>
+          <w:color w:val="000000"/>
+          <w:sz w:val="24"/>
+          <w:szCs w:val="24"/>
+        </w:rPr>
+        <w:tab/>
+      </w:r>
+      <w:r>
+        <w:rPr>
+          <w:rFonts w:ascii="Consolas" w:hAnsi="Consolas" w:cs="Consolas"/>
+          <w:color w:val="000000"/>
+          <w:sz w:val="24"/>
+          <w:szCs w:val="24"/>
+        </w:rPr>
+        <w:tab/>
+      </w:r>
+      <w:r>
+        <w:rPr>
+          <w:rFonts w:ascii="Consolas" w:hAnsi="Consolas" w:cs="Consolas"/>
+          <w:b/>
+          <w:bCs/>
+          <w:color w:val="7F0055"/>
+          <w:sz w:val="24"/>
+          <w:szCs w:val="24"/>
+        </w:rPr>
+        <w:t>public</w:t>
+      </w:r>
+      <w:r>
+        <w:rPr>
+          <w:rFonts w:ascii="Consolas" w:hAnsi="Consolas" w:cs="Consolas"/>
+          <w:color w:val="000000"/>
+          <w:sz w:val="24"/>
+          <w:szCs w:val="24"/>
+        </w:rPr>
+        <w:t xml:space="preserve"> ResponseDTO getAllUsers();</w:t>
+      </w:r>
+    </w:p>
+    <w:p>
+      <w:pPr>
+        <w:pStyle w:val="ListParagraph"/>
+        <w:rPr>
+          <w:sz w:val="28"/>
+          <w:szCs w:val="28"/>
+        </w:rPr>
+      </w:pPr>
+      <w:r>
+        <w:rPr>
+          <w:rFonts w:ascii="Consolas" w:hAnsi="Consolas" w:cs="Consolas"/>
+          <w:color w:val="000000"/>
+          <w:sz w:val="24"/>
+          <w:szCs w:val="24"/>
+        </w:rPr>
+        <w:t>}</w:t>
+      </w:r>
+    </w:p>
+    <w:p>
+      <w:pPr>
+        <w:ind w:firstLine="720"/>
+        <w:rPr>
+          <w:sz w:val="28"/>
+          <w:szCs w:val="28"/>
+        </w:rPr>
+      </w:pPr>
+    </w:p>
+    <w:p>
+      <w:pPr>
+        <w:ind w:firstLine="720"/>
+        <w:rPr>
+          <w:sz w:val="28"/>
+          <w:szCs w:val="28"/>
+        </w:rPr>
+      </w:pPr>
+    </w:p>
+    <w:p>
+      <w:pPr>
+        <w:ind w:firstLine="720"/>
+        <w:rPr>
+          <w:sz w:val="28"/>
+          <w:szCs w:val="28"/>
+        </w:rPr>
+      </w:pPr>
+    </w:p>
+    <w:p>
+      <w:pPr>
+        <w:ind w:firstLine="720"/>
+        <w:rPr>
+          <w:sz w:val="28"/>
+          <w:szCs w:val="28"/>
+        </w:rPr>
+      </w:pPr>
     </w:p>
     <w:p>
       <w:pPr>
@@ -16892,7 +20680,7 @@
   <w:style w:type="paragraph" w:default="1" w:styleId="Normal">
     <w:name w:val="Normal"/>
     <w:qFormat/>
-    <w:rsid w:val="00C71BE1"/>
+    <w:rsid w:val="008853EC"/>
   </w:style>
   <w:style w:type="character" w:default="1" w:styleId="DefaultParagraphFont">
     <w:name w:val="Default Paragraph Font"/>

</xml_diff>